<commit_message>
editing discussion: remove metrics
</commit_message>
<xml_diff>
--- a/analysis/paper/paper-BM-edits.docx
+++ b/analysis/paper/paper-BM-edits.docx
@@ -7,9 +7,22 @@
         <w:pStyle w:val="Title"/>
       </w:pPr>
       <w:r>
-        <w:t xml:space="preserve">Investigating social change during cultural contact </w:t>
-      </w:r>
-      <w:del w:id="0" w:author="Ben Marwick" w:date="2020-04-06T11:34:00Z">
+        <w:t xml:space="preserve">Investigating </w:t>
+      </w:r>
+      <w:del w:id="0" w:author="Ben Marwick" w:date="2020-04-10T12:11:00Z">
+        <w:r>
+          <w:delText>social change during cultural contact</w:delText>
+        </w:r>
+      </w:del>
+      <w:ins w:id="1" w:author="Ben Marwick" w:date="2020-04-10T12:11:00Z">
+        <w:r>
+          <w:t>standardization</w:t>
+        </w:r>
+      </w:ins>
+      <w:r>
+        <w:t xml:space="preserve"> </w:t>
+      </w:r>
+      <w:del w:id="2" w:author="Ben Marwick" w:date="2020-04-06T11:34:00Z">
         <w:r>
           <w:delText xml:space="preserve">period </w:delText>
         </w:r>
@@ -49,12 +62,12 @@
       <w:r>
         <w:t xml:space="preserve">The emergence of ceramic specialization in prehistoric societies is often linked to shifts in the complexity of social structures, because specialized pottery production can reflect craft specialization and the presence of elite control. Previous work on identifying specialization relies on typological or linear metric analysis. Here we demonstrate how to investigate ceramic standardization by analyzing outlines of ceramic vessels. Outline analysis is </w:t>
       </w:r>
-      <w:del w:id="1" w:author="Ben Marwick" w:date="2020-04-06T11:36:00Z">
+      <w:del w:id="3" w:author="Ben Marwick" w:date="2020-04-06T11:36:00Z">
         <w:r>
           <w:delText>an important method</w:delText>
         </w:r>
       </w:del>
-      <w:ins w:id="2" w:author="Ben Marwick" w:date="2020-04-06T11:51:00Z">
+      <w:ins w:id="4" w:author="Ben Marwick" w:date="2020-04-06T11:51:00Z">
         <w:r>
           <w:t>useful</w:t>
         </w:r>
@@ -62,7 +75,7 @@
       <w:r>
         <w:t xml:space="preserve"> because, unlike more commonly-used landmark analysis methods, it can </w:t>
       </w:r>
-      <w:del w:id="3" w:author="Ben Marwick" w:date="2020-04-06T11:51:00Z">
+      <w:del w:id="5" w:author="Ben Marwick" w:date="2020-04-06T11:51:00Z">
         <w:r>
           <w:delText xml:space="preserve">effectively </w:delText>
         </w:r>
@@ -70,7 +83,7 @@
       <w:r>
         <w:t xml:space="preserve">quantify shape differences for objects that lack </w:t>
       </w:r>
-      <w:ins w:id="4" w:author="Ben Marwick" w:date="2020-04-06T11:55:00Z">
+      <w:ins w:id="6" w:author="Ben Marwick" w:date="2020-04-06T11:55:00Z">
         <w:r>
           <w:t xml:space="preserve">the </w:t>
         </w:r>
@@ -78,31 +91,31 @@
       <w:r>
         <w:t xml:space="preserve">distinctive measurement points needed for landmark analysis. We demonstrate this method using pottery from Kiwulan, a large multi-component Iron Age site (AD 1350-1850) in northeastern Taiwan. To measure ceramic specialization, we quantified pottery standardization by analyzing shape variables with reproducible geometric morphometric methods. We computed coefficients of variation (CVs) for shape coefficients obtained by elliptical Fourier analysis to test for shape standardization. We found significant differences in pottery shape and shape standardization that indicate changes in pottery production resulting from contact with mainland Han Chinese groups in northeastern Taiwan. </w:t>
       </w:r>
-      <w:commentRangeStart w:id="5"/>
+      <w:commentRangeStart w:id="7"/>
       <w:r>
         <w:t xml:space="preserve">We infer increasing craft specialization and changes in social organization. </w:t>
       </w:r>
-      <w:commentRangeEnd w:id="5"/>
+      <w:commentRangeEnd w:id="7"/>
       <w:r>
         <w:rPr>
           <w:rStyle w:val="CommentReference"/>
         </w:rPr>
-        <w:commentReference w:id="5"/>
+        <w:commentReference w:id="7"/>
       </w:r>
       <w:r>
         <w:t xml:space="preserve">Our case study, which includes an openly available research compendium of R code, represents an innovative application of outline-based methods in geometric morphometry to </w:t>
       </w:r>
-      <w:del w:id="6" w:author="Ben Marwick" w:date="2020-04-06T12:07:00Z">
+      <w:del w:id="8" w:author="Ben Marwick" w:date="2020-04-06T12:07:00Z">
         <w:r>
           <w:delText xml:space="preserve">answer </w:delText>
         </w:r>
       </w:del>
-      <w:ins w:id="7" w:author="Ben Marwick" w:date="2020-04-06T12:07:00Z">
+      <w:ins w:id="9" w:author="Ben Marwick" w:date="2020-04-06T12:07:00Z">
         <w:r>
           <w:t xml:space="preserve">investigate </w:t>
         </w:r>
       </w:ins>
-      <w:del w:id="8" w:author="Ben Marwick" w:date="2020-04-06T12:07:00Z">
+      <w:del w:id="10" w:author="Ben Marwick" w:date="2020-04-06T12:07:00Z">
         <w:r>
           <w:delText xml:space="preserve">the </w:delText>
         </w:r>
@@ -110,16 +123,16 @@
       <w:r>
         <w:t xml:space="preserve">anthropological questions of craft specialization. This study implies that craft specialization can be </w:t>
       </w:r>
-      <w:commentRangeStart w:id="9"/>
+      <w:commentRangeStart w:id="11"/>
       <w:r>
         <w:t>a deliberate act of resistance</w:t>
       </w:r>
-      <w:commentRangeEnd w:id="9"/>
+      <w:commentRangeEnd w:id="11"/>
       <w:r>
         <w:rPr>
           <w:rStyle w:val="CommentReference"/>
         </w:rPr>
-        <w:commentReference w:id="9"/>
+        <w:commentReference w:id="11"/>
       </w:r>
       <w:r>
         <w:t xml:space="preserve"> to show Indigenous identity and ethnicity in a direct culture contact situation.</w:t>
@@ -129,130 +142,130 @@
       <w:pPr>
         <w:pStyle w:val="Heading1"/>
       </w:pPr>
-      <w:bookmarkStart w:id="10" w:name="introduction"/>
+      <w:bookmarkStart w:id="12" w:name="introduction"/>
       <w:r>
         <w:t>Introduction</w:t>
       </w:r>
-      <w:bookmarkEnd w:id="10"/>
+      <w:bookmarkEnd w:id="12"/>
     </w:p>
     <w:p>
       <w:pPr>
         <w:pStyle w:val="FirstParagraph"/>
         <w:rPr>
-          <w:del w:id="11" w:author="Ben Marwick" w:date="2020-04-06T13:36:00Z"/>
-        </w:rPr>
-      </w:pPr>
-      <w:del w:id="12" w:author="Ben Marwick" w:date="2020-04-06T13:36:00Z">
+          <w:del w:id="13" w:author="Ben Marwick" w:date="2020-04-06T13:36:00Z"/>
+        </w:rPr>
+      </w:pPr>
+      <w:del w:id="14" w:author="Ben Marwick" w:date="2020-04-06T13:36:00Z">
         <w:r>
           <w:delText xml:space="preserve">The development of craft specialization is sometimes associated with social changes </w:delText>
         </w:r>
       </w:del>
-      <w:del w:id="13" w:author="Ben Marwick" w:date="2020-04-06T12:10:00Z">
+      <w:del w:id="15" w:author="Ben Marwick" w:date="2020-04-06T12:10:00Z">
         <w:r>
           <w:delText xml:space="preserve">since </w:delText>
         </w:r>
       </w:del>
-      <w:del w:id="14" w:author="Ben Marwick" w:date="2020-04-06T13:36:00Z">
+      <w:del w:id="16" w:author="Ben Marwick" w:date="2020-04-06T13:36:00Z">
         <w:r>
           <w:delText xml:space="preserve">it reflects changes in production systems that </w:delText>
         </w:r>
       </w:del>
-      <w:del w:id="15" w:author="Ben Marwick" w:date="2020-04-06T12:10:00Z">
+      <w:del w:id="17" w:author="Ben Marwick" w:date="2020-04-06T12:10:00Z">
         <w:r>
           <w:delText>could inform on</w:delText>
         </w:r>
       </w:del>
-      <w:del w:id="16" w:author="Ben Marwick" w:date="2020-04-06T13:36:00Z">
+      <w:del w:id="18" w:author="Ben Marwick" w:date="2020-04-06T13:36:00Z">
         <w:r>
           <w:delText xml:space="preserve"> the social, economic, or political conditions of a society. We define specialization as “differential participation in specific economic activities”, in which a particular good is produced by fewer producers compared to the total population who consume it (Costin, 2001, p. 43, 1991). The effects of the emergence of specialization in past societies on their social structures and social processes is an important question in archaeological investigations of small</w:delText>
         </w:r>
       </w:del>
-      <w:del w:id="17" w:author="Ben Marwick" w:date="2020-04-06T12:11:00Z">
+      <w:del w:id="19" w:author="Ben Marwick" w:date="2020-04-06T12:11:00Z">
         <w:r>
           <w:delText xml:space="preserve"> </w:delText>
         </w:r>
       </w:del>
-      <w:del w:id="18" w:author="Ben Marwick" w:date="2020-04-06T13:36:00Z">
+      <w:del w:id="20" w:author="Ben Marwick" w:date="2020-04-06T13:36:00Z">
         <w:r>
           <w:delText xml:space="preserve">scale societies in the Late Holocene. Considered through a political lens, craft specialization may be a strategy used by elites to control production systems to maintain their power and authority (Costin, 2001). </w:delText>
         </w:r>
       </w:del>
-      <w:del w:id="19" w:author="Ben Marwick" w:date="2020-04-06T12:11:00Z">
+      <w:del w:id="21" w:author="Ben Marwick" w:date="2020-04-06T12:11:00Z">
         <w:r>
           <w:delText>T</w:delText>
         </w:r>
       </w:del>
-      <w:del w:id="20" w:author="Ben Marwick" w:date="2020-04-06T13:36:00Z">
+      <w:del w:id="22" w:author="Ben Marwick" w:date="2020-04-06T13:36:00Z">
         <w:r>
           <w:delText xml:space="preserve">his relationship between craft specialization and social differentiation </w:delText>
         </w:r>
       </w:del>
-      <w:del w:id="21" w:author="Ben Marwick" w:date="2020-04-06T12:11:00Z">
+      <w:del w:id="23" w:author="Ben Marwick" w:date="2020-04-06T12:11:00Z">
         <w:r>
           <w:delText xml:space="preserve">has been broadly discussed, and many cases </w:delText>
         </w:r>
       </w:del>
-      <w:del w:id="22" w:author="Ben Marwick" w:date="2020-04-06T13:36:00Z">
+      <w:del w:id="24" w:author="Ben Marwick" w:date="2020-04-06T13:36:00Z">
         <w:r>
           <w:delText xml:space="preserve">show that increasingly specialized production can be a useful indicator of increasing socio-political complexity (Hirshman et al., 2010; Junker, 1999). That said, a more economic focus considers production, exchange, and consumption as a whole to explain specialization as part of a strategy to accommodate uneven distributions of resources (Arnold and Munns, 1994; Costin, 2001). Craft specialization may appear as a reaction to changes in subsistence practices (Stark, 1995a), or as a result of long-distance trade and inter-regional exchange (Alizadeh et al., 2018). </w:delText>
         </w:r>
       </w:del>
-      <w:del w:id="23" w:author="Ben Marwick" w:date="2020-04-06T12:12:00Z">
+      <w:del w:id="25" w:author="Ben Marwick" w:date="2020-04-06T12:12:00Z">
         <w:r>
           <w:delText>Present-day</w:delText>
         </w:r>
       </w:del>
-      <w:del w:id="24" w:author="Ben Marwick" w:date="2020-04-06T13:36:00Z">
+      <w:del w:id="26" w:author="Ben Marwick" w:date="2020-04-06T13:36:00Z">
         <w:r>
           <w:delText xml:space="preserve"> investigation of ceramic specialization in the Jodhpur region of India suggests that the adoption of standardized products across cultural boundaries is a reaction to a collapse of previous economic system, indicating a correlation with major socio-economic changes (Roux, 2015). However, it is important to note that explanations for the emergence of specialized production in past societies might not be so straightforward or singular. Acabado et al. (2018)’s case study in lowland northern Philippines shows that specialization is not necessarily accompanied with social differentiation</w:delText>
         </w:r>
       </w:del>
-      <w:del w:id="25" w:author="Ben Marwick" w:date="2020-04-06T13:26:00Z">
+      <w:del w:id="27" w:author="Ben Marwick" w:date="2020-04-06T13:26:00Z">
         <w:r>
           <w:delText xml:space="preserve"> </w:delText>
         </w:r>
       </w:del>
-      <w:del w:id="26" w:author="Ben Marwick" w:date="2020-04-06T13:36:00Z">
+      <w:del w:id="28" w:author="Ben Marwick" w:date="2020-04-06T13:36:00Z">
         <w:r>
           <w:delText xml:space="preserve">based on a low degree of ceramic specialization in Ifugao ranked societies during the time of Spanish occupation. The development of specialization </w:delText>
         </w:r>
       </w:del>
-      <w:del w:id="27" w:author="Ben Marwick" w:date="2020-04-06T12:15:00Z">
+      <w:del w:id="29" w:author="Ben Marwick" w:date="2020-04-06T12:15:00Z">
         <w:r>
           <w:delText xml:space="preserve">could </w:delText>
         </w:r>
       </w:del>
-      <w:del w:id="28" w:author="Ben Marwick" w:date="2020-04-06T13:36:00Z">
+      <w:del w:id="30" w:author="Ben Marwick" w:date="2020-04-06T13:36:00Z">
         <w:r>
           <w:delText>be dependent on unique historical factors</w:delText>
         </w:r>
       </w:del>
-      <w:del w:id="29" w:author="Ben Marwick" w:date="2020-04-06T12:26:00Z">
+      <w:del w:id="31" w:author="Ben Marwick" w:date="2020-04-06T12:26:00Z">
         <w:r>
           <w:delText>,</w:delText>
         </w:r>
       </w:del>
-      <w:del w:id="30" w:author="Ben Marwick" w:date="2020-04-06T13:36:00Z">
+      <w:del w:id="32" w:author="Ben Marwick" w:date="2020-04-06T13:36:00Z">
         <w:r>
           <w:delText xml:space="preserve"> </w:delText>
         </w:r>
       </w:del>
-      <w:del w:id="31" w:author="Ben Marwick" w:date="2020-04-06T12:26:00Z">
+      <w:del w:id="33" w:author="Ben Marwick" w:date="2020-04-06T12:26:00Z">
         <w:r>
           <w:delText xml:space="preserve">where </w:delText>
         </w:r>
       </w:del>
-      <w:del w:id="32" w:author="Ben Marwick" w:date="2020-04-06T13:36:00Z">
+      <w:del w:id="34" w:author="Ben Marwick" w:date="2020-04-06T13:36:00Z">
         <w:r>
           <w:delText xml:space="preserve">the conditions and contexts under which specialists organized </w:delText>
         </w:r>
       </w:del>
-      <w:del w:id="33" w:author="Ben Marwick" w:date="2020-04-06T12:26:00Z">
+      <w:del w:id="35" w:author="Ben Marwick" w:date="2020-04-06T12:26:00Z">
         <w:r>
           <w:delText xml:space="preserve">must be taken into account </w:delText>
         </w:r>
       </w:del>
-      <w:del w:id="34" w:author="Ben Marwick" w:date="2020-04-06T13:36:00Z">
+      <w:del w:id="36" w:author="Ben Marwick" w:date="2020-04-06T13:36:00Z">
         <w:r>
           <w:delText>when making inferences about changes in social organization (Costin, 2001; Roux, 2015).</w:delText>
         </w:r>
@@ -262,20 +275,20 @@
       <w:pPr>
         <w:pStyle w:val="BodyText"/>
         <w:rPr>
-          <w:ins w:id="35" w:author="Ben Marwick" w:date="2020-04-06T12:23:00Z"/>
-        </w:rPr>
-      </w:pPr>
-      <w:ins w:id="36" w:author="Ben Marwick" w:date="2020-04-06T12:16:00Z">
+          <w:ins w:id="37" w:author="Ben Marwick" w:date="2020-04-06T12:23:00Z"/>
+        </w:rPr>
+      </w:pPr>
+      <w:ins w:id="38" w:author="Ben Marwick" w:date="2020-04-06T12:16:00Z">
         <w:r>
           <w:t xml:space="preserve">A major historical factor that is often linked to </w:t>
         </w:r>
       </w:ins>
-      <w:del w:id="37" w:author="Ben Marwick" w:date="2020-04-06T12:16:00Z">
+      <w:del w:id="39" w:author="Ben Marwick" w:date="2020-04-06T12:16:00Z">
         <w:r>
           <w:delText>T</w:delText>
         </w:r>
       </w:del>
-      <w:del w:id="38" w:author="Ben Marwick" w:date="2020-04-06T13:54:00Z">
+      <w:del w:id="40" w:author="Ben Marwick" w:date="2020-04-06T13:54:00Z">
         <w:r>
           <w:delText xml:space="preserve">he emergence of </w:delText>
         </w:r>
@@ -283,17 +296,17 @@
       <w:r>
         <w:t xml:space="preserve">social </w:t>
       </w:r>
-      <w:del w:id="39" w:author="Ben Marwick" w:date="2020-04-06T13:42:00Z">
+      <w:del w:id="41" w:author="Ben Marwick" w:date="2020-04-06T13:42:00Z">
         <w:r>
           <w:delText>inequality</w:delText>
         </w:r>
       </w:del>
-      <w:ins w:id="40" w:author="Ben Marwick" w:date="2020-04-06T13:42:00Z">
+      <w:ins w:id="42" w:author="Ben Marwick" w:date="2020-04-06T13:42:00Z">
         <w:r>
           <w:t xml:space="preserve">change </w:t>
         </w:r>
       </w:ins>
-      <w:ins w:id="41" w:author="Ben Marwick" w:date="2020-04-06T12:22:00Z">
+      <w:ins w:id="43" w:author="Ben Marwick" w:date="2020-04-06T12:22:00Z">
         <w:r>
           <w:t>in small-scale societies</w:t>
         </w:r>
@@ -301,42 +314,42 @@
       <w:r>
         <w:t xml:space="preserve"> </w:t>
       </w:r>
-      <w:ins w:id="42" w:author="Ben Marwick" w:date="2020-04-06T12:21:00Z">
+      <w:ins w:id="44" w:author="Ben Marwick" w:date="2020-04-06T12:21:00Z">
         <w:r>
           <w:t xml:space="preserve">is </w:t>
         </w:r>
       </w:ins>
-      <w:del w:id="43" w:author="Ben Marwick" w:date="2020-04-06T12:21:00Z">
+      <w:del w:id="45" w:author="Ben Marwick" w:date="2020-04-06T12:21:00Z">
         <w:r>
           <w:delText xml:space="preserve">in the context of cross-cultural interaction, especially in a colonial situation, has been observed in many parts of the world, for example, </w:delText>
         </w:r>
       </w:del>
-      <w:del w:id="44" w:author="Ben Marwick" w:date="2020-04-06T12:22:00Z">
+      <w:del w:id="46" w:author="Ben Marwick" w:date="2020-04-06T12:22:00Z">
         <w:r>
           <w:delText xml:space="preserve">when </w:delText>
         </w:r>
       </w:del>
-      <w:ins w:id="45" w:author="Ben Marwick" w:date="2020-04-06T12:21:00Z">
+      <w:ins w:id="47" w:author="Ben Marwick" w:date="2020-04-06T12:21:00Z">
         <w:r>
           <w:t>colonial settler</w:t>
         </w:r>
       </w:ins>
-      <w:ins w:id="46" w:author="Ben Marwick" w:date="2020-04-06T12:22:00Z">
+      <w:ins w:id="48" w:author="Ben Marwick" w:date="2020-04-06T12:22:00Z">
         <w:r>
           <w:t>s</w:t>
         </w:r>
       </w:ins>
-      <w:ins w:id="47" w:author="Ben Marwick" w:date="2020-04-06T12:21:00Z">
+      <w:ins w:id="49" w:author="Ben Marwick" w:date="2020-04-06T12:21:00Z">
         <w:r>
           <w:t xml:space="preserve"> introduc</w:t>
         </w:r>
       </w:ins>
-      <w:ins w:id="48" w:author="Ben Marwick" w:date="2020-04-06T12:23:00Z">
+      <w:ins w:id="50" w:author="Ben Marwick" w:date="2020-04-06T12:23:00Z">
         <w:r>
           <w:t>ing</w:t>
         </w:r>
       </w:ins>
-      <w:ins w:id="49" w:author="Ben Marwick" w:date="2020-04-06T12:21:00Z">
+      <w:ins w:id="51" w:author="Ben Marwick" w:date="2020-04-06T12:21:00Z">
         <w:r>
           <w:t xml:space="preserve"> </w:t>
         </w:r>
@@ -344,7 +357,7 @@
       <w:r>
         <w:t xml:space="preserve">foreign trade goods </w:t>
       </w:r>
-      <w:del w:id="50" w:author="Ben Marwick" w:date="2020-04-06T12:21:00Z">
+      <w:del w:id="52" w:author="Ben Marwick" w:date="2020-04-06T12:21:00Z">
         <w:r>
           <w:delText xml:space="preserve">are introduced </w:delText>
         </w:r>
@@ -352,12 +365,12 @@
       <w:r>
         <w:t>to local Indigenous societies. The monopolization of long-distance trade goods has caused substantial transformations of Indigenous economic, cultural, and socio-political systems (Dietler, 2005, 1997; Junker, 1993; Silliman, 2005). Pericolonial archaeology is the study of the</w:t>
       </w:r>
-      <w:ins w:id="51" w:author="Ben Marwick" w:date="2020-04-06T13:54:00Z">
+      <w:ins w:id="53" w:author="Ben Marwick" w:date="2020-04-06T13:54:00Z">
         <w:r>
           <w:t>se indirect</w:t>
         </w:r>
       </w:ins>
-      <w:del w:id="52" w:author="Ben Marwick" w:date="2020-04-06T13:42:00Z">
+      <w:del w:id="54" w:author="Ben Marwick" w:date="2020-04-06T13:42:00Z">
         <w:r>
           <w:delText>se</w:delText>
         </w:r>
@@ -365,7 +378,7 @@
       <w:r>
         <w:t xml:space="preserve"> </w:t>
       </w:r>
-      <w:del w:id="53" w:author="Ben Marwick" w:date="2020-04-06T13:42:00Z">
+      <w:del w:id="55" w:author="Ben Marwick" w:date="2020-04-06T13:42:00Z">
         <w:r>
           <w:delText xml:space="preserve">indirect </w:delText>
         </w:r>
@@ -373,7 +386,7 @@
       <w:r>
         <w:t xml:space="preserve">effects of colonialism, investigating areas where </w:t>
       </w:r>
-      <w:ins w:id="54" w:author="Ben Marwick" w:date="2020-04-06T13:54:00Z">
+      <w:ins w:id="56" w:author="Ben Marwick" w:date="2020-04-06T13:54:00Z">
         <w:r>
           <w:t xml:space="preserve">direct </w:t>
         </w:r>
@@ -381,12 +394,12 @@
       <w:r>
         <w:t>European colonial rule was limited</w:t>
       </w:r>
-      <w:ins w:id="55" w:author="Ben Marwick" w:date="2020-04-06T13:54:00Z">
+      <w:ins w:id="57" w:author="Ben Marwick" w:date="2020-04-06T13:54:00Z">
         <w:r>
           <w:t xml:space="preserve">, </w:t>
         </w:r>
       </w:ins>
-      <w:del w:id="56" w:author="Ben Marwick" w:date="2020-04-06T13:54:00Z">
+      <w:del w:id="58" w:author="Ben Marwick" w:date="2020-04-06T13:54:00Z">
         <w:r>
           <w:delText xml:space="preserve"> and </w:delText>
         </w:r>
@@ -394,12 +407,12 @@
       <w:r>
         <w:t xml:space="preserve">their conquests </w:t>
       </w:r>
-      <w:del w:id="57" w:author="Ben Marwick" w:date="2020-04-06T13:55:00Z">
+      <w:del w:id="59" w:author="Ben Marwick" w:date="2020-04-06T13:55:00Z">
         <w:r>
           <w:delText xml:space="preserve">were </w:delText>
         </w:r>
       </w:del>
-      <w:ins w:id="58" w:author="Ben Marwick" w:date="2020-04-06T13:55:00Z">
+      <w:ins w:id="60" w:author="Ben Marwick" w:date="2020-04-06T13:55:00Z">
         <w:r>
           <w:t xml:space="preserve">often </w:t>
         </w:r>
@@ -407,12 +420,12 @@
       <w:r>
         <w:t xml:space="preserve">short-lived and unsuccessful, but their </w:t>
       </w:r>
-      <w:del w:id="59" w:author="Ben Marwick" w:date="2020-04-06T13:55:00Z">
+      <w:del w:id="61" w:author="Ben Marwick" w:date="2020-04-06T13:55:00Z">
         <w:r>
           <w:delText xml:space="preserve">colonial </w:delText>
         </w:r>
       </w:del>
-      <w:ins w:id="60" w:author="Ben Marwick" w:date="2020-04-06T13:55:00Z">
+      <w:ins w:id="62" w:author="Ben Marwick" w:date="2020-04-06T13:55:00Z">
         <w:r>
           <w:t xml:space="preserve">commercial </w:t>
         </w:r>
@@ -421,7 +434,7 @@
         <w:t xml:space="preserve">activities had economic and political impacts on Indigenous peoples living on the periphery of colonial control (Acabado, 2017; Trabert, 2017). </w:t>
       </w:r>
       <w:proofErr w:type="spellStart"/>
-      <w:ins w:id="61" w:author="Ben Marwick" w:date="2020-04-06T13:58:00Z">
+      <w:ins w:id="63" w:author="Ben Marwick" w:date="2020-04-06T13:58:00Z">
         <w:r>
           <w:t>Pericolonial</w:t>
         </w:r>
@@ -430,92 +443,92 @@
           <w:t xml:space="preserve"> situations were common </w:t>
         </w:r>
       </w:ins>
-      <w:ins w:id="62" w:author="Ben Marwick" w:date="2020-04-06T14:22:00Z">
+      <w:ins w:id="64" w:author="Ben Marwick" w:date="2020-04-06T14:22:00Z">
         <w:r>
           <w:t xml:space="preserve">during the seventeenth to nineteenth centuries </w:t>
         </w:r>
       </w:ins>
-      <w:ins w:id="63" w:author="Ben Marwick" w:date="2020-04-06T13:58:00Z">
+      <w:ins w:id="65" w:author="Ben Marwick" w:date="2020-04-06T13:58:00Z">
         <w:r>
           <w:t>in East and Southeast Asia where European trading activity was ex</w:t>
         </w:r>
       </w:ins>
-      <w:ins w:id="64" w:author="Ben Marwick" w:date="2020-04-06T13:59:00Z">
+      <w:ins w:id="66" w:author="Ben Marwick" w:date="2020-04-06T13:59:00Z">
         <w:r>
           <w:t>tensive</w:t>
         </w:r>
       </w:ins>
-      <w:ins w:id="65" w:author="Ben Marwick" w:date="2020-04-06T14:22:00Z">
+      <w:ins w:id="67" w:author="Ben Marwick" w:date="2020-04-06T14:22:00Z">
         <w:r>
           <w:t>, but</w:t>
         </w:r>
       </w:ins>
-      <w:ins w:id="66" w:author="Ben Marwick" w:date="2020-04-06T13:59:00Z">
+      <w:ins w:id="68" w:author="Ben Marwick" w:date="2020-04-06T13:59:00Z">
         <w:r>
           <w:t xml:space="preserve"> direct </w:t>
         </w:r>
       </w:ins>
-      <w:ins w:id="67" w:author="Ben Marwick" w:date="2020-04-06T14:00:00Z">
+      <w:ins w:id="69" w:author="Ben Marwick" w:date="2020-04-06T14:00:00Z">
         <w:r>
           <w:t xml:space="preserve">European </w:t>
         </w:r>
       </w:ins>
-      <w:ins w:id="68" w:author="Ben Marwick" w:date="2020-04-06T13:59:00Z">
+      <w:ins w:id="70" w:author="Ben Marwick" w:date="2020-04-06T13:59:00Z">
         <w:r>
           <w:t xml:space="preserve">rule </w:t>
         </w:r>
       </w:ins>
-      <w:ins w:id="69" w:author="Ben Marwick" w:date="2020-04-06T14:23:00Z">
+      <w:ins w:id="71" w:author="Ben Marwick" w:date="2020-04-06T14:23:00Z">
         <w:r>
           <w:t xml:space="preserve">less widespread. </w:t>
         </w:r>
       </w:ins>
-      <w:ins w:id="70" w:author="Ben Marwick" w:date="2020-04-06T14:25:00Z">
+      <w:ins w:id="72" w:author="Ben Marwick" w:date="2020-04-06T14:25:00Z">
         <w:r>
           <w:t xml:space="preserve">An emerging </w:t>
         </w:r>
       </w:ins>
-      <w:ins w:id="71" w:author="Ben Marwick" w:date="2020-04-06T14:26:00Z">
+      <w:ins w:id="73" w:author="Ben Marwick" w:date="2020-04-06T14:26:00Z">
         <w:r>
           <w:t xml:space="preserve">priority in </w:t>
         </w:r>
       </w:ins>
-      <w:ins w:id="72" w:author="Ben Marwick" w:date="2020-04-06T14:25:00Z">
+      <w:ins w:id="74" w:author="Ben Marwick" w:date="2020-04-06T14:25:00Z">
         <w:r>
           <w:t>archaeological researc</w:t>
         </w:r>
       </w:ins>
-      <w:ins w:id="73" w:author="Ben Marwick" w:date="2020-04-06T14:26:00Z">
+      <w:ins w:id="75" w:author="Ben Marwick" w:date="2020-04-06T14:26:00Z">
         <w:r>
           <w:t xml:space="preserve">h in this region is identifying the </w:t>
         </w:r>
       </w:ins>
-      <w:ins w:id="74" w:author="Ben Marwick" w:date="2020-04-06T14:25:00Z">
+      <w:ins w:id="76" w:author="Ben Marwick" w:date="2020-04-06T14:25:00Z">
         <w:r>
           <w:t>i</w:t>
         </w:r>
       </w:ins>
-      <w:ins w:id="75" w:author="Ben Marwick" w:date="2020-04-06T14:00:00Z">
+      <w:ins w:id="77" w:author="Ben Marwick" w:date="2020-04-06T14:00:00Z">
         <w:r>
           <w:t xml:space="preserve">ndirect influences </w:t>
         </w:r>
       </w:ins>
-      <w:ins w:id="76" w:author="Ben Marwick" w:date="2020-04-06T14:01:00Z">
+      <w:ins w:id="78" w:author="Ben Marwick" w:date="2020-04-06T14:01:00Z">
         <w:r>
           <w:t>are apparent on Indigenous communities</w:t>
         </w:r>
       </w:ins>
-      <w:ins w:id="77" w:author="Ben Marwick" w:date="2020-04-06T14:26:00Z">
+      <w:ins w:id="79" w:author="Ben Marwick" w:date="2020-04-06T14:26:00Z">
         <w:r>
           <w:t xml:space="preserve"> during this time</w:t>
         </w:r>
       </w:ins>
-      <w:ins w:id="78" w:author="Ben Marwick" w:date="2020-04-06T14:01:00Z">
+      <w:ins w:id="80" w:author="Ben Marwick" w:date="2020-04-06T14:01:00Z">
         <w:r>
           <w:t xml:space="preserve">. </w:t>
         </w:r>
       </w:ins>
-      <w:ins w:id="79" w:author="Ben Marwick" w:date="2020-04-06T14:26:00Z">
+      <w:ins w:id="81" w:author="Ben Marwick" w:date="2020-04-06T14:26:00Z">
         <w:r>
           <w:t xml:space="preserve">For example, </w:t>
         </w:r>
@@ -533,19 +546,19 @@
       <w:pPr>
         <w:pStyle w:val="BodyText"/>
         <w:rPr>
-          <w:ins w:id="80" w:author="Ben Marwick" w:date="2020-04-06T15:16:00Z"/>
+          <w:ins w:id="82" w:author="Ben Marwick" w:date="2020-04-06T15:16:00Z"/>
         </w:rPr>
       </w:pPr>
       <w:r>
         <w:lastRenderedPageBreak/>
         <w:t>Indigenous societies</w:t>
       </w:r>
-      <w:ins w:id="81" w:author="Ben Marwick" w:date="2020-04-06T12:24:00Z">
+      <w:ins w:id="83" w:author="Ben Marwick" w:date="2020-04-06T12:24:00Z">
         <w:r>
           <w:t xml:space="preserve">’ responses to </w:t>
         </w:r>
       </w:ins>
-      <w:del w:id="82" w:author="Ben Marwick" w:date="2020-04-06T12:24:00Z">
+      <w:del w:id="84" w:author="Ben Marwick" w:date="2020-04-06T12:24:00Z">
         <w:r>
           <w:delText xml:space="preserve"> might not simply passively accept </w:delText>
         </w:r>
@@ -553,27 +566,27 @@
       <w:r>
         <w:t xml:space="preserve">colonial </w:t>
       </w:r>
-      <w:del w:id="83" w:author="Ben Marwick" w:date="2020-04-06T12:24:00Z">
+      <w:del w:id="85" w:author="Ben Marwick" w:date="2020-04-06T12:24:00Z">
         <w:r>
           <w:delText>rule</w:delText>
         </w:r>
       </w:del>
-      <w:ins w:id="84" w:author="Ben Marwick" w:date="2020-04-06T12:24:00Z">
+      <w:ins w:id="86" w:author="Ben Marwick" w:date="2020-04-06T12:24:00Z">
         <w:r>
           <w:t xml:space="preserve">contact range from passive </w:t>
         </w:r>
       </w:ins>
-      <w:ins w:id="85" w:author="Ben Marwick" w:date="2020-04-06T12:25:00Z">
+      <w:ins w:id="87" w:author="Ben Marwick" w:date="2020-04-06T12:25:00Z">
         <w:r>
           <w:t>acceptance</w:t>
         </w:r>
       </w:ins>
-      <w:ins w:id="86" w:author="Ben Marwick" w:date="2020-04-06T12:24:00Z">
+      <w:ins w:id="88" w:author="Ben Marwick" w:date="2020-04-06T12:24:00Z">
         <w:r>
           <w:t xml:space="preserve"> through to </w:t>
         </w:r>
       </w:ins>
-      <w:del w:id="87" w:author="Ben Marwick" w:date="2020-04-06T12:24:00Z">
+      <w:del w:id="89" w:author="Ben Marwick" w:date="2020-04-06T12:24:00Z">
         <w:r>
           <w:delText xml:space="preserve">, but instead </w:delText>
         </w:r>
@@ -581,7 +594,7 @@
       <w:r>
         <w:t>active</w:t>
       </w:r>
-      <w:del w:id="88" w:author="Ben Marwick" w:date="2020-04-06T12:24:00Z">
+      <w:del w:id="90" w:author="Ben Marwick" w:date="2020-04-06T12:24:00Z">
         <w:r>
           <w:delText>ly</w:delText>
         </w:r>
@@ -589,12 +602,12 @@
       <w:r>
         <w:t xml:space="preserve"> negotiat</w:t>
       </w:r>
-      <w:ins w:id="89" w:author="Ben Marwick" w:date="2020-04-06T12:24:00Z">
+      <w:ins w:id="91" w:author="Ben Marwick" w:date="2020-04-06T12:24:00Z">
         <w:r>
           <w:t>ion</w:t>
         </w:r>
       </w:ins>
-      <w:del w:id="90" w:author="Ben Marwick" w:date="2020-04-06T12:24:00Z">
+      <w:del w:id="92" w:author="Ben Marwick" w:date="2020-04-06T12:24:00Z">
         <w:r>
           <w:delText>e</w:delText>
         </w:r>
@@ -602,7 +615,7 @@
       <w:r>
         <w:t xml:space="preserve"> with the colonist</w:t>
       </w:r>
-      <w:ins w:id="91" w:author="Ben Marwick" w:date="2020-04-06T12:25:00Z">
+      <w:ins w:id="93" w:author="Ben Marwick" w:date="2020-04-06T12:25:00Z">
         <w:r>
           <w:t>s</w:t>
         </w:r>
@@ -610,12 +623,12 @@
       <w:r>
         <w:t>, and accommodat</w:t>
       </w:r>
-      <w:ins w:id="92" w:author="Ben Marwick" w:date="2020-04-06T12:25:00Z">
+      <w:ins w:id="94" w:author="Ben Marwick" w:date="2020-04-06T12:25:00Z">
         <w:r>
           <w:t>ion</w:t>
         </w:r>
       </w:ins>
-      <w:del w:id="93" w:author="Ben Marwick" w:date="2020-04-06T12:25:00Z">
+      <w:del w:id="95" w:author="Ben Marwick" w:date="2020-04-06T12:25:00Z">
         <w:r>
           <w:delText>e</w:delText>
         </w:r>
@@ -623,7 +636,7 @@
       <w:r>
         <w:t xml:space="preserve"> or resist</w:t>
       </w:r>
-      <w:ins w:id="94" w:author="Ben Marwick" w:date="2020-04-06T12:25:00Z">
+      <w:ins w:id="96" w:author="Ben Marwick" w:date="2020-04-06T12:25:00Z">
         <w:r>
           <w:t>ance of</w:t>
         </w:r>
@@ -631,7 +644,7 @@
       <w:r>
         <w:t xml:space="preserve"> foreign intrusion</w:t>
       </w:r>
-      <w:ins w:id="95" w:author="Ben Marwick" w:date="2020-04-06T12:25:00Z">
+      <w:ins w:id="97" w:author="Ben Marwick" w:date="2020-04-06T12:25:00Z">
         <w:r>
           <w:t>. These responses can be identified</w:t>
         </w:r>
@@ -639,12 +652,12 @@
       <w:r>
         <w:t xml:space="preserve"> through their daily cultural practices, such as their consumption patterns of foreign goods (Dietler, 2015; Given, 2004; Mullins, 2011; Scaramelli and Scaramelli, 2005; Silliman, 2001; Torrence and Clarke, 2000). In this paper we </w:t>
       </w:r>
-      <w:del w:id="96" w:author="Ben Marwick" w:date="2020-04-06T12:31:00Z">
+      <w:del w:id="98" w:author="Ben Marwick" w:date="2020-04-06T12:31:00Z">
         <w:r>
           <w:delText>present a case study from</w:delText>
         </w:r>
       </w:del>
-      <w:ins w:id="97" w:author="Ben Marwick" w:date="2020-04-06T12:31:00Z">
+      <w:ins w:id="99" w:author="Ben Marwick" w:date="2020-04-06T12:31:00Z">
         <w:r>
           <w:t>investigate</w:t>
         </w:r>
@@ -652,12 +665,12 @@
           <w:t xml:space="preserve"> </w:t>
         </w:r>
       </w:ins>
-      <w:ins w:id="98" w:author="Ben Marwick" w:date="2020-04-06T12:32:00Z">
+      <w:ins w:id="100" w:author="Ben Marwick" w:date="2020-04-06T12:32:00Z">
         <w:r>
           <w:t xml:space="preserve">the archaeology of </w:t>
         </w:r>
       </w:ins>
-      <w:ins w:id="99" w:author="Ben Marwick" w:date="2020-04-06T12:31:00Z">
+      <w:ins w:id="101" w:author="Ben Marwick" w:date="2020-04-06T12:31:00Z">
         <w:r>
           <w:t xml:space="preserve">a </w:t>
         </w:r>
@@ -670,17 +683,17 @@
           <w:t xml:space="preserve"> situation </w:t>
         </w:r>
       </w:ins>
-      <w:ins w:id="100" w:author="Ben Marwick" w:date="2020-04-06T12:38:00Z">
+      <w:ins w:id="102" w:author="Ben Marwick" w:date="2020-04-06T12:38:00Z">
         <w:r>
           <w:t>at</w:t>
         </w:r>
       </w:ins>
-      <w:del w:id="101" w:author="Ben Marwick" w:date="2020-04-06T12:38:00Z">
+      <w:del w:id="103" w:author="Ben Marwick" w:date="2020-04-06T12:38:00Z">
         <w:r>
           <w:delText xml:space="preserve"> </w:delText>
         </w:r>
       </w:del>
-      <w:ins w:id="102" w:author="Ben Marwick" w:date="2020-04-06T12:37:00Z">
+      <w:ins w:id="104" w:author="Ben Marwick" w:date="2020-04-06T12:37:00Z">
         <w:r>
           <w:t xml:space="preserve"> </w:t>
         </w:r>
@@ -693,18 +706,18 @@
           <w:t xml:space="preserve"> (1350-1950 AD)</w:t>
         </w:r>
       </w:ins>
-      <w:ins w:id="103" w:author="Ben Marwick" w:date="2020-04-06T12:38:00Z">
+      <w:ins w:id="105" w:author="Ben Marwick" w:date="2020-04-06T12:38:00Z">
         <w:r>
           <w:t xml:space="preserve">, </w:t>
         </w:r>
       </w:ins>
-      <w:ins w:id="104" w:author="Ben Marwick" w:date="2020-04-06T12:37:00Z">
+      <w:ins w:id="106" w:author="Ben Marwick" w:date="2020-04-06T12:37:00Z">
         <w:r>
           <w:t xml:space="preserve">a large multi-component archaeological site in </w:t>
         </w:r>
       </w:ins>
       <w:proofErr w:type="spellStart"/>
-      <w:ins w:id="105" w:author="Ben Marwick" w:date="2020-04-06T15:15:00Z">
+      <w:ins w:id="107" w:author="Ben Marwick" w:date="2020-04-06T15:15:00Z">
         <w:r>
           <w:t>Yilan</w:t>
         </w:r>
@@ -713,37 +726,37 @@
           <w:t xml:space="preserve"> Province, </w:t>
         </w:r>
       </w:ins>
-      <w:ins w:id="106" w:author="Ben Marwick" w:date="2020-04-06T12:37:00Z">
+      <w:ins w:id="108" w:author="Ben Marwick" w:date="2020-04-06T12:37:00Z">
         <w:r>
           <w:t>northeastern Taiwan</w:t>
         </w:r>
       </w:ins>
-      <w:ins w:id="107" w:author="Ben Marwick" w:date="2020-04-06T12:38:00Z">
+      <w:ins w:id="109" w:author="Ben Marwick" w:date="2020-04-06T12:38:00Z">
         <w:r>
           <w:t xml:space="preserve"> (Chen, 2007), </w:t>
         </w:r>
       </w:ins>
-      <w:del w:id="108" w:author="Ben Marwick" w:date="2020-04-06T12:38:00Z">
+      <w:del w:id="110" w:author="Ben Marwick" w:date="2020-04-06T12:38:00Z">
         <w:r>
           <w:delText xml:space="preserve">northeastern Taiwan </w:delText>
         </w:r>
       </w:del>
-      <w:ins w:id="109" w:author="Ben Marwick" w:date="2020-04-06T12:31:00Z">
+      <w:ins w:id="111" w:author="Ben Marwick" w:date="2020-04-06T12:31:00Z">
         <w:r>
           <w:t xml:space="preserve">to identify </w:t>
         </w:r>
       </w:ins>
-      <w:del w:id="110" w:author="Ben Marwick" w:date="2020-04-06T12:31:00Z">
+      <w:del w:id="112" w:author="Ben Marwick" w:date="2020-04-06T12:31:00Z">
         <w:r>
           <w:delText xml:space="preserve">as an example </w:delText>
         </w:r>
       </w:del>
-      <w:ins w:id="111" w:author="Ben Marwick" w:date="2020-04-06T12:31:00Z">
+      <w:ins w:id="113" w:author="Ben Marwick" w:date="2020-04-06T12:31:00Z">
         <w:r>
           <w:t xml:space="preserve">the </w:t>
         </w:r>
       </w:ins>
-      <w:del w:id="112" w:author="Ben Marwick" w:date="2020-04-06T12:31:00Z">
+      <w:del w:id="114" w:author="Ben Marwick" w:date="2020-04-06T12:31:00Z">
         <w:r>
           <w:delText xml:space="preserve">of these </w:delText>
         </w:r>
@@ -751,22 +764,22 @@
       <w:r>
         <w:t xml:space="preserve">indirect impacts of </w:t>
       </w:r>
-      <w:del w:id="113" w:author="Ben Marwick" w:date="2020-04-06T12:32:00Z">
+      <w:del w:id="115" w:author="Ben Marwick" w:date="2020-04-06T12:32:00Z">
         <w:r>
           <w:delText xml:space="preserve">foreign </w:delText>
         </w:r>
       </w:del>
-      <w:ins w:id="114" w:author="Ben Marwick" w:date="2020-04-06T12:32:00Z">
+      <w:ins w:id="116" w:author="Ben Marwick" w:date="2020-04-06T12:32:00Z">
         <w:r>
           <w:t xml:space="preserve">colonial settler </w:t>
         </w:r>
       </w:ins>
-      <w:del w:id="115" w:author="Ben Marwick" w:date="2020-04-06T12:32:00Z">
+      <w:del w:id="117" w:author="Ben Marwick" w:date="2020-04-06T12:32:00Z">
         <w:r>
           <w:delText xml:space="preserve">occupations </w:delText>
         </w:r>
       </w:del>
-      <w:ins w:id="116" w:author="Ben Marwick" w:date="2020-04-06T12:32:00Z">
+      <w:ins w:id="118" w:author="Ben Marwick" w:date="2020-04-06T12:32:00Z">
         <w:r>
           <w:t xml:space="preserve">activity </w:t>
         </w:r>
@@ -774,9 +787,9 @@
       <w:r>
         <w:t xml:space="preserve">on local Indigenous societies. </w:t>
       </w:r>
-      <w:moveToRangeStart w:id="117" w:author="Ben Marwick" w:date="2020-04-06T15:15:00Z" w:name="move37078543"/>
-      <w:moveTo w:id="118" w:author="Ben Marwick" w:date="2020-04-06T15:15:00Z">
-        <w:del w:id="119" w:author="Ben Marwick" w:date="2020-04-06T15:15:00Z">
+      <w:moveToRangeStart w:id="119" w:author="Ben Marwick" w:date="2020-04-06T15:15:00Z" w:name="move37078543"/>
+      <w:moveTo w:id="120" w:author="Ben Marwick" w:date="2020-04-06T15:15:00Z">
+        <w:del w:id="121" w:author="Ben Marwick" w:date="2020-04-06T15:15:00Z">
           <w:r>
             <w:delText xml:space="preserve">. </w:delText>
           </w:r>
@@ -790,34 +803,34 @@
           <w:t xml:space="preserve"> is an ideal context to study peripheral colonial influence</w:t>
         </w:r>
       </w:moveTo>
-      <w:ins w:id="120" w:author="Ben Marwick" w:date="2020-04-06T15:16:00Z">
+      <w:ins w:id="122" w:author="Ben Marwick" w:date="2020-04-06T15:16:00Z">
         <w:r>
           <w:t>s</w:t>
         </w:r>
       </w:ins>
-      <w:moveTo w:id="121" w:author="Ben Marwick" w:date="2020-04-06T15:15:00Z">
+      <w:moveTo w:id="123" w:author="Ben Marwick" w:date="2020-04-06T15:15:00Z">
         <w:r>
           <w:t xml:space="preserve"> because Indigenous communities there were isolated by </w:t>
         </w:r>
-        <w:del w:id="122" w:author="Ben Marwick" w:date="2020-04-06T15:16:00Z">
+        <w:del w:id="124" w:author="Ben Marwick" w:date="2020-04-06T15:16:00Z">
           <w:r>
             <w:delText xml:space="preserve">natural </w:delText>
           </w:r>
         </w:del>
       </w:moveTo>
-      <w:ins w:id="123" w:author="Ben Marwick" w:date="2020-04-06T15:16:00Z">
+      <w:ins w:id="125" w:author="Ben Marwick" w:date="2020-04-06T15:16:00Z">
         <w:r>
           <w:t xml:space="preserve">geographical </w:t>
         </w:r>
       </w:ins>
-      <w:moveTo w:id="124" w:author="Ben Marwick" w:date="2020-04-06T15:15:00Z">
+      <w:moveTo w:id="126" w:author="Ben Marwick" w:date="2020-04-06T15:15:00Z">
         <w:r>
           <w:t xml:space="preserve">barriers that limited the frequency of direct contact with the Spanish and the Dutch settlers in northern Taiwan. </w:t>
         </w:r>
       </w:moveTo>
-      <w:moveToRangeEnd w:id="117"/>
+      <w:moveToRangeEnd w:id="119"/>
       <w:proofErr w:type="spellStart"/>
-      <w:ins w:id="125" w:author="Ben Marwick" w:date="2020-04-06T15:16:00Z">
+      <w:ins w:id="127" w:author="Ben Marwick" w:date="2020-04-06T15:16:00Z">
         <w:r>
           <w:t>Kiwulan</w:t>
         </w:r>
@@ -839,13 +852,13 @@
       <w:pPr>
         <w:pStyle w:val="BodyText"/>
         <w:rPr>
-          <w:ins w:id="126" w:author="Ben Marwick" w:date="2020-04-06T12:59:00Z"/>
+          <w:ins w:id="128" w:author="Ben Marwick" w:date="2020-04-06T12:59:00Z"/>
         </w:rPr>
       </w:pPr>
       <w:r>
         <w:t xml:space="preserve">Our </w:t>
       </w:r>
-      <w:ins w:id="127" w:author="Ben Marwick" w:date="2020-04-06T12:33:00Z">
+      <w:ins w:id="129" w:author="Ben Marwick" w:date="2020-04-06T12:33:00Z">
         <w:r>
           <w:t xml:space="preserve">specific </w:t>
         </w:r>
@@ -853,27 +866,27 @@
       <w:r>
         <w:t xml:space="preserve">aim is to investigate if there was increasing ceramic specialization resulting from Indigenous interaction with Europeans in the 17th century or Chinese in the 19th century, two major foreign influences in early historical Taiwan, that might indicate social changes in local Indigenous societies. </w:t>
       </w:r>
-      <w:ins w:id="128" w:author="Ben Marwick" w:date="2020-04-06T13:37:00Z">
+      <w:ins w:id="130" w:author="Ben Marwick" w:date="2020-04-06T13:37:00Z">
         <w:r>
           <w:t>We predict that c</w:t>
         </w:r>
       </w:ins>
-      <w:ins w:id="129" w:author="Ben Marwick" w:date="2020-04-06T13:01:00Z">
+      <w:ins w:id="131" w:author="Ben Marwick" w:date="2020-04-06T13:01:00Z">
         <w:r>
           <w:t xml:space="preserve">ompetition within </w:t>
         </w:r>
       </w:ins>
-      <w:ins w:id="130" w:author="Ben Marwick" w:date="2020-04-06T13:38:00Z">
+      <w:ins w:id="132" w:author="Ben Marwick" w:date="2020-04-06T13:38:00Z">
         <w:r>
           <w:t xml:space="preserve">the </w:t>
         </w:r>
       </w:ins>
-      <w:ins w:id="131" w:author="Ben Marwick" w:date="2020-04-06T13:01:00Z">
+      <w:ins w:id="133" w:author="Ben Marwick" w:date="2020-04-06T13:01:00Z">
         <w:r>
           <w:t>Indigenous communit</w:t>
         </w:r>
       </w:ins>
-      <w:ins w:id="132" w:author="Ben Marwick" w:date="2020-04-06T13:38:00Z">
+      <w:ins w:id="134" w:author="Ben Marwick" w:date="2020-04-06T13:38:00Z">
         <w:r>
           <w:t xml:space="preserve">y at </w:t>
         </w:r>
@@ -883,102 +896,102 @@
         </w:r>
       </w:ins>
       <w:proofErr w:type="spellEnd"/>
-      <w:ins w:id="133" w:author="Ben Marwick" w:date="2020-04-06T13:01:00Z">
+      <w:ins w:id="135" w:author="Ben Marwick" w:date="2020-04-06T13:01:00Z">
         <w:r>
           <w:t xml:space="preserve"> for foreign resources and trade partnership</w:t>
         </w:r>
       </w:ins>
-      <w:ins w:id="134" w:author="Ben Marwick" w:date="2020-04-06T13:37:00Z">
+      <w:ins w:id="136" w:author="Ben Marwick" w:date="2020-04-06T13:37:00Z">
         <w:r>
           <w:t>s</w:t>
         </w:r>
       </w:ins>
-      <w:ins w:id="135" w:author="Ben Marwick" w:date="2020-04-06T13:01:00Z">
+      <w:ins w:id="137" w:author="Ben Marwick" w:date="2020-04-06T13:01:00Z">
         <w:r>
           <w:t xml:space="preserve"> with European or Chinese colonizers </w:t>
         </w:r>
       </w:ins>
-      <w:ins w:id="136" w:author="Ben Marwick" w:date="2020-04-06T13:37:00Z">
+      <w:ins w:id="138" w:author="Ben Marwick" w:date="2020-04-06T13:37:00Z">
         <w:r>
           <w:t>may</w:t>
         </w:r>
       </w:ins>
-      <w:ins w:id="137" w:author="Ben Marwick" w:date="2020-04-06T13:01:00Z">
+      <w:ins w:id="139" w:author="Ben Marwick" w:date="2020-04-06T13:01:00Z">
         <w:r>
           <w:t xml:space="preserve"> </w:t>
         </w:r>
       </w:ins>
-      <w:ins w:id="138" w:author="Ben Marwick" w:date="2020-04-06T13:38:00Z">
+      <w:ins w:id="140" w:author="Ben Marwick" w:date="2020-04-06T13:38:00Z">
         <w:r>
           <w:t xml:space="preserve">have </w:t>
         </w:r>
       </w:ins>
-      <w:ins w:id="139" w:author="Ben Marwick" w:date="2020-04-06T13:01:00Z">
+      <w:ins w:id="141" w:author="Ben Marwick" w:date="2020-04-06T13:01:00Z">
         <w:r>
           <w:t xml:space="preserve">led to the emergence of craft specialization caused by greater economic and social control </w:t>
         </w:r>
       </w:ins>
-      <w:ins w:id="140" w:author="Ben Marwick" w:date="2020-04-06T13:39:00Z">
+      <w:ins w:id="142" w:author="Ben Marwick" w:date="2020-04-06T13:39:00Z">
         <w:r>
           <w:t xml:space="preserve">of pottery production </w:t>
         </w:r>
       </w:ins>
-      <w:ins w:id="141" w:author="Ben Marwick" w:date="2020-04-06T13:01:00Z">
+      <w:ins w:id="143" w:author="Ben Marwick" w:date="2020-04-06T13:01:00Z">
         <w:r>
           <w:t xml:space="preserve">by a small group of individuals. </w:t>
         </w:r>
       </w:ins>
-      <w:moveToRangeStart w:id="142" w:author="Ben Marwick" w:date="2020-04-06T14:18:00Z" w:name="move37075154"/>
-      <w:moveTo w:id="143" w:author="Ben Marwick" w:date="2020-04-06T14:18:00Z">
+      <w:moveToRangeStart w:id="144" w:author="Ben Marwick" w:date="2020-04-06T14:18:00Z" w:name="move37075154"/>
+      <w:moveTo w:id="145" w:author="Ben Marwick" w:date="2020-04-06T14:18:00Z">
         <w:r>
           <w:t xml:space="preserve">Using pottery shape as a proxy to study craft specialization, we </w:t>
         </w:r>
-        <w:del w:id="144" w:author="Ben Marwick" w:date="2020-04-06T14:19:00Z">
+        <w:del w:id="146" w:author="Ben Marwick" w:date="2020-04-06T14:19:00Z">
           <w:r>
             <w:delText>address these questions</w:delText>
           </w:r>
         </w:del>
       </w:moveTo>
-      <w:ins w:id="145" w:author="Ben Marwick" w:date="2020-04-06T14:19:00Z">
+      <w:ins w:id="147" w:author="Ben Marwick" w:date="2020-04-06T14:19:00Z">
         <w:r>
           <w:t>ask</w:t>
         </w:r>
       </w:ins>
-      <w:moveTo w:id="146" w:author="Ben Marwick" w:date="2020-04-06T14:18:00Z">
+      <w:moveTo w:id="148" w:author="Ben Marwick" w:date="2020-04-06T14:18:00Z">
         <w:r>
           <w:t xml:space="preserve">: Did </w:t>
         </w:r>
-        <w:del w:id="147" w:author="Ben Marwick" w:date="2020-04-06T14:19:00Z">
+        <w:del w:id="149" w:author="Ben Marwick" w:date="2020-04-06T14:19:00Z">
           <w:r>
             <w:delText>foreign</w:delText>
           </w:r>
         </w:del>
       </w:moveTo>
-      <w:ins w:id="148" w:author="Ben Marwick" w:date="2020-04-06T14:19:00Z">
+      <w:ins w:id="150" w:author="Ben Marwick" w:date="2020-04-06T14:19:00Z">
         <w:r>
           <w:t>colonial</w:t>
         </w:r>
       </w:ins>
-      <w:moveTo w:id="149" w:author="Ben Marwick" w:date="2020-04-06T14:18:00Z">
+      <w:moveTo w:id="151" w:author="Ben Marwick" w:date="2020-04-06T14:18:00Z">
         <w:r>
           <w:t xml:space="preserve"> </w:t>
         </w:r>
-        <w:del w:id="150" w:author="Ben Marwick" w:date="2020-04-06T14:19:00Z">
+        <w:del w:id="152" w:author="Ben Marwick" w:date="2020-04-06T14:19:00Z">
           <w:r>
             <w:delText>influence</w:delText>
           </w:r>
         </w:del>
       </w:moveTo>
-      <w:ins w:id="151" w:author="Ben Marwick" w:date="2020-04-06T14:19:00Z">
+      <w:ins w:id="153" w:author="Ben Marwick" w:date="2020-04-06T14:19:00Z">
         <w:r>
           <w:t>trade</w:t>
         </w:r>
       </w:ins>
-      <w:moveTo w:id="152" w:author="Ben Marwick" w:date="2020-04-06T14:18:00Z">
+      <w:moveTo w:id="154" w:author="Ben Marwick" w:date="2020-04-06T14:18:00Z">
         <w:r>
           <w:t xml:space="preserve"> </w:t>
         </w:r>
-        <w:del w:id="153" w:author="Ben Marwick" w:date="2020-04-06T14:19:00Z">
+        <w:del w:id="155" w:author="Ben Marwick" w:date="2020-04-06T14:19:00Z">
           <w:r>
             <w:delText xml:space="preserve">have </w:delText>
           </w:r>
@@ -986,7 +999,7 @@
         <w:r>
           <w:t>impact</w:t>
         </w:r>
-        <w:del w:id="154" w:author="Ben Marwick" w:date="2020-04-06T14:19:00Z">
+        <w:del w:id="156" w:author="Ben Marwick" w:date="2020-04-06T14:19:00Z">
           <w:r>
             <w:delText>s on</w:delText>
           </w:r>
@@ -995,21 +1008,21 @@
           <w:t xml:space="preserve"> </w:t>
         </w:r>
       </w:moveTo>
-      <w:ins w:id="155" w:author="Ben Marwick" w:date="2020-04-06T14:19:00Z">
+      <w:ins w:id="157" w:author="Ben Marwick" w:date="2020-04-06T14:19:00Z">
         <w:r>
           <w:t xml:space="preserve">the shape of </w:t>
         </w:r>
       </w:ins>
-      <w:ins w:id="156" w:author="Ben Marwick" w:date="2020-04-06T14:20:00Z">
+      <w:ins w:id="158" w:author="Ben Marwick" w:date="2020-04-06T14:20:00Z">
         <w:r>
           <w:t xml:space="preserve">locally-produced </w:t>
         </w:r>
       </w:ins>
-      <w:moveTo w:id="157" w:author="Ben Marwick" w:date="2020-04-06T14:18:00Z">
+      <w:moveTo w:id="159" w:author="Ben Marwick" w:date="2020-04-06T14:18:00Z">
         <w:r>
           <w:t xml:space="preserve">Indigenous pottery </w:t>
         </w:r>
-        <w:del w:id="158" w:author="Ben Marwick" w:date="2020-04-06T14:19:00Z">
+        <w:del w:id="160" w:author="Ben Marwick" w:date="2020-04-06T14:19:00Z">
           <w:r>
             <w:delText xml:space="preserve">production that can be detected in the shape of the </w:delText>
           </w:r>
@@ -1018,59 +1031,59 @@
           <w:t>vessels? Did pottery shape become more homogeneous and standardized after foreign contacts with European colonizers or Chinese immigrants?</w:t>
         </w:r>
       </w:moveTo>
-      <w:moveToRangeEnd w:id="142"/>
-      <w:commentRangeStart w:id="159"/>
-      <w:del w:id="160" w:author="Ben Marwick" w:date="2020-04-06T12:35:00Z">
+      <w:moveToRangeEnd w:id="144"/>
+      <w:commentRangeStart w:id="161"/>
+      <w:del w:id="162" w:author="Ben Marwick" w:date="2020-04-06T12:35:00Z">
         <w:r>
           <w:delText xml:space="preserve">Previous reports </w:delText>
         </w:r>
-        <w:commentRangeEnd w:id="159"/>
+        <w:commentRangeEnd w:id="161"/>
         <w:r>
           <w:rPr>
             <w:rStyle w:val="CommentReference"/>
           </w:rPr>
-          <w:commentReference w:id="159"/>
+          <w:commentReference w:id="161"/>
         </w:r>
         <w:r>
           <w:delText xml:space="preserve">of archaeological evidence in northeastern Taiwan describes increases in the use of prestige goods, such as trade ornaments, and uneven artifact distribution patterns in domestic areas and burial contexts at the time when the Indigenous communities encountered the Spanish and the Dutch in the 17th century. </w:delText>
         </w:r>
       </w:del>
-      <w:del w:id="161" w:author="Ben Marwick" w:date="2020-04-06T13:08:00Z">
+      <w:del w:id="163" w:author="Ben Marwick" w:date="2020-04-06T13:08:00Z">
         <w:r>
           <w:delText xml:space="preserve">Here we show that </w:delText>
         </w:r>
       </w:del>
-      <w:del w:id="162" w:author="Ben Marwick" w:date="2020-04-06T12:35:00Z">
+      <w:del w:id="164" w:author="Ben Marwick" w:date="2020-04-06T12:35:00Z">
         <w:r>
           <w:delText xml:space="preserve">in addition to the differential distribution of trade ornaments post-European contact, </w:delText>
         </w:r>
       </w:del>
-      <w:del w:id="163" w:author="Ben Marwick" w:date="2020-04-06T12:36:00Z">
+      <w:del w:id="165" w:author="Ben Marwick" w:date="2020-04-06T12:36:00Z">
         <w:r>
           <w:delText xml:space="preserve">the </w:delText>
         </w:r>
       </w:del>
-      <w:del w:id="164" w:author="Ben Marwick" w:date="2020-04-06T14:01:00Z">
+      <w:del w:id="166" w:author="Ben Marwick" w:date="2020-04-06T14:01:00Z">
         <w:r>
           <w:delText xml:space="preserve">locally-made ceramics </w:delText>
         </w:r>
       </w:del>
-      <w:del w:id="165" w:author="Ben Marwick" w:date="2020-04-06T12:36:00Z">
+      <w:del w:id="167" w:author="Ben Marwick" w:date="2020-04-06T12:36:00Z">
         <w:r>
           <w:delText xml:space="preserve">become </w:delText>
         </w:r>
       </w:del>
-      <w:del w:id="166" w:author="Ben Marwick" w:date="2020-04-06T14:01:00Z">
+      <w:del w:id="168" w:author="Ben Marwick" w:date="2020-04-06T14:01:00Z">
         <w:r>
           <w:delText>highly consistent in their form and shape,</w:delText>
         </w:r>
       </w:del>
-      <w:del w:id="167" w:author="Ben Marwick" w:date="2020-04-06T12:36:00Z">
+      <w:del w:id="169" w:author="Ben Marwick" w:date="2020-04-06T12:36:00Z">
         <w:r>
           <w:delText xml:space="preserve"> compared to other pottery throughout Taiwan</w:delText>
         </w:r>
       </w:del>
-      <w:del w:id="168" w:author="Ben Marwick" w:date="2020-04-06T14:01:00Z">
+      <w:del w:id="170" w:author="Ben Marwick" w:date="2020-04-06T14:01:00Z">
         <w:r>
           <w:delText>. This shift to higher consistency hints at the possibility of craft specialization in pottery manufacture.</w:delText>
         </w:r>
@@ -1080,7 +1093,7 @@
       <w:pPr>
         <w:pStyle w:val="BodyText"/>
         <w:rPr>
-          <w:del w:id="169" w:author="Ben Marwick" w:date="2020-04-06T13:10:00Z"/>
+          <w:del w:id="171" w:author="Ben Marwick" w:date="2020-04-06T13:10:00Z"/>
         </w:rPr>
       </w:pPr>
     </w:p>
@@ -1088,17 +1101,17 @@
       <w:pPr>
         <w:pStyle w:val="BodyText"/>
       </w:pPr>
-      <w:del w:id="170" w:author="Ben Marwick" w:date="2020-04-06T13:22:00Z">
+      <w:del w:id="172" w:author="Ben Marwick" w:date="2020-04-06T13:22:00Z">
         <w:r>
           <w:delText xml:space="preserve">To identify craft specialization in the archaeological record, variation in the standardization of a specialized product is often used as an indicator. This is based on the assumption that specialized mass production will lead to uniformity of the product due to routinization, higher skills, and fewer producers involved in production (Costin, 2001, 1991; Stark, 1995b). </w:delText>
         </w:r>
       </w:del>
-      <w:del w:id="171" w:author="Ben Marwick" w:date="2020-04-06T14:34:00Z">
+      <w:del w:id="173" w:author="Ben Marwick" w:date="2020-04-06T14:34:00Z">
         <w:r>
           <w:delText>For investigating ceramic standardization, several</w:delText>
         </w:r>
       </w:del>
-      <w:ins w:id="172" w:author="Ben Marwick" w:date="2020-04-06T14:34:00Z">
+      <w:ins w:id="174" w:author="Ben Marwick" w:date="2020-04-06T14:34:00Z">
         <w:r>
           <w:t>Several</w:t>
         </w:r>
@@ -1106,7 +1119,7 @@
       <w:r>
         <w:t xml:space="preserve"> measurements have been </w:t>
       </w:r>
-      <w:del w:id="173" w:author="Ben Marwick" w:date="2020-04-06T14:34:00Z">
+      <w:del w:id="175" w:author="Ben Marwick" w:date="2020-04-06T14:34:00Z">
         <w:r>
           <w:delText xml:space="preserve">discussed and </w:delText>
         </w:r>
@@ -1114,7 +1127,7 @@
       <w:r>
         <w:t>use</w:t>
       </w:r>
-      <w:ins w:id="174" w:author="Ben Marwick" w:date="2020-04-06T14:34:00Z">
+      <w:ins w:id="176" w:author="Ben Marwick" w:date="2020-04-06T14:34:00Z">
         <w:r>
           <w:t>d for investigating ceramic standardization,</w:t>
         </w:r>
@@ -1122,7 +1135,7 @@
           <w:t xml:space="preserve"> </w:t>
         </w:r>
       </w:ins>
-      <w:del w:id="175" w:author="Ben Marwick" w:date="2020-04-06T14:34:00Z">
+      <w:del w:id="177" w:author="Ben Marwick" w:date="2020-04-06T14:34:00Z">
         <w:r>
           <w:delText xml:space="preserve">d, </w:delText>
         </w:r>
@@ -1130,12 +1143,12 @@
       <w:r>
         <w:t xml:space="preserve">such as metric, compositional, and technological </w:t>
       </w:r>
-      <w:del w:id="176" w:author="Ben Marwick" w:date="2020-04-06T14:34:00Z">
+      <w:del w:id="178" w:author="Ben Marwick" w:date="2020-04-06T14:34:00Z">
         <w:r>
           <w:delText xml:space="preserve">approaches </w:delText>
         </w:r>
       </w:del>
-      <w:ins w:id="177" w:author="Ben Marwick" w:date="2020-04-06T14:34:00Z">
+      <w:ins w:id="179" w:author="Ben Marwick" w:date="2020-04-06T14:34:00Z">
         <w:r>
           <w:t xml:space="preserve">variables </w:t>
         </w:r>
@@ -1143,12 +1156,12 @@
       <w:r>
         <w:t xml:space="preserve">(Arnold, 2000; Blackman et al., 1993; Boness et al., 2015; Costin, 1991; Rice, 1991; Roux, 2015; Tite, 1999). Among those variables, metric measurements are most widely applied to archaeological assemblages because of the ease of collecting these data. </w:t>
       </w:r>
-      <w:del w:id="178" w:author="Ben Marwick" w:date="2020-04-06T14:02:00Z">
+      <w:del w:id="180" w:author="Ben Marwick" w:date="2020-04-06T14:02:00Z">
         <w:r>
           <w:delText xml:space="preserve">By comparing variations for sets of data using </w:delText>
         </w:r>
       </w:del>
-      <w:ins w:id="179" w:author="Ben Marwick" w:date="2020-04-06T14:02:00Z">
+      <w:ins w:id="181" w:author="Ben Marwick" w:date="2020-04-06T14:02:00Z">
         <w:r>
           <w:t xml:space="preserve">The </w:t>
         </w:r>
@@ -1156,17 +1169,17 @@
       <w:r>
         <w:t xml:space="preserve">coefficient of variation </w:t>
       </w:r>
-      <w:ins w:id="180" w:author="Ben Marwick" w:date="2020-04-06T14:02:00Z">
+      <w:ins w:id="182" w:author="Ben Marwick" w:date="2020-04-06T14:02:00Z">
         <w:r>
           <w:t xml:space="preserve">statistic is </w:t>
         </w:r>
       </w:ins>
-      <w:del w:id="181" w:author="Ben Marwick" w:date="2020-04-06T14:03:00Z">
+      <w:del w:id="183" w:author="Ben Marwick" w:date="2020-04-06T14:03:00Z">
         <w:r>
           <w:delText>coupled with statistical testing, the</w:delText>
         </w:r>
       </w:del>
-      <w:ins w:id="182" w:author="Ben Marwick" w:date="2020-04-06T14:03:00Z">
+      <w:ins w:id="184" w:author="Ben Marwick" w:date="2020-04-06T14:03:00Z">
         <w:r>
           <w:t>commonly used to quantify the</w:t>
         </w:r>
@@ -1174,22 +1187,22 @@
       <w:r>
         <w:t xml:space="preserve"> degree of standardization</w:t>
       </w:r>
-      <w:del w:id="183" w:author="Ben Marwick" w:date="2020-04-06T14:03:00Z">
+      <w:del w:id="185" w:author="Ben Marwick" w:date="2020-04-06T14:03:00Z">
         <w:r>
           <w:delText xml:space="preserve"> </w:delText>
         </w:r>
       </w:del>
-      <w:ins w:id="184" w:author="Ben Marwick" w:date="2020-04-06T14:03:00Z">
+      <w:ins w:id="186" w:author="Ben Marwick" w:date="2020-04-06T14:03:00Z">
         <w:r>
           <w:t xml:space="preserve"> in ceramic assemblages </w:t>
         </w:r>
       </w:ins>
-      <w:del w:id="185" w:author="Ben Marwick" w:date="2020-04-06T14:03:00Z">
+      <w:del w:id="187" w:author="Ben Marwick" w:date="2020-04-06T14:03:00Z">
         <w:r>
           <w:delText xml:space="preserve">can be identified </w:delText>
         </w:r>
       </w:del>
-      <w:del w:id="186" w:author="Ben Marwick" w:date="2020-04-06T14:02:00Z">
+      <w:del w:id="188" w:author="Ben Marwick" w:date="2020-04-06T14:02:00Z">
         <w:r>
           <w:delText xml:space="preserve">according to values </w:delText>
         </w:r>
@@ -1213,7 +1226,7 @@
       <w:r>
         <w:t xml:space="preserve">, 2001; Roux, 2003; Stark, 1995b). </w:t>
       </w:r>
-      <w:del w:id="187" w:author="Ben Marwick" w:date="2020-04-06T13:41:00Z">
+      <w:del w:id="189" w:author="Ben Marwick" w:date="2020-04-06T13:41:00Z">
         <w:r>
           <w:delText xml:space="preserve">Roux and Karasik (2018)’s ethnographic study in the Jodhpur region of India suggests the number of artisans can be statistically assessed by comparing coefficients of variation of linear dimensions of pots, and differences between artisans can be detected at both intra-individual level and inter-individual level in a region. </w:delText>
         </w:r>
@@ -1221,7 +1234,7 @@
       <w:r>
         <w:t xml:space="preserve">However, because pottery vessels typically have curved shapes, linear measurements have limited sensitivity to many kinds of shape variations. Thus, to capture subtle shape variations that might </w:t>
       </w:r>
-      <w:ins w:id="188" w:author="Ben Marwick" w:date="2020-04-06T14:03:00Z">
+      <w:ins w:id="190" w:author="Ben Marwick" w:date="2020-04-06T14:03:00Z">
         <w:r>
           <w:t xml:space="preserve">also </w:t>
         </w:r>
@@ -1229,7 +1242,7 @@
       <w:r>
         <w:t xml:space="preserve">be relevant to standardization, </w:t>
       </w:r>
-      <w:del w:id="189" w:author="Ben Marwick" w:date="2020-04-06T14:03:00Z">
+      <w:del w:id="191" w:author="Ben Marwick" w:date="2020-04-06T14:03:00Z">
         <w:r>
           <w:delText xml:space="preserve">a method that is sensitive to non-linear aspects of shape variation is necessary. Here </w:delText>
         </w:r>
@@ -1237,32 +1250,32 @@
       <w:r>
         <w:t>we analyze pottery shape using geometric morphometric methods</w:t>
       </w:r>
-      <w:ins w:id="190" w:author="Ben Marwick" w:date="2020-04-06T14:04:00Z">
+      <w:ins w:id="192" w:author="Ben Marwick" w:date="2020-04-06T14:04:00Z">
         <w:r>
           <w:t xml:space="preserve">. </w:t>
         </w:r>
       </w:ins>
-      <w:del w:id="191" w:author="Ben Marwick" w:date="2020-04-06T14:04:00Z">
+      <w:del w:id="193" w:author="Ben Marwick" w:date="2020-04-06T14:04:00Z">
         <w:r>
           <w:delText xml:space="preserve">, a new approach for measuring the degree of standardization because it takes a statistical summary of the overall shape as variable for comparison (Slice, 2007). Using geometric morphometry, we study shape and standardization of locally made ceramics </w:delText>
         </w:r>
       </w:del>
-      <w:del w:id="192" w:author="Ben Marwick" w:date="2020-04-06T12:37:00Z">
+      <w:del w:id="194" w:author="Ben Marwick" w:date="2020-04-06T12:37:00Z">
         <w:r>
           <w:delText xml:space="preserve">at Kiwulan (1350-1950 AD) (Chen, 2007), a large multi-component archaeological site in northeastern Taiwan, </w:delText>
         </w:r>
       </w:del>
-      <w:del w:id="193" w:author="Ben Marwick" w:date="2020-04-06T14:04:00Z">
+      <w:del w:id="195" w:author="Ben Marwick" w:date="2020-04-06T14:04:00Z">
         <w:r>
           <w:delText xml:space="preserve">to identify changes in ceramic production resulting from </w:delText>
         </w:r>
       </w:del>
-      <w:del w:id="194" w:author="Ben Marwick" w:date="2020-04-06T12:38:00Z">
+      <w:del w:id="196" w:author="Ben Marwick" w:date="2020-04-06T12:38:00Z">
         <w:r>
           <w:delText xml:space="preserve">cross-cultural </w:delText>
         </w:r>
       </w:del>
-      <w:del w:id="195" w:author="Ben Marwick" w:date="2020-04-06T14:04:00Z">
+      <w:del w:id="197" w:author="Ben Marwick" w:date="2020-04-06T14:04:00Z">
         <w:r>
           <w:delText>interaction contexts.</w:delText>
         </w:r>
@@ -1272,70 +1285,70 @@
       <w:pPr>
         <w:pStyle w:val="BodyText"/>
         <w:rPr>
-          <w:del w:id="196" w:author="Ben Marwick" w:date="2020-04-06T12:59:00Z"/>
-        </w:rPr>
-      </w:pPr>
-      <w:del w:id="197" w:author="Ben Marwick" w:date="2020-04-06T12:59:00Z">
+          <w:del w:id="198" w:author="Ben Marwick" w:date="2020-04-06T12:59:00Z"/>
+        </w:rPr>
+      </w:pPr>
+      <w:del w:id="199" w:author="Ben Marwick" w:date="2020-04-06T12:59:00Z">
         <w:r>
           <w:delText xml:space="preserve">Our hypothesis is that if </w:delText>
         </w:r>
       </w:del>
-      <w:del w:id="198" w:author="Ben Marwick" w:date="2020-04-06T12:39:00Z">
+      <w:del w:id="200" w:author="Ben Marwick" w:date="2020-04-06T12:39:00Z">
         <w:r>
           <w:delText>foreign influences</w:delText>
         </w:r>
       </w:del>
-      <w:del w:id="199" w:author="Ben Marwick" w:date="2020-04-06T12:59:00Z">
+      <w:del w:id="201" w:author="Ben Marwick" w:date="2020-04-06T12:59:00Z">
         <w:r>
           <w:delText xml:space="preserve"> </w:delText>
         </w:r>
       </w:del>
-      <w:del w:id="200" w:author="Ben Marwick" w:date="2020-04-06T12:39:00Z">
+      <w:del w:id="202" w:author="Ben Marwick" w:date="2020-04-06T12:39:00Z">
         <w:r>
           <w:delText>had impacts</w:delText>
         </w:r>
       </w:del>
-      <w:del w:id="201" w:author="Ben Marwick" w:date="2020-04-06T12:59:00Z">
+      <w:del w:id="203" w:author="Ben Marwick" w:date="2020-04-06T12:59:00Z">
         <w:r>
           <w:delText xml:space="preserve"> </w:delText>
         </w:r>
       </w:del>
-      <w:del w:id="202" w:author="Ben Marwick" w:date="2020-04-06T12:39:00Z">
+      <w:del w:id="204" w:author="Ben Marwick" w:date="2020-04-06T12:39:00Z">
         <w:r>
           <w:delText xml:space="preserve">on </w:delText>
         </w:r>
       </w:del>
-      <w:del w:id="203" w:author="Ben Marwick" w:date="2020-04-06T12:59:00Z">
+      <w:del w:id="205" w:author="Ben Marwick" w:date="2020-04-06T12:59:00Z">
         <w:r>
           <w:delText xml:space="preserve">the emergence of social inequality </w:delText>
         </w:r>
       </w:del>
-      <w:del w:id="204" w:author="Ben Marwick" w:date="2020-04-06T12:39:00Z">
+      <w:del w:id="206" w:author="Ben Marwick" w:date="2020-04-06T12:39:00Z">
         <w:r>
           <w:delText xml:space="preserve">in local Indigenous society </w:delText>
         </w:r>
       </w:del>
-      <w:del w:id="205" w:author="Ben Marwick" w:date="2020-04-06T12:59:00Z">
+      <w:del w:id="207" w:author="Ben Marwick" w:date="2020-04-06T12:59:00Z">
         <w:r>
           <w:delText xml:space="preserve">due to monopolies of trade arising among a small number of Indigenous </w:delText>
         </w:r>
       </w:del>
-      <w:del w:id="206" w:author="Ben Marwick" w:date="2020-04-06T12:46:00Z">
+      <w:del w:id="208" w:author="Ben Marwick" w:date="2020-04-06T12:46:00Z">
         <w:r>
           <w:delText>people</w:delText>
         </w:r>
       </w:del>
-      <w:del w:id="207" w:author="Ben Marwick" w:date="2020-04-06T12:59:00Z">
+      <w:del w:id="209" w:author="Ben Marwick" w:date="2020-04-06T12:59:00Z">
         <w:r>
           <w:delText>, then we expect to see changes in social organization from a more corporate to a more network organization (Feinman, 2000). We expect this corporate-network shift to manifest as increased specialization pottery manufacture, indicated archaeologically by increased standardization of pottery production</w:delText>
         </w:r>
       </w:del>
-      <w:del w:id="208" w:author="Ben Marwick" w:date="2020-04-06T12:56:00Z">
+      <w:del w:id="210" w:author="Ben Marwick" w:date="2020-04-06T12:56:00Z">
         <w:r>
           <w:delText xml:space="preserve"> at Kiwulan</w:delText>
         </w:r>
       </w:del>
-      <w:del w:id="209" w:author="Ben Marwick" w:date="2020-04-06T12:59:00Z">
+      <w:del w:id="211" w:author="Ben Marwick" w:date="2020-04-06T12:59:00Z">
         <w:r>
           <w:delText>. The emergence of craft specialization, here pottery specialization, is often related to changes in social organization towards a society with increasing status inequality. In this case, if the competition among Indigenous individual for foreign resources and trade partnership with European or Chinese colonizers gradually lead to increasing social inequality, then we expect the local ceramics will show more homogeneous shapes after contact due to the emergence of craft specialization caused by greater economic and social control by a small group of individuals at Kiwulan. Our results are important for understanding the indirect influences of European colonists on local Indigenous societies, which remains unclear in East Asia where colonial power had limited success compared to other places in Southeast Asia. Our findings improve our understanding of the relationship between the use of imported prestige goods, the degree of ceramic specialization, and the influence of foreign colonizers in a pericolonial context (cf. Acabado, 2017).</w:delText>
         </w:r>
@@ -1345,17 +1358,17 @@
       <w:pPr>
         <w:pStyle w:val="Heading2"/>
       </w:pPr>
-      <w:bookmarkStart w:id="210" w:name="geometric-morphometry"/>
+      <w:bookmarkStart w:id="212" w:name="geometric-morphometry"/>
       <w:r>
         <w:t>Geometric Morphometry</w:t>
       </w:r>
-      <w:bookmarkEnd w:id="210"/>
+      <w:bookmarkEnd w:id="212"/>
     </w:p>
     <w:p>
       <w:pPr>
         <w:pStyle w:val="FirstParagraph"/>
       </w:pPr>
-      <w:del w:id="211" w:author="Ben Marwick" w:date="2020-04-06T14:04:00Z">
+      <w:del w:id="213" w:author="Ben Marwick" w:date="2020-04-06T14:04:00Z">
         <w:r>
           <w:delText xml:space="preserve">Geometric morphometric methods (GMM) has been increasingly applied in archaeology for shape analysis, which explores morphological variability and similarity of archaeological materials to address the questions of anthropological interest. </w:delText>
         </w:r>
@@ -1367,12 +1380,12 @@
         <w:lastRenderedPageBreak/>
         <w:t>that can be specified on a coordinate system</w:t>
       </w:r>
-      <w:ins w:id="212" w:author="Ben Marwick" w:date="2020-04-06T14:05:00Z">
+      <w:ins w:id="214" w:author="Ben Marwick" w:date="2020-04-06T14:05:00Z">
         <w:r>
           <w:t xml:space="preserve">. </w:t>
         </w:r>
       </w:ins>
-      <w:del w:id="213" w:author="Ben Marwick" w:date="2020-04-06T14:05:00Z">
+      <w:del w:id="215" w:author="Ben Marwick" w:date="2020-04-06T14:05:00Z">
         <w:r>
           <w:delText xml:space="preserve"> as xy coordinates for two dimensions, or xyz coordinates for three dimensions. In a typical analysis, starting with raw landmarks, a sample of objects are translated to a common centroid, rescaled into the same size, and rotated until the summed squared distances between corresponding landmarks are minimized using generalized Procrustes analysis (GPA) (Bookstein, 1991). GPA is a method that superimposes sets of landmark configurations into a common coordinate system, where superimposed landmark coordinates are used as shape variables for further multivariate statistical analyses (Slice, 2007). </w:delText>
         </w:r>
@@ -1380,12 +1393,12 @@
       <w:r>
         <w:t xml:space="preserve">Landmark-based morphometrics are widely applied to archaeological objects with obvious morphological features that can provide unambiguous reference points for landmark placement, such as projectile point tips or </w:t>
       </w:r>
-      <w:ins w:id="214" w:author="Ben Marwick" w:date="2020-04-06T14:05:00Z">
+      <w:ins w:id="216" w:author="Ben Marwick" w:date="2020-04-06T14:05:00Z">
         <w:r>
           <w:t xml:space="preserve">visually distinctive </w:t>
         </w:r>
       </w:ins>
-      <w:del w:id="215" w:author="Ben Marwick" w:date="2020-04-06T14:05:00Z">
+      <w:del w:id="217" w:author="Ben Marwick" w:date="2020-04-06T14:05:00Z">
         <w:r>
           <w:delText xml:space="preserve">biological measurements points indicating </w:delText>
         </w:r>
@@ -1398,18 +1411,18 @@
       <w:pPr>
         <w:pStyle w:val="BodyText"/>
         <w:rPr>
-          <w:del w:id="216" w:author="Ben Marwick" w:date="2020-04-06T14:18:00Z"/>
+          <w:del w:id="218" w:author="Ben Marwick" w:date="2020-04-06T14:18:00Z"/>
         </w:rPr>
       </w:pPr>
       <w:r>
         <w:t xml:space="preserve">However, </w:t>
       </w:r>
-      <w:del w:id="217" w:author="Ben Marwick" w:date="2020-04-06T14:06:00Z">
+      <w:del w:id="219" w:author="Ben Marwick" w:date="2020-04-06T14:06:00Z">
         <w:r>
           <w:delText xml:space="preserve">one </w:delText>
         </w:r>
       </w:del>
-      <w:ins w:id="218" w:author="Ben Marwick" w:date="2020-04-06T14:06:00Z">
+      <w:ins w:id="220" w:author="Ben Marwick" w:date="2020-04-06T14:06:00Z">
         <w:r>
           <w:t xml:space="preserve">a key </w:t>
         </w:r>
@@ -1417,12 +1430,12 @@
       <w:r>
         <w:t xml:space="preserve">limitation </w:t>
       </w:r>
-      <w:ins w:id="219" w:author="Ben Marwick" w:date="2020-04-06T14:06:00Z">
+      <w:ins w:id="221" w:author="Ben Marwick" w:date="2020-04-06T14:06:00Z">
         <w:r>
           <w:t xml:space="preserve">of the </w:t>
         </w:r>
       </w:ins>
-      <w:del w:id="220" w:author="Ben Marwick" w:date="2020-04-06T14:06:00Z">
+      <w:del w:id="222" w:author="Ben Marwick" w:date="2020-04-06T14:06:00Z">
         <w:r>
           <w:delText xml:space="preserve">of landmark approaches is that landmarks may not be able to capture the shape differences of a morphological structure where the curving outlines between landmarks contain crucial variation. Furthermore, </w:delText>
         </w:r>
@@ -1430,12 +1443,12 @@
       <w:r>
         <w:t xml:space="preserve">landmark </w:t>
       </w:r>
-      <w:del w:id="221" w:author="Ben Marwick" w:date="2020-04-06T14:06:00Z">
+      <w:del w:id="223" w:author="Ben Marwick" w:date="2020-04-06T14:06:00Z">
         <w:r>
           <w:delText xml:space="preserve">points </w:delText>
         </w:r>
       </w:del>
-      <w:ins w:id="222" w:author="Ben Marwick" w:date="2020-04-06T14:06:00Z">
+      <w:ins w:id="224" w:author="Ben Marwick" w:date="2020-04-06T14:06:00Z">
         <w:r>
           <w:t xml:space="preserve">approach is that landmarks </w:t>
         </w:r>
@@ -1443,22 +1456,22 @@
       <w:r>
         <w:t xml:space="preserve">may be </w:t>
       </w:r>
-      <w:del w:id="223" w:author="Ben Marwick" w:date="2020-04-06T14:06:00Z">
+      <w:del w:id="225" w:author="Ben Marwick" w:date="2020-04-06T14:06:00Z">
         <w:r>
           <w:delText xml:space="preserve">unavailable </w:delText>
         </w:r>
       </w:del>
-      <w:ins w:id="224" w:author="Ben Marwick" w:date="2020-04-06T14:06:00Z">
+      <w:ins w:id="226" w:author="Ben Marwick" w:date="2020-04-06T14:06:00Z">
         <w:r>
           <w:t xml:space="preserve">difficult to reproducibly </w:t>
         </w:r>
       </w:ins>
-      <w:ins w:id="225" w:author="Ben Marwick" w:date="2020-04-06T14:07:00Z">
+      <w:ins w:id="227" w:author="Ben Marwick" w:date="2020-04-06T14:07:00Z">
         <w:r>
           <w:t>locate</w:t>
         </w:r>
       </w:ins>
-      <w:ins w:id="226" w:author="Ben Marwick" w:date="2020-04-06T14:06:00Z">
+      <w:ins w:id="228" w:author="Ben Marwick" w:date="2020-04-06T14:06:00Z">
         <w:r>
           <w:t xml:space="preserve"> </w:t>
         </w:r>
@@ -1466,7 +1479,7 @@
       <w:r>
         <w:t>for structures that are mostly or entirely curves. In those cases, outline approaches are more suitable for analyzing the overall shape of an object. One outline approach is the semi-landmarks method, also called sliding landmarks, which assigns points along the curve between two landmarks at defined intervals (Bookstein, 1997; Lawing and Polly, 2010). Those semi-landmarks are allowed to slide along the curve to remove the effect of the arbitrary landmark spacing by minimizing either Procrustes distance or bending energy (Bookstein, 1997; Gunz and Mitteroecker, 2013; Slice, 2007). Another approach that is commonly applied to two-dimensional closed shapes is elliptic Fourier Analysis (EFA), that converts coordinates along a curve into Fourier function coefficients, called harmonic coefficients (Kuhl and Giardina, 1982). EFA uses periodic functions to capture geometric information, where an outline is decomposed into a series of ellipses described by trigonometric functions (Adams et al., 2004; Bonhomme et al., 2014; Claude, 2008). The number of harmonics determines the quality and precision of the geometric representation of an object. The harmonic power, a cumulated sum of squared harmonic coefficients, provides a robust rule for determining the desired number of harmonics (Bonhomme et al., 2014).</w:t>
       </w:r>
-      <w:ins w:id="227" w:author="Ben Marwick" w:date="2020-04-06T14:18:00Z">
+      <w:ins w:id="229" w:author="Ben Marwick" w:date="2020-04-06T14:18:00Z">
         <w:r>
           <w:t xml:space="preserve"> </w:t>
         </w:r>
@@ -1476,18 +1489,18 @@
       <w:pPr>
         <w:pStyle w:val="BodyText"/>
         <w:rPr>
-          <w:del w:id="228" w:author="Ben Marwick" w:date="2020-04-06T14:18:00Z"/>
+          <w:del w:id="230" w:author="Ben Marwick" w:date="2020-04-06T14:18:00Z"/>
         </w:rPr>
       </w:pPr>
       <w:r>
         <w:t>EFA is suitable for shapes lacking representative landmarks or where curves contain the most meaningful variation. Applications in archaeology include human remains and zooarchaeology</w:t>
       </w:r>
-      <w:ins w:id="229" w:author="Ben Marwick" w:date="2020-04-06T14:16:00Z">
+      <w:ins w:id="231" w:author="Ben Marwick" w:date="2020-04-06T14:16:00Z">
         <w:r>
           <w:t xml:space="preserve">, </w:t>
         </w:r>
       </w:ins>
-      <w:del w:id="230" w:author="Ben Marwick" w:date="2020-04-06T14:16:00Z">
+      <w:del w:id="232" w:author="Ben Marwick" w:date="2020-04-06T14:16:00Z">
         <w:r>
           <w:delText xml:space="preserve"> to understand biological variation, and more recently on </w:delText>
         </w:r>
@@ -1495,12 +1508,12 @@
       <w:r>
         <w:t>stone artifacts</w:t>
       </w:r>
-      <w:ins w:id="231" w:author="Ben Marwick" w:date="2020-04-06T14:16:00Z">
+      <w:ins w:id="233" w:author="Ben Marwick" w:date="2020-04-06T14:16:00Z">
         <w:r>
           <w:t xml:space="preserve">, and ceramics </w:t>
         </w:r>
       </w:ins>
-      <w:del w:id="232" w:author="Ben Marwick" w:date="2020-04-06T14:16:00Z">
+      <w:del w:id="234" w:author="Ben Marwick" w:date="2020-04-06T14:16:00Z">
         <w:r>
           <w:delText xml:space="preserve"> to explore stone tool technology </w:delText>
         </w:r>
@@ -1516,22 +1529,22 @@
       <w:r>
         <w:t>, 2010</w:t>
       </w:r>
-      <w:ins w:id="233" w:author="Ben Marwick" w:date="2020-04-06T14:17:00Z">
+      <w:ins w:id="235" w:author="Ben Marwick" w:date="2020-04-06T14:17:00Z">
         <w:r>
           <w:t xml:space="preserve">; </w:t>
         </w:r>
       </w:ins>
-      <w:del w:id="234" w:author="Ben Marwick" w:date="2020-04-06T14:17:00Z">
+      <w:del w:id="236" w:author="Ben Marwick" w:date="2020-04-06T14:17:00Z">
         <w:r>
           <w:delText xml:space="preserve">). </w:delText>
         </w:r>
       </w:del>
-      <w:del w:id="235" w:author="Ben Marwick" w:date="2020-04-06T14:16:00Z">
+      <w:del w:id="237" w:author="Ben Marwick" w:date="2020-04-06T14:16:00Z">
         <w:r>
           <w:delText xml:space="preserve">Ceramics is another archaeological materials that outline approaches can provide new insights into shape variation to answer anthropological questions related to ceramic specialization. </w:delText>
         </w:r>
       </w:del>
-      <w:del w:id="236" w:author="Ben Marwick" w:date="2020-04-06T14:17:00Z">
+      <w:del w:id="238" w:author="Ben Marwick" w:date="2020-04-06T14:17:00Z">
         <w:r>
           <w:delText xml:space="preserve">Using semi-landmarks method, </w:delText>
         </w:r>
@@ -1544,7 +1557,7 @@
       <w:r>
         <w:t xml:space="preserve"> et al. </w:t>
       </w:r>
-      <w:del w:id="237" w:author="Ben Marwick" w:date="2020-04-06T14:17:00Z">
+      <w:del w:id="239" w:author="Ben Marwick" w:date="2020-04-06T14:17:00Z">
         <w:r>
           <w:delText>(</w:delText>
         </w:r>
@@ -1552,12 +1565,12 @@
       <w:r>
         <w:t>2018</w:t>
       </w:r>
-      <w:ins w:id="238" w:author="Ben Marwick" w:date="2020-04-06T14:17:00Z">
+      <w:ins w:id="240" w:author="Ben Marwick" w:date="2020-04-06T14:17:00Z">
         <w:r>
           <w:t xml:space="preserve">; </w:t>
         </w:r>
       </w:ins>
-      <w:del w:id="239" w:author="Ben Marwick" w:date="2020-04-06T14:17:00Z">
+      <w:del w:id="241" w:author="Ben Marwick" w:date="2020-04-06T14:17:00Z">
         <w:r>
           <w:delText xml:space="preserve">) examine 89 photographs of globular jars from the Casas Grandes of northwest Mexico. Their results suggest that some ceramic types from the Medio period (AD 1200-1450), were made by specialists based on highly standardized shapes. Among those highly standardized jars, some were made by specialists attached to elites indicating the presence of social inequality, while others were made by independent specialists according to their spatial distribution patterns. Similarity, </w:delText>
         </w:r>
@@ -1565,7 +1578,7 @@
       <w:r>
         <w:t xml:space="preserve">Selden Jr </w:t>
       </w:r>
-      <w:del w:id="240" w:author="Ben Marwick" w:date="2020-04-06T14:17:00Z">
+      <w:del w:id="242" w:author="Ben Marwick" w:date="2020-04-06T14:17:00Z">
         <w:r>
           <w:delText>(</w:delText>
         </w:r>
@@ -1573,12 +1586,12 @@
       <w:r>
         <w:t>2019</w:t>
       </w:r>
-      <w:ins w:id="241" w:author="Ben Marwick" w:date="2020-04-06T14:18:00Z">
+      <w:ins w:id="243" w:author="Ben Marwick" w:date="2020-04-06T14:18:00Z">
         <w:r>
           <w:t xml:space="preserve">; </w:t>
         </w:r>
       </w:ins>
-      <w:del w:id="242" w:author="Ben Marwick" w:date="2020-04-06T14:18:00Z">
+      <w:del w:id="244" w:author="Ben Marwick" w:date="2020-04-06T14:18:00Z">
         <w:r>
           <w:delText xml:space="preserve">) examined 28 Caddo bottles excavated at several sites (AD 500-1700) in northwest Louisiana using semi-landmarks method. The results indicate a significant integration between the different parts of the bottles including rim, neck, body, and base that vary in a coordinated manner. Also, two discrete base and body shapes represented northern and southern differences were identified. For the EFA method, </w:delText>
         </w:r>
@@ -1591,7 +1604,7 @@
       <w:r>
         <w:t xml:space="preserve"> et al. </w:t>
       </w:r>
-      <w:del w:id="243" w:author="Ben Marwick" w:date="2020-04-06T14:18:00Z">
+      <w:del w:id="245" w:author="Ben Marwick" w:date="2020-04-06T14:18:00Z">
         <w:r>
           <w:delText>(</w:delText>
         </w:r>
@@ -1599,17 +1612,17 @@
       <w:r>
         <w:t>2014)</w:t>
       </w:r>
-      <w:ins w:id="244" w:author="Ben Marwick" w:date="2020-04-06T14:18:00Z">
+      <w:ins w:id="246" w:author="Ben Marwick" w:date="2020-04-06T14:18:00Z">
         <w:r>
           <w:t>.</w:t>
         </w:r>
       </w:ins>
-      <w:del w:id="245" w:author="Ben Marwick" w:date="2020-04-06T14:18:00Z">
+      <w:del w:id="247" w:author="Ben Marwick" w:date="2020-04-06T14:18:00Z">
         <w:r>
           <w:delText xml:space="preserve"> evaluate the concordance between EFA and Discrete Cosine Transform (DCT), and a traditional typology by studying 154 complete ceramic vessels with varied shapes from the Bibracte oppidum in France. The results show the variation indicated by EFA and DCT matches the traditional ceramic typology, which supports that claim that outline-based approaches can be efficiently used for studying variations in ceramic shapes. Furthermore, Wilczek et al. (2014)’s EFA results help us understand the level of production standardization over time across the region. Those examples show that outline approaches can distinguish variation in ceramic shapes at high resolutions to understand ceramic production.</w:delText>
         </w:r>
       </w:del>
-      <w:ins w:id="246" w:author="Ben Marwick" w:date="2020-04-06T14:18:00Z">
+      <w:ins w:id="248" w:author="Ben Marwick" w:date="2020-04-06T14:18:00Z">
         <w:r>
           <w:t xml:space="preserve"> </w:t>
         </w:r>
@@ -1622,23 +1635,23 @@
       <w:r>
         <w:t xml:space="preserve">Taking the ceramics data from Kiwulan, northeastern Taiwan, we use EFA to evaluate the level of standardization of ceramics in relation to the European presence in the 17th century to get insights into the emergence of ceramic specialization. We use a significance test for the equality of coefficient of variations of shape variables to statistically compare the vessel standardization from different periods. </w:t>
       </w:r>
-      <w:moveFromRangeStart w:id="247" w:author="Ben Marwick" w:date="2020-04-06T14:18:00Z" w:name="move37075154"/>
-      <w:moveFrom w:id="248" w:author="Ben Marwick" w:date="2020-04-06T14:18:00Z">
+      <w:moveFromRangeStart w:id="249" w:author="Ben Marwick" w:date="2020-04-06T14:18:00Z" w:name="move37075154"/>
+      <w:moveFrom w:id="250" w:author="Ben Marwick" w:date="2020-04-06T14:18:00Z">
         <w:r>
           <w:t>Using pottery shape as a proxy to study craft specialization, we address these questions: Did foreign influence have impacts on Indigenous pottery production that can be detected in the shape of the vessels? Did pottery shape become more homogeneous and standardized after foreign contacts with European colonizers or Chinese immigrants?</w:t>
         </w:r>
       </w:moveFrom>
-      <w:moveFromRangeEnd w:id="247"/>
+      <w:moveFromRangeEnd w:id="249"/>
     </w:p>
     <w:p>
       <w:pPr>
         <w:pStyle w:val="Heading1"/>
       </w:pPr>
-      <w:bookmarkStart w:id="249" w:name="archaeological-background-and-materials"/>
+      <w:bookmarkStart w:id="251" w:name="archaeological-background-and-materials"/>
       <w:r>
         <w:t>Archaeological background and materials</w:t>
       </w:r>
-      <w:bookmarkEnd w:id="249"/>
+      <w:bookmarkEnd w:id="251"/>
     </w:p>
     <w:p>
       <w:pPr>
@@ -1647,20 +1660,20 @@
       <w:r>
         <w:t xml:space="preserve">Ceramics analyzed in this paper come from 40 units (4m by 4m each) sampled from the central, undisturbed area of archaeological excavations at Kiwulan (Figure 1; Figure 2). </w:t>
       </w:r>
-      <w:del w:id="250" w:author="Ben Marwick" w:date="2020-04-06T15:16:00Z">
+      <w:del w:id="252" w:author="Ben Marwick" w:date="2020-04-06T15:16:00Z">
         <w:r>
           <w:delText>Kiwulan is situated on a hill near a riverside at the northern margin of Yilan County, which is characterized by a triangular alluvial plain facing eastwards the Pacific with high mountains on three other sides</w:delText>
         </w:r>
       </w:del>
-      <w:moveFromRangeStart w:id="251" w:author="Ben Marwick" w:date="2020-04-06T15:15:00Z" w:name="move37078543"/>
-      <w:moveFrom w:id="252" w:author="Ben Marwick" w:date="2020-04-06T15:15:00Z">
-        <w:del w:id="253" w:author="Ben Marwick" w:date="2020-04-06T15:16:00Z">
+      <w:moveFromRangeStart w:id="253" w:author="Ben Marwick" w:date="2020-04-06T15:15:00Z" w:name="move37078543"/>
+      <w:moveFrom w:id="254" w:author="Ben Marwick" w:date="2020-04-06T15:15:00Z">
+        <w:del w:id="255" w:author="Ben Marwick" w:date="2020-04-06T15:16:00Z">
           <w:r>
             <w:delText xml:space="preserve">. Yilan is an ideal context to study peripheral colonial influence because Indigenous communities there were isolated by natural barriers that limited the frequency of direct contact with the Spanish and the Dutch settlers in northern Taiwan. </w:delText>
           </w:r>
         </w:del>
       </w:moveFrom>
-      <w:moveFromRangeEnd w:id="251"/>
+      <w:moveFromRangeEnd w:id="253"/>
       <w:r>
         <w:t xml:space="preserve">The chronology of the archaeological deposits at Kiwulan consists of two cultural components, the upper component and the lower component, with a sterile layer in between (Chen, 2007). This paper focuses on the upper component, dated from AD 1350 to AD 1950, covering the late Iron Age and the historical period, which we define as the European occupation in Taiwan in the early 17th century. The Dutch first occupied southern Taiwan in 1624 and then the Spanish occupied northern Taiwan in 1626 (Andrade, 2007). In 1642, the Spanish was expelled by the Dutch in northern Taiwan, who took over their forts at Helping Dau in Keelung, and in Tamsui. Since then, western Taiwan was mostly under </w:t>
       </w:r>
@@ -1806,21 +1819,21 @@
       <w:r>
         <w:t xml:space="preserve">The most abundant artifacts in the upper component are locally made ceramics, which are distributed throughout the sequence and across the site. More than 550,000 sherds were excavated, and around </w:t>
       </w:r>
-      <w:commentRangeStart w:id="254"/>
+      <w:commentRangeStart w:id="256"/>
       <w:r>
         <w:t xml:space="preserve">1,200 </w:t>
       </w:r>
-      <w:commentRangeEnd w:id="254"/>
+      <w:commentRangeEnd w:id="256"/>
       <w:r>
         <w:rPr>
           <w:rStyle w:val="CommentReference"/>
         </w:rPr>
-        <w:commentReference w:id="254"/>
+        <w:commentReference w:id="256"/>
       </w:r>
       <w:r>
         <w:t xml:space="preserve">vessels could be </w:t>
       </w:r>
-      <w:ins w:id="255" w:author="Ben Marwick" w:date="2020-04-06T17:49:00Z">
+      <w:ins w:id="257" w:author="Ben Marwick" w:date="2020-04-06T17:49:00Z">
         <w:r>
           <w:t xml:space="preserve">partially </w:t>
         </w:r>
@@ -1828,7 +1841,7 @@
       <w:r>
         <w:t>reconstructed</w:t>
       </w:r>
-      <w:ins w:id="256" w:author="Ben Marwick" w:date="2020-04-06T17:51:00Z">
+      <w:ins w:id="258" w:author="Ben Marwick" w:date="2020-04-06T17:51:00Z">
         <w:r>
           <w:t xml:space="preserve"> (i.e. complete rim, or complete base)</w:t>
         </w:r>
@@ -1836,7 +1849,7 @@
       <w:r>
         <w:t xml:space="preserve">. There are only two forms of local vessels, a cooking pot and a steamer made of two cooking pots stacked together with a clay filter layer in between. Those pots forms show high consistency in shape. They have a globular body with a short neck and wide mouth. The exterior surface below the neck is decorated with a wide variety of impressed geometric motifs. These vessels were probably used for cooking, with evidence of charred residues and carbon deposits frequently observed on vessel interiors and soot on their exteriors. </w:t>
       </w:r>
-      <w:del w:id="257" w:author="Ben Marwick" w:date="2020-04-06T17:25:00Z">
+      <w:del w:id="259" w:author="Ben Marwick" w:date="2020-04-06T17:25:00Z">
         <w:r>
           <w:delText xml:space="preserve">Moreover, a lack of evidence of other utilitarian earthenware ceramics suggests these globular pots were mainly used for daily cooking. </w:delText>
         </w:r>
@@ -1857,28 +1870,28 @@
       <w:pPr>
         <w:pStyle w:val="Heading1"/>
       </w:pPr>
-      <w:bookmarkStart w:id="258" w:name="methods"/>
+      <w:bookmarkStart w:id="260" w:name="methods"/>
       <w:r>
         <w:lastRenderedPageBreak/>
         <w:t>Methods</w:t>
       </w:r>
-      <w:bookmarkEnd w:id="258"/>
+      <w:bookmarkEnd w:id="260"/>
     </w:p>
     <w:p>
       <w:pPr>
         <w:pStyle w:val="FirstParagraph"/>
       </w:pPr>
-      <w:ins w:id="259" w:author="Ben Marwick" w:date="2020-04-06T17:50:00Z">
+      <w:ins w:id="261" w:author="Ben Marwick" w:date="2020-04-06T17:50:00Z">
         <w:r>
           <w:t xml:space="preserve">We used </w:t>
         </w:r>
       </w:ins>
-      <w:ins w:id="260" w:author="Ben Marwick" w:date="2020-04-06T17:51:00Z">
+      <w:ins w:id="262" w:author="Ben Marwick" w:date="2020-04-06T17:51:00Z">
         <w:r>
           <w:t xml:space="preserve">all </w:t>
         </w:r>
       </w:ins>
-      <w:del w:id="261" w:author="Ben Marwick" w:date="2020-04-06T17:50:00Z">
+      <w:del w:id="263" w:author="Ben Marwick" w:date="2020-04-06T17:50:00Z">
         <w:r>
           <w:delText xml:space="preserve">A total of </w:delText>
         </w:r>
@@ -1886,17 +1899,17 @@
       <w:r>
         <w:t>73</w:t>
       </w:r>
-      <w:del w:id="262" w:author="Ben Marwick" w:date="2020-04-06T17:50:00Z">
+      <w:del w:id="264" w:author="Ben Marwick" w:date="2020-04-06T17:50:00Z">
         <w:r>
           <w:delText xml:space="preserve"> </w:delText>
         </w:r>
       </w:del>
-      <w:ins w:id="263" w:author="Ben Marwick" w:date="2020-04-06T17:50:00Z">
+      <w:ins w:id="265" w:author="Ben Marwick" w:date="2020-04-06T17:50:00Z">
         <w:r>
           <w:t xml:space="preserve"> </w:t>
         </w:r>
       </w:ins>
-      <w:del w:id="264" w:author="Ben Marwick" w:date="2020-04-06T17:50:00Z">
+      <w:del w:id="266" w:author="Ben Marwick" w:date="2020-04-06T17:50:00Z">
         <w:r>
           <w:delText xml:space="preserve">largely intact </w:delText>
         </w:r>
@@ -1904,37 +1917,37 @@
       <w:r>
         <w:t xml:space="preserve">vessels </w:t>
       </w:r>
-      <w:ins w:id="265" w:author="Ben Marwick" w:date="2020-04-06T17:51:00Z">
+      <w:ins w:id="267" w:author="Ben Marwick" w:date="2020-04-06T17:51:00Z">
         <w:r>
           <w:t xml:space="preserve">that could be </w:t>
         </w:r>
       </w:ins>
-      <w:ins w:id="266" w:author="Ben Marwick" w:date="2020-04-06T17:50:00Z">
+      <w:ins w:id="268" w:author="Ben Marwick" w:date="2020-04-06T17:50:00Z">
         <w:r>
           <w:t>reconstructed with</w:t>
         </w:r>
       </w:ins>
-      <w:ins w:id="267" w:author="Ben Marwick" w:date="2020-04-06T17:49:00Z">
+      <w:ins w:id="269" w:author="Ben Marwick" w:date="2020-04-06T17:49:00Z">
         <w:r>
           <w:t xml:space="preserve"> rim, body and base parts </w:t>
         </w:r>
       </w:ins>
-      <w:ins w:id="268" w:author="Ben Marwick" w:date="2020-04-06T17:54:00Z">
+      <w:ins w:id="270" w:author="Ben Marwick" w:date="2020-04-06T17:54:00Z">
         <w:r>
           <w:t>and securely prov</w:t>
         </w:r>
       </w:ins>
-      <w:ins w:id="269" w:author="Ben Marwick" w:date="2020-04-06T17:55:00Z">
+      <w:ins w:id="271" w:author="Ben Marwick" w:date="2020-04-06T17:55:00Z">
         <w:r>
           <w:t>en</w:t>
         </w:r>
       </w:ins>
-      <w:ins w:id="270" w:author="Ben Marwick" w:date="2020-04-06T17:54:00Z">
+      <w:ins w:id="272" w:author="Ben Marwick" w:date="2020-04-06T17:54:00Z">
         <w:r>
           <w:t xml:space="preserve">anced to </w:t>
         </w:r>
       </w:ins>
-      <w:del w:id="271" w:author="Ben Marwick" w:date="2020-04-06T17:54:00Z">
+      <w:del w:id="273" w:author="Ben Marwick" w:date="2020-04-06T17:54:00Z">
         <w:r>
           <w:delText xml:space="preserve">from </w:delText>
         </w:r>
@@ -1942,7 +1955,7 @@
       <w:r>
         <w:t xml:space="preserve">pre-contact contexts (n = 32), post-European contexts (n = 27), and Chinese contact contexts (n = 14) </w:t>
       </w:r>
-      <w:del w:id="272" w:author="Ben Marwick" w:date="2020-04-06T17:55:00Z">
+      <w:del w:id="274" w:author="Ben Marwick" w:date="2020-04-06T17:55:00Z">
         <w:r>
           <w:delText xml:space="preserve">were selected </w:delText>
         </w:r>
@@ -1950,121 +1963,102 @@
       <w:r>
         <w:t xml:space="preserve">for elliptic Fourier analysis. </w:t>
       </w:r>
-      <w:del w:id="273" w:author="Ben Marwick" w:date="2020-04-06T17:54:00Z">
+      <w:del w:id="275" w:author="Ben Marwick" w:date="2020-04-06T17:54:00Z">
         <w:r>
           <w:delText xml:space="preserve">Most of them cover every vessel component from rim to bottom. </w:delText>
         </w:r>
       </w:del>
-      <w:r>
-        <w:t xml:space="preserve">The shape of vessel is the major object analyzed in this paper, however, to </w:t>
-      </w:r>
-      <w:del w:id="274" w:author="Ben Marwick" w:date="2020-04-06T17:55:00Z">
+      <w:del w:id="276" w:author="Ben Marwick" w:date="2020-04-09T23:05:00Z">
+        <w:r>
+          <w:delText xml:space="preserve">The shape of vessel is the major object analyzed in this paper, however, to </w:delText>
+        </w:r>
+      </w:del>
+      <w:del w:id="277" w:author="Ben Marwick" w:date="2020-04-06T17:55:00Z">
         <w:r>
           <w:delText xml:space="preserve">fully </w:delText>
         </w:r>
       </w:del>
-      <w:ins w:id="275" w:author="Ben Marwick" w:date="2020-04-06T17:55:00Z">
-        <w:r>
-          <w:t xml:space="preserve">further </w:t>
-        </w:r>
-      </w:ins>
-      <w:r>
-        <w:t xml:space="preserve">explore the pottery standardization, we also </w:t>
-      </w:r>
-      <w:del w:id="276" w:author="Ben Marwick" w:date="2020-04-06T17:56:00Z">
+      <w:del w:id="278" w:author="Ben Marwick" w:date="2020-04-09T23:05:00Z">
+        <w:r>
+          <w:delText xml:space="preserve">explore the pottery standardization, we also </w:delText>
+        </w:r>
+      </w:del>
+      <w:del w:id="279" w:author="Ben Marwick" w:date="2020-04-06T17:56:00Z">
         <w:r>
           <w:delText xml:space="preserve">take </w:delText>
         </w:r>
       </w:del>
-      <w:ins w:id="277" w:author="Ben Marwick" w:date="2020-04-06T17:56:00Z">
-        <w:r>
-          <w:t xml:space="preserve">collected </w:t>
-        </w:r>
-      </w:ins>
-      <w:del w:id="278" w:author="Ben Marwick" w:date="2020-04-06T17:55:00Z">
+      <w:del w:id="280" w:author="Ben Marwick" w:date="2020-04-06T17:55:00Z">
         <w:r>
           <w:delText xml:space="preserve">the </w:delText>
         </w:r>
       </w:del>
-      <w:r>
-        <w:t xml:space="preserve">metric measurements </w:t>
-      </w:r>
-      <w:del w:id="279" w:author="Ben Marwick" w:date="2020-04-06T17:56:00Z">
+      <w:del w:id="281" w:author="Ben Marwick" w:date="2020-04-09T23:05:00Z">
+        <w:r>
+          <w:delText xml:space="preserve">metric measurements </w:delText>
+        </w:r>
+      </w:del>
+      <w:del w:id="282" w:author="Ben Marwick" w:date="2020-04-06T17:56:00Z">
         <w:r>
           <w:delText xml:space="preserve">into account </w:delText>
         </w:r>
       </w:del>
-      <w:r>
-        <w:t xml:space="preserve">for comparison. </w:t>
-      </w:r>
-      <w:del w:id="280" w:author="Ben Marwick" w:date="2020-04-06T17:56:00Z">
+      <w:del w:id="283" w:author="Ben Marwick" w:date="2020-04-09T23:05:00Z">
+        <w:r>
+          <w:delText xml:space="preserve">for comparison. </w:delText>
+        </w:r>
+      </w:del>
+      <w:del w:id="284" w:author="Ben Marwick" w:date="2020-04-06T17:56:00Z">
         <w:r>
           <w:delText xml:space="preserve">The </w:delText>
         </w:r>
       </w:del>
-      <w:ins w:id="281" w:author="Ben Marwick" w:date="2020-04-06T17:56:00Z">
-        <w:r>
-          <w:t xml:space="preserve">A </w:t>
-        </w:r>
-      </w:ins>
-      <w:r>
-        <w:t xml:space="preserve">total of 362 </w:t>
-      </w:r>
-      <w:ins w:id="282" w:author="Ben Marwick" w:date="2020-04-06T17:56:00Z">
-        <w:r>
-          <w:t xml:space="preserve">partially </w:t>
-        </w:r>
-      </w:ins>
-      <w:r>
-        <w:t xml:space="preserve">reconstructed pots (pre-European = 153, European = 173, Chinese = 36) were measured. The metric attributes include thickness of rim, neck, and body, and diameter of rim, neck, and body. For each pot, two measurements for thickness and diameter were taken to compute an average value. To </w:t>
-      </w:r>
-      <w:del w:id="283" w:author="Ben Marwick" w:date="2020-04-06T17:57:00Z">
+      <w:del w:id="285" w:author="Ben Marwick" w:date="2020-04-09T23:05:00Z">
+        <w:r>
+          <w:delText xml:space="preserve">total of 362 reconstructed pots (pre-European = 153, European = 173, Chinese = 36) were measured. The metric attributes include thickness of rim, neck, and body, and diameter of rim, neck, and body. For each pot, two measurements for thickness and diameter were taken to compute an average value. To </w:delText>
+        </w:r>
+      </w:del>
+      <w:del w:id="286" w:author="Ben Marwick" w:date="2020-04-06T17:57:00Z">
         <w:r>
           <w:delText>obtain information about</w:delText>
         </w:r>
       </w:del>
-      <w:ins w:id="284" w:author="Ben Marwick" w:date="2020-04-06T17:57:00Z">
-        <w:r>
-          <w:t>summarize</w:t>
-        </w:r>
-      </w:ins>
-      <w:r>
-        <w:t xml:space="preserve"> the </w:t>
-      </w:r>
-      <w:del w:id="285" w:author="Ben Marwick" w:date="2020-04-06T17:57:00Z">
+      <w:del w:id="287" w:author="Ben Marwick" w:date="2020-04-09T23:05:00Z">
+        <w:r>
+          <w:delText xml:space="preserve"> the </w:delText>
+        </w:r>
+      </w:del>
+      <w:del w:id="288" w:author="Ben Marwick" w:date="2020-04-06T17:57:00Z">
         <w:r>
           <w:delText xml:space="preserve">pottery </w:delText>
         </w:r>
       </w:del>
-      <w:ins w:id="286" w:author="Ben Marwick" w:date="2020-04-06T17:57:00Z">
-        <w:r>
-          <w:t xml:space="preserve">vessel </w:t>
-        </w:r>
-      </w:ins>
-      <w:r>
-        <w:t xml:space="preserve">shape, we compare the ratio of Rim/Body thickness, and the ratio of Rim/Body diameter. </w:t>
-      </w:r>
-      <w:del w:id="287" w:author="Ben Marwick" w:date="2020-04-06T17:59:00Z">
+      <w:del w:id="289" w:author="Ben Marwick" w:date="2020-04-09T23:05:00Z">
+        <w:r>
+          <w:delText xml:space="preserve">shape, we compare the ratio of Rim/Body thickness, and the ratio of Rim/Body diameter. </w:delText>
+        </w:r>
+      </w:del>
+      <w:del w:id="290" w:author="Ben Marwick" w:date="2020-04-06T17:59:00Z">
         <w:r>
           <w:delText xml:space="preserve">In addition, we use Monte Carlo test for randomness in spatial locations of pots to explore whether their distribution is </w:delText>
         </w:r>
       </w:del>
-      <w:del w:id="288" w:author="Ben Marwick" w:date="2020-04-06T17:57:00Z">
+      <w:del w:id="291" w:author="Ben Marwick" w:date="2020-04-06T17:57:00Z">
         <w:r>
           <w:delText>meaningful, such as</w:delText>
         </w:r>
       </w:del>
-      <w:del w:id="289" w:author="Ben Marwick" w:date="2020-04-06T17:59:00Z">
+      <w:del w:id="292" w:author="Ben Marwick" w:date="2020-04-06T17:59:00Z">
         <w:r>
           <w:delText xml:space="preserve"> clustered or dispersed</w:delText>
         </w:r>
       </w:del>
-      <w:del w:id="290" w:author="Ben Marwick" w:date="2020-04-06T17:57:00Z">
+      <w:del w:id="293" w:author="Ben Marwick" w:date="2020-04-06T17:57:00Z">
         <w:r>
           <w:delText xml:space="preserve"> pattern</w:delText>
         </w:r>
       </w:del>
-      <w:del w:id="291" w:author="Ben Marwick" w:date="2020-04-06T17:59:00Z">
+      <w:del w:id="294" w:author="Ben Marwick" w:date="2020-04-06T17:59:00Z">
         <w:r>
           <w:delText>. As craft specialization increases, pottery distribution might shift from a dispersed pattern to concentrated clusters that reflects the location of production (Costin, 2001).</w:delText>
         </w:r>
@@ -2074,11 +2068,11 @@
       <w:pPr>
         <w:pStyle w:val="Heading2"/>
       </w:pPr>
-      <w:bookmarkStart w:id="292" w:name="digitising-and-analysing-by-efa"/>
+      <w:bookmarkStart w:id="295" w:name="digitising-and-analysing-by-efa"/>
       <w:r>
         <w:t>Digitising and analysing by EFA</w:t>
       </w:r>
-      <w:bookmarkEnd w:id="292"/>
+      <w:bookmarkEnd w:id="295"/>
     </w:p>
     <w:p>
       <w:pPr>
@@ -2096,25 +2090,59 @@
         </w:r>
       </w:hyperlink>
       <w:r>
-        <w:t>) where outlines were traced manually. Where only half cross-section images were available, these were duplicated, flipped, and then joined with another one to create a 2D closed outline for each vessel. Geometric morphometric analyses were conducted using the R software (R Core Team, 2019) and the functions included in the Momocs, a R package intended to quantify and analyze shapes, especially for outline analysis (Bonhomme et al., 2014). The digilized outlines were converted into a list of successive xy pixel coordinates for elliptic Fourier analysis (EFA), to investigate morphological differences among pottery shapes from our three occupation phases. The harmonic coefficients generated by EFA were analyzed by principal component analysis (PCA) for dimensionality reduction to illustrate the diversity of the shape data and identify major patterns of variation.</w:t>
+        <w:t>) where outlines were traced manually. Where only half cross-section images were available, these were duplicated, flipped, and then joined with another one to create a 2D closed outline for each vessel. Geometric morphometric analyses were conducted using the R software (R Core Team, 2019) and the functions included in the Momocs, a R package intended to quantify and analyze shapes</w:t>
+      </w:r>
+      <w:ins w:id="296" w:author="Ben Marwick" w:date="2020-04-09T22:37:00Z">
+        <w:r>
+          <w:t xml:space="preserve"> </w:t>
+        </w:r>
+      </w:ins>
+      <w:del w:id="297" w:author="Ben Marwick" w:date="2020-04-09T22:37:00Z">
+        <w:r>
+          <w:delText xml:space="preserve">, especially for outline analysis </w:delText>
+        </w:r>
+      </w:del>
+      <w:r>
+        <w:t>(Bonhomme et al., 2014). The digilized outlines were converted into a list of successive xy pixel coordinates for elliptic Fourier analysis (EFA)</w:t>
+      </w:r>
+      <w:ins w:id="298" w:author="Ben Marwick" w:date="2020-04-09T22:37:00Z">
+        <w:r>
+          <w:t xml:space="preserve">. </w:t>
+        </w:r>
+      </w:ins>
+      <w:del w:id="299" w:author="Ben Marwick" w:date="2020-04-09T22:37:00Z">
+        <w:r>
+          <w:delText xml:space="preserve">, to investigate morphological differences among pottery shapes from our three occupation phases. </w:delText>
+        </w:r>
+      </w:del>
+      <w:r>
+        <w:t>The harmonic coefficients generated by EFA were analyzed by principal component analysis (PCA) for dimensionality reduction to illustrate the diversity of the shape data and identify major patterns of variation.</w:t>
       </w:r>
     </w:p>
     <w:p>
       <w:pPr>
         <w:pStyle w:val="Heading2"/>
       </w:pPr>
-      <w:bookmarkStart w:id="293" w:name="statistical-analysis"/>
+      <w:bookmarkStart w:id="300" w:name="statistical-analysis"/>
       <w:r>
         <w:t>Statistical analysis</w:t>
       </w:r>
-      <w:bookmarkEnd w:id="293"/>
+      <w:bookmarkEnd w:id="300"/>
     </w:p>
     <w:p>
       <w:pPr>
         <w:pStyle w:val="FirstParagraph"/>
       </w:pPr>
       <w:r>
-        <w:t>The principal component (PC) scores were analyzed with a multivariate analysis of variance (MANOVA) test to identify significant differences in shapes between occupation phases. We also computed coefficients of variation values (CVs) for the PCs, treating the PCs as shape variables that are more informative than linear dimensions. The coefficient of variation is a common and widely-used statistical measure of the spread of a set of measurements of a sample. It is defined as the standard deviation divided by the mean in a ratio scale format:</w:t>
+        <w:t>The principal component (PC) scores were analyzed with a multivariate analysis of variance (MANOVA) test to identify significant differences in shapes between occupation phases. We also computed coefficients of variation values (CVs) for the PCs, treating the PCs as shape variables that are more informative than linear dimensions. The coefficient of variation is a common and widely-used statistical measure of the spread of a set of measurements of a sample. It is defined as the standard deviation divided by the mean</w:t>
+      </w:r>
+      <w:del w:id="301" w:author="Ben Marwick" w:date="2020-04-09T22:38:00Z">
+        <w:r>
+          <w:delText xml:space="preserve"> in a ratio scale format</w:delText>
+        </w:r>
+      </w:del>
+      <w:r>
+        <w:t>:</w:t>
       </w:r>
     </w:p>
     <w:p>
@@ -2190,64 +2218,145 @@
         <w:pStyle w:val="FirstParagraph"/>
       </w:pPr>
       <w:r>
-        <w:t xml:space="preserve">By standardizing standard deviation in each data set, the coefficients of variation (CV) values allows us to directly compare variation in samples measured with different units or means. This is useful to compare the degree of standardization for archaeological assembles since CV scales standard deviation to the mean that enables comparison of </w:t>
+        <w:t xml:space="preserve">By standardizing </w:t>
+      </w:r>
+      <w:del w:id="302" w:author="Ben Marwick" w:date="2020-04-09T22:38:00Z">
+        <w:r>
+          <w:delText>standard deviation</w:delText>
+        </w:r>
+      </w:del>
+      <w:ins w:id="303" w:author="Ben Marwick" w:date="2020-04-09T22:38:00Z">
+        <w:r>
+          <w:t xml:space="preserve">the spread of </w:t>
+        </w:r>
+      </w:ins>
+      <w:del w:id="304" w:author="Ben Marwick" w:date="2020-04-09T22:38:00Z">
+        <w:r>
+          <w:delText xml:space="preserve"> in each </w:delText>
+        </w:r>
+      </w:del>
+      <w:r>
+        <w:t>data</w:t>
+      </w:r>
+      <w:del w:id="305" w:author="Ben Marwick" w:date="2020-04-09T22:38:00Z">
+        <w:r>
+          <w:delText xml:space="preserve"> set</w:delText>
+        </w:r>
+      </w:del>
+      <w:r>
+        <w:t xml:space="preserve">, </w:t>
+      </w:r>
+      <w:del w:id="306" w:author="Ben Marwick" w:date="2020-04-09T22:38:00Z">
+        <w:r>
+          <w:delText xml:space="preserve">the </w:delText>
+        </w:r>
+      </w:del>
+      <w:r>
+        <w:t xml:space="preserve">coefficients of variation (CV) </w:t>
+      </w:r>
+      <w:del w:id="307" w:author="Ben Marwick" w:date="2020-04-09T22:38:00Z">
+        <w:r>
+          <w:delText xml:space="preserve">values </w:delText>
+        </w:r>
+      </w:del>
+      <w:r>
+        <w:t>allow</w:t>
+      </w:r>
+      <w:del w:id="308" w:author="Ben Marwick" w:date="2020-04-09T22:38:00Z">
+        <w:r>
+          <w:delText>s</w:delText>
+        </w:r>
+      </w:del>
+      <w:r>
+        <w:t xml:space="preserve"> us to directly compare variation in samples measured with different units or means. This is useful to compare the degree of standardization for archaeological assembles </w:t>
+      </w:r>
+      <w:del w:id="309" w:author="Ben Marwick" w:date="2020-04-09T22:46:00Z">
+        <w:r>
+          <w:delText>since CV scales standard deviation to the mean that</w:delText>
+        </w:r>
+      </w:del>
+      <w:ins w:id="310" w:author="Ben Marwick" w:date="2020-04-09T22:46:00Z">
+        <w:r>
+          <w:t>and</w:t>
+        </w:r>
+      </w:ins>
+      <w:r>
+        <w:t xml:space="preserve"> enables comparison of variation across different sample sizes (Eerkens and Bettinger, 2001, p. 498). </w:t>
+      </w:r>
+      <w:ins w:id="311" w:author="Ben Marwick" w:date="2020-04-09T22:46:00Z">
+        <w:r>
+          <w:t xml:space="preserve">Following [citations of previous work that has used CVs like this] </w:t>
+        </w:r>
+      </w:ins>
+      <w:del w:id="312" w:author="Ben Marwick" w:date="2020-04-09T22:48:00Z">
+        <w:r>
+          <w:delText xml:space="preserve">We </w:delText>
+        </w:r>
+      </w:del>
+      <w:ins w:id="313" w:author="Ben Marwick" w:date="2020-04-09T22:48:00Z">
+        <w:r>
+          <w:t xml:space="preserve">we </w:t>
+        </w:r>
+      </w:ins>
+      <w:r>
+        <w:t>take this as our measurement of standardization in vessel shape variables: lower CV values reflect higher standardization, and thus increased craft specialization in the community. Given that CV is robust for positive values due to the representation by ratio, we normalized PC scores to a range between 0 and 1 before computation of CV.</w:t>
+      </w:r>
+    </w:p>
+    <w:p>
+      <w:pPr>
+        <w:pStyle w:val="BodyText"/>
+        <w:rPr>
+          <w:ins w:id="314" w:author="Ben Marwick" w:date="2020-04-06T17:59:00Z"/>
+        </w:rPr>
+      </w:pPr>
+      <w:r>
+        <w:t xml:space="preserve">To answer the question of whether CV values for vessel samples across our three occupational phases are significantly different or not, we used the Modified signed-likelihood ratio (MSLR) test for equality of CVs (Krishnamoorthy and Lee, 2014). While previous work has used the Feltz and Miller (1996) asymptotic test for the equality of </w:t>
       </w:r>
       <w:r>
         <w:lastRenderedPageBreak/>
-        <w:t>variation across different sample sizes (Eerkens and Bettinger, 2001, p. 498). We take this as our measurement of standardization in vessel shape variables: lower CV values reflect higher standardization, and thus increased craft specialization in the community. Given that CV is robust for positive values due to the representation by ratio, we normalized PC scores to a range between 0 and 1 before computation of CV.</w:t>
-      </w:r>
-    </w:p>
-    <w:p>
-      <w:pPr>
-        <w:pStyle w:val="BodyText"/>
-        <w:rPr>
-          <w:ins w:id="294" w:author="Ben Marwick" w:date="2020-04-06T17:59:00Z"/>
-        </w:rPr>
-      </w:pPr>
-      <w:r>
-        <w:t>To answer the question of whether CV values for vessel samples across our three occupational phases are significantly different or not, we used the Modified signed-likelihood ratio (MSLR) test for equality of CVs (Krishnamoorthy and Lee, 2014). While previous work has used the Feltz and Miller (1996) asymptotic test for the equality of coefficients of variation from k populations (Eerkens, 2000; Eerkens and Bettinger, 2001; Hoggard, 2017; Lycett and Gowlett, 2008; Okumura and Araujo, 2014), we prefer the MSLR test for shape variables as a more recent development with lower rates of type I error, better performance with uneven sample numbers, and more power across a range of conditions (Krishnamoorthy and Lee, 2014).</w:t>
+        <w:t>coefficients of variation from k populations (Eerkens, 2000; Eerkens and Bettinger, 2001; Hoggard, 2017; Lycett and Gowlett, 2008; Okumura and Araujo, 2014), we prefer the MSLR test for shape variables as a more recent development with lower rates of type I error, better performance with uneven sample numbers, and more power across a range of conditions (Krishnamoorthy and Lee, 2014).</w:t>
       </w:r>
     </w:p>
     <w:p>
       <w:pPr>
         <w:pStyle w:val="FirstParagraph"/>
-        <w:pPrChange w:id="295" w:author="Ben Marwick" w:date="2020-04-06T18:22:00Z">
+        <w:pPrChange w:id="315" w:author="Ben Marwick" w:date="2020-04-06T18:22:00Z">
           <w:pPr>
             <w:pStyle w:val="BodyText"/>
           </w:pPr>
         </w:pPrChange>
       </w:pPr>
-      <w:ins w:id="296" w:author="Ben Marwick" w:date="2020-04-06T18:00:00Z">
+      <w:ins w:id="316" w:author="Ben Marwick" w:date="2020-04-06T18:00:00Z">
         <w:r>
           <w:t>To complement our</w:t>
         </w:r>
       </w:ins>
-      <w:ins w:id="297" w:author="Ben Marwick" w:date="2020-04-06T17:59:00Z">
+      <w:ins w:id="317" w:author="Ben Marwick" w:date="2020-04-06T17:59:00Z">
         <w:r>
           <w:t xml:space="preserve"> </w:t>
         </w:r>
       </w:ins>
-      <w:ins w:id="298" w:author="Ben Marwick" w:date="2020-04-06T18:00:00Z">
+      <w:ins w:id="318" w:author="Ben Marwick" w:date="2020-04-06T18:00:00Z">
         <w:r>
           <w:t>investigation of</w:t>
         </w:r>
       </w:ins>
-      <w:ins w:id="299" w:author="Ben Marwick" w:date="2020-04-06T17:59:00Z">
+      <w:ins w:id="319" w:author="Ben Marwick" w:date="2020-04-06T17:59:00Z">
         <w:r>
           <w:t xml:space="preserve"> craft specialization through shape standardization, we investigate</w:t>
         </w:r>
       </w:ins>
-      <w:ins w:id="300" w:author="Ben Marwick" w:date="2020-04-06T18:22:00Z">
+      <w:ins w:id="320" w:author="Ben Marwick" w:date="2020-04-06T18:22:00Z">
         <w:r>
           <w:t>d</w:t>
         </w:r>
       </w:ins>
-      <w:ins w:id="301" w:author="Ben Marwick" w:date="2020-04-06T17:59:00Z">
+      <w:ins w:id="321" w:author="Ben Marwick" w:date="2020-04-06T17:59:00Z">
         <w:r>
           <w:t xml:space="preserve"> </w:t>
         </w:r>
       </w:ins>
-      <w:ins w:id="302" w:author="Ben Marwick" w:date="2020-04-06T18:00:00Z">
+      <w:ins w:id="322" w:author="Ben Marwick" w:date="2020-04-06T18:00:00Z">
         <w:r>
           <w:t xml:space="preserve">spatial patterns of ceramic vessels at </w:t>
         </w:r>
@@ -2260,72 +2369,72 @@
           <w:t xml:space="preserve">. As craft specialization increases, pottery distribution </w:t>
         </w:r>
       </w:ins>
-      <w:ins w:id="303" w:author="Ben Marwick" w:date="2020-04-06T18:07:00Z">
+      <w:ins w:id="323" w:author="Ben Marwick" w:date="2020-04-06T18:07:00Z">
         <w:r>
           <w:t>we expect a</w:t>
         </w:r>
       </w:ins>
-      <w:ins w:id="304" w:author="Ben Marwick" w:date="2020-04-06T18:00:00Z">
+      <w:ins w:id="324" w:author="Ben Marwick" w:date="2020-04-06T18:00:00Z">
         <w:r>
           <w:t xml:space="preserve"> shift from a </w:t>
         </w:r>
       </w:ins>
-      <w:ins w:id="305" w:author="Ben Marwick" w:date="2020-04-06T18:07:00Z">
+      <w:ins w:id="325" w:author="Ben Marwick" w:date="2020-04-06T18:07:00Z">
         <w:r>
           <w:t xml:space="preserve">pattern of vessels </w:t>
         </w:r>
       </w:ins>
-      <w:ins w:id="306" w:author="Ben Marwick" w:date="2020-04-06T18:00:00Z">
+      <w:ins w:id="326" w:author="Ben Marwick" w:date="2020-04-06T18:00:00Z">
         <w:r>
           <w:t xml:space="preserve">dispersed </w:t>
         </w:r>
       </w:ins>
-      <w:ins w:id="307" w:author="Ben Marwick" w:date="2020-04-06T18:07:00Z">
+      <w:ins w:id="327" w:author="Ben Marwick" w:date="2020-04-06T18:07:00Z">
         <w:r>
           <w:t>across the site</w:t>
         </w:r>
       </w:ins>
-      <w:ins w:id="308" w:author="Ben Marwick" w:date="2020-04-06T18:00:00Z">
+      <w:ins w:id="328" w:author="Ben Marwick" w:date="2020-04-06T18:00:00Z">
         <w:r>
           <w:t xml:space="preserve"> to </w:t>
         </w:r>
       </w:ins>
-      <w:ins w:id="309" w:author="Ben Marwick" w:date="2020-04-06T18:07:00Z">
+      <w:ins w:id="329" w:author="Ben Marwick" w:date="2020-04-06T18:07:00Z">
         <w:r>
           <w:t xml:space="preserve">a pattern of </w:t>
         </w:r>
       </w:ins>
-      <w:ins w:id="310" w:author="Ben Marwick" w:date="2020-04-06T18:00:00Z">
+      <w:ins w:id="330" w:author="Ben Marwick" w:date="2020-04-06T18:00:00Z">
         <w:r>
           <w:t xml:space="preserve">clusters that reflects the </w:t>
         </w:r>
       </w:ins>
-      <w:ins w:id="311" w:author="Ben Marwick" w:date="2020-04-06T18:08:00Z">
+      <w:ins w:id="331" w:author="Ben Marwick" w:date="2020-04-06T18:08:00Z">
         <w:r>
           <w:t>loci</w:t>
         </w:r>
       </w:ins>
-      <w:ins w:id="312" w:author="Ben Marwick" w:date="2020-04-06T18:00:00Z">
+      <w:ins w:id="332" w:author="Ben Marwick" w:date="2020-04-06T18:00:00Z">
         <w:r>
           <w:t xml:space="preserve"> of production (Costin, 2001).</w:t>
         </w:r>
       </w:ins>
-      <w:ins w:id="313" w:author="Ben Marwick" w:date="2020-04-06T18:22:00Z">
+      <w:ins w:id="333" w:author="Ben Marwick" w:date="2020-04-06T18:22:00Z">
         <w:r>
           <w:t xml:space="preserve"> W</w:t>
         </w:r>
       </w:ins>
-      <w:ins w:id="314" w:author="Ben Marwick" w:date="2020-04-06T17:59:00Z">
+      <w:ins w:id="334" w:author="Ben Marwick" w:date="2020-04-06T17:59:00Z">
         <w:r>
           <w:t>e use</w:t>
         </w:r>
       </w:ins>
-      <w:ins w:id="315" w:author="Ben Marwick" w:date="2020-04-06T18:22:00Z">
+      <w:ins w:id="335" w:author="Ben Marwick" w:date="2020-04-06T18:22:00Z">
         <w:r>
           <w:t>d a</w:t>
         </w:r>
       </w:ins>
-      <w:ins w:id="316" w:author="Ben Marwick" w:date="2020-04-06T17:59:00Z">
+      <w:ins w:id="336" w:author="Ben Marwick" w:date="2020-04-06T17:59:00Z">
         <w:r>
           <w:t xml:space="preserve"> Monte Carlo test for randomness in spatial locations of pots to explore whether their distribution is significantly clustered or dispersed. </w:t>
         </w:r>
@@ -2335,11 +2444,11 @@
       <w:pPr>
         <w:pStyle w:val="Heading1"/>
       </w:pPr>
-      <w:bookmarkStart w:id="317" w:name="X1d9039aecbbcb44c2dfa3a9268a6c9535658f66"/>
+      <w:bookmarkStart w:id="337" w:name="X1d9039aecbbcb44c2dfa3a9268a6c9535658f66"/>
       <w:r>
         <w:t>Reproducibility and open source materials</w:t>
       </w:r>
-      <w:bookmarkEnd w:id="317"/>
+      <w:bookmarkEnd w:id="337"/>
     </w:p>
     <w:p>
       <w:pPr>
@@ -2364,34 +2473,34 @@
       <w:pPr>
         <w:pStyle w:val="Heading1"/>
       </w:pPr>
-      <w:bookmarkStart w:id="318" w:name="results"/>
+      <w:bookmarkStart w:id="338" w:name="results"/>
       <w:r>
         <w:t>Results</w:t>
       </w:r>
-      <w:bookmarkEnd w:id="318"/>
+      <w:bookmarkEnd w:id="338"/>
     </w:p>
     <w:p>
       <w:pPr>
         <w:pStyle w:val="FirstParagraph"/>
         <w:rPr>
-          <w:moveFrom w:id="319" w:author="Ben Marwick" w:date="2020-04-06T18:42:00Z"/>
-        </w:rPr>
-      </w:pPr>
-      <w:moveFromRangeStart w:id="320" w:author="Ben Marwick" w:date="2020-04-06T18:42:00Z" w:name="move37090954"/>
-      <w:moveFrom w:id="321" w:author="Ben Marwick" w:date="2020-04-06T18:42:00Z">
+          <w:moveFrom w:id="339" w:author="Ben Marwick" w:date="2020-04-06T18:42:00Z"/>
+        </w:rPr>
+      </w:pPr>
+      <w:moveFromRangeStart w:id="340" w:author="Ben Marwick" w:date="2020-04-06T18:42:00Z" w:name="move37090954"/>
+      <w:moveFrom w:id="341" w:author="Ben Marwick" w:date="2020-04-06T18:42:00Z">
         <w:r>
           <w:t>To investigate the effect of the historically-documented decline of Indigenous population in the Chinese period (Chen, 2007; Hsieh, 2009) on pottery production we examined the spatial distribution of pots in our sample in each period. Our concern is that the smaller population size during the Chinese period could confound our investigations into craft specialization because of reduced numbers of potters and pottery production shrinking a few locations in the settlement during this time. Although the overall number of vessels is smaller during the Chinese contact period, Figure 3 shows that pottery is distributed randomly across the sampling area without any distinctive clusters. This suggests that differences in population across our three occupation phases are probably not driving variation in craft specialization.</w:t>
         </w:r>
       </w:moveFrom>
     </w:p>
-    <w:moveFromRangeEnd w:id="320"/>
-    <w:p>
-      <w:pPr>
-        <w:rPr>
-          <w:del w:id="322" w:author="Ben Marwick" w:date="2020-04-06T18:45:00Z"/>
-        </w:rPr>
-      </w:pPr>
-      <w:del w:id="323" w:author="Ben Marwick" w:date="2020-04-06T18:41:00Z">
+    <w:moveFromRangeEnd w:id="340"/>
+    <w:p>
+      <w:pPr>
+        <w:rPr>
+          <w:del w:id="342" w:author="Ben Marwick" w:date="2020-04-06T18:45:00Z"/>
+        </w:rPr>
+      </w:pPr>
+      <w:del w:id="343" w:author="Ben Marwick" w:date="2020-04-06T18:41:00Z">
         <w:r>
           <w:rPr>
             <w:noProof/>
@@ -2444,10 +2553,10 @@
       <w:pPr>
         <w:pStyle w:val="ImageCaption"/>
         <w:rPr>
-          <w:del w:id="324" w:author="Ben Marwick" w:date="2020-04-06T18:41:00Z"/>
-        </w:rPr>
-      </w:pPr>
-      <w:del w:id="325" w:author="Ben Marwick" w:date="2020-04-06T18:41:00Z">
+          <w:del w:id="344" w:author="Ben Marwick" w:date="2020-04-06T18:41:00Z"/>
+        </w:rPr>
+      </w:pPr>
+      <w:del w:id="345" w:author="Ben Marwick" w:date="2020-04-06T18:41:00Z">
         <w:r>
           <w:delText>Figure 3: The spatial distribution of the pottery selected for shape analysis. The quantity is indicated by the color scale.</w:delText>
         </w:r>
@@ -2455,47 +2564,39 @@
     </w:p>
     <w:p>
       <w:pPr>
-        <w:pPrChange w:id="326" w:author="Ben Marwick" w:date="2020-04-06T18:45:00Z">
+        <w:pPrChange w:id="346" w:author="Ben Marwick" w:date="2020-04-06T18:45:00Z">
           <w:pPr>
             <w:pStyle w:val="BodyText"/>
           </w:pPr>
         </w:pPrChange>
       </w:pPr>
-      <w:del w:id="327" w:author="Ben Marwick" w:date="2020-04-06T18:46:00Z">
+      <w:del w:id="347" w:author="Ben Marwick" w:date="2020-04-06T18:46:00Z">
         <w:r>
           <w:delText>The</w:delText>
         </w:r>
       </w:del>
-      <w:ins w:id="328" w:author="Ben Marwick" w:date="2020-04-06T18:46:00Z">
-        <w:r>
-          <w:t xml:space="preserve">We found that 13 harmonics captured 99% </w:t>
-        </w:r>
-        <w:proofErr w:type="gramStart"/>
-        <w:r>
-          <w:t xml:space="preserve">of </w:t>
+      <w:ins w:id="348" w:author="Ben Marwick" w:date="2020-04-06T18:46:00Z">
+        <w:r>
+          <w:t>We found that 13 harmonics captured 99% of</w:t>
         </w:r>
       </w:ins>
       <w:r>
         <w:t xml:space="preserve"> </w:t>
       </w:r>
-      <w:ins w:id="329" w:author="Ben Marwick" w:date="2020-04-06T18:47:00Z">
-        <w:r>
-          <w:t>the</w:t>
-        </w:r>
-        <w:proofErr w:type="gramEnd"/>
-        <w:r>
-          <w:t xml:space="preserve"> total harmonic power in our </w:t>
+      <w:ins w:id="349" w:author="Ben Marwick" w:date="2020-04-06T18:47:00Z">
+        <w:r>
+          <w:t xml:space="preserve">the total harmonic power in our </w:t>
         </w:r>
       </w:ins>
       <w:r>
         <w:t xml:space="preserve">elliptic Fourier coefficients of 73 </w:t>
       </w:r>
-      <w:del w:id="330" w:author="Ben Marwick" w:date="2020-04-06T18:46:00Z">
+      <w:del w:id="350" w:author="Ben Marwick" w:date="2020-04-06T18:46:00Z">
         <w:r>
           <w:delText xml:space="preserve">pottery </w:delText>
         </w:r>
       </w:del>
-      <w:ins w:id="331" w:author="Ben Marwick" w:date="2020-04-06T18:46:00Z">
+      <w:ins w:id="351" w:author="Ben Marwick" w:date="2020-04-06T18:46:00Z">
         <w:r>
           <w:t xml:space="preserve">vessels </w:t>
         </w:r>
@@ -2503,12 +2604,12 @@
       <w:r>
         <w:t>from three phases</w:t>
       </w:r>
-      <w:ins w:id="332" w:author="Ben Marwick" w:date="2020-04-06T18:47:00Z">
+      <w:ins w:id="352" w:author="Ben Marwick" w:date="2020-04-06T18:47:00Z">
         <w:r>
           <w:t xml:space="preserve">. </w:t>
         </w:r>
       </w:ins>
-      <w:del w:id="333" w:author="Ben Marwick" w:date="2020-04-06T18:47:00Z">
+      <w:del w:id="353" w:author="Ben Marwick" w:date="2020-04-06T18:47:00Z">
         <w:r>
           <w:delText xml:space="preserve"> were calculated. Reliable pottery outlines were captured by 13 harmonics that gather 99% of the total harmonic power. </w:delText>
         </w:r>
@@ -2516,12 +2617,12 @@
       <w:r>
         <w:t xml:space="preserve">Figure 4 shows </w:t>
       </w:r>
-      <w:del w:id="334" w:author="Ben Marwick" w:date="2020-04-06T18:47:00Z">
+      <w:del w:id="354" w:author="Ben Marwick" w:date="2020-04-06T18:47:00Z">
         <w:r>
           <w:delText xml:space="preserve">the </w:delText>
         </w:r>
       </w:del>
-      <w:ins w:id="335" w:author="Ben Marwick" w:date="2020-04-06T18:47:00Z">
+      <w:ins w:id="355" w:author="Ben Marwick" w:date="2020-04-06T18:47:00Z">
         <w:r>
           <w:t xml:space="preserve">vessel </w:t>
         </w:r>
@@ -2529,32 +2630,32 @@
       <w:r>
         <w:t>shape changes described using thin-plate spline warping for paired periods, pre- and post-European periods, and post-European and Chinese periods</w:t>
       </w:r>
-      <w:del w:id="336" w:author="Ben Marwick" w:date="2020-04-06T18:47:00Z">
+      <w:del w:id="356" w:author="Ben Marwick" w:date="2020-04-06T18:47:00Z">
         <w:r>
           <w:delText xml:space="preserve">. The average shape of vessels from each phase was visualized and it shows </w:delText>
         </w:r>
       </w:del>
-      <w:ins w:id="337" w:author="Ben Marwick" w:date="2020-04-06T18:47:00Z">
+      <w:ins w:id="357" w:author="Ben Marwick" w:date="2020-04-06T18:47:00Z">
         <w:r>
           <w:t xml:space="preserve">, with </w:t>
         </w:r>
       </w:ins>
-      <w:del w:id="338" w:author="Ben Marwick" w:date="2020-04-06T18:47:00Z">
+      <w:del w:id="358" w:author="Ben Marwick" w:date="2020-04-06T18:47:00Z">
         <w:r>
           <w:delText xml:space="preserve">more </w:delText>
         </w:r>
       </w:del>
-      <w:ins w:id="339" w:author="Ben Marwick" w:date="2020-04-06T18:47:00Z">
+      <w:ins w:id="359" w:author="Ben Marwick" w:date="2020-04-06T18:47:00Z">
         <w:r>
           <w:t xml:space="preserve">the most </w:t>
         </w:r>
       </w:ins>
-      <w:del w:id="340" w:author="Ben Marwick" w:date="2020-04-06T18:48:00Z">
+      <w:del w:id="360" w:author="Ben Marwick" w:date="2020-04-06T18:48:00Z">
         <w:r>
           <w:delText xml:space="preserve">obvious </w:delText>
         </w:r>
       </w:del>
-      <w:ins w:id="341" w:author="Ben Marwick" w:date="2020-04-06T18:48:00Z">
+      <w:ins w:id="361" w:author="Ben Marwick" w:date="2020-04-06T18:48:00Z">
         <w:r>
           <w:t xml:space="preserve">greatest </w:t>
         </w:r>
@@ -2562,12 +2663,12 @@
       <w:r>
         <w:t xml:space="preserve">differences between </w:t>
       </w:r>
-      <w:del w:id="342" w:author="Ben Marwick" w:date="2020-04-06T18:48:00Z">
+      <w:del w:id="362" w:author="Ben Marwick" w:date="2020-04-06T18:48:00Z">
         <w:r>
           <w:delText>post</w:delText>
         </w:r>
       </w:del>
-      <w:ins w:id="343" w:author="Ben Marwick" w:date="2020-04-06T18:48:00Z">
+      <w:ins w:id="363" w:author="Ben Marwick" w:date="2020-04-06T18:48:00Z">
         <w:r>
           <w:t>pre</w:t>
         </w:r>
@@ -2632,12 +2733,12 @@
       <w:r>
         <w:t>Figure 4: Compar</w:t>
       </w:r>
-      <w:ins w:id="344" w:author="Ben Marwick" w:date="2020-04-06T18:48:00Z">
+      <w:ins w:id="364" w:author="Ben Marwick" w:date="2020-04-06T18:48:00Z">
         <w:r>
           <w:t>ison of</w:t>
         </w:r>
       </w:ins>
-      <w:del w:id="345" w:author="Ben Marwick" w:date="2020-04-06T18:48:00Z">
+      <w:del w:id="365" w:author="Ben Marwick" w:date="2020-04-06T18:48:00Z">
         <w:r>
           <w:delText>e</w:delText>
         </w:r>
@@ -2645,7 +2746,7 @@
       <w:r>
         <w:t xml:space="preserve"> the average </w:t>
       </w:r>
-      <w:ins w:id="346" w:author="Ben Marwick" w:date="2020-04-06T18:49:00Z">
+      <w:ins w:id="366" w:author="Ben Marwick" w:date="2020-04-06T18:49:00Z">
         <w:r>
           <w:t xml:space="preserve">vessel </w:t>
         </w:r>
@@ -2653,12 +2754,12 @@
       <w:r>
         <w:t xml:space="preserve">shapes across phases using thin plate splines (TPS) with outline deformations required to pass from an extreme of </w:t>
       </w:r>
-      <w:del w:id="347" w:author="Ben Marwick" w:date="2020-04-06T18:49:00Z">
+      <w:del w:id="367" w:author="Ben Marwick" w:date="2020-04-06T18:49:00Z">
         <w:r>
           <w:delText xml:space="preserve">the </w:delText>
         </w:r>
       </w:del>
-      <w:ins w:id="348" w:author="Ben Marwick" w:date="2020-04-06T18:49:00Z">
+      <w:ins w:id="368" w:author="Ben Marwick" w:date="2020-04-06T18:49:00Z">
         <w:r>
           <w:t xml:space="preserve">one </w:t>
         </w:r>
@@ -2676,49 +2777,56 @@
       <w:pPr>
         <w:pStyle w:val="BodyText"/>
       </w:pPr>
-      <w:ins w:id="349" w:author="Ben Marwick" w:date="2020-04-06T18:50:00Z">
-        <w:r>
-          <w:t>We computed Principal Components Analysis on t</w:t>
-        </w:r>
-      </w:ins>
-      <w:del w:id="350" w:author="Ben Marwick" w:date="2020-04-06T18:50:00Z">
+      <w:del w:id="369" w:author="Ben Marwick" w:date="2020-04-06T18:50:00Z">
         <w:r>
           <w:delText>T</w:delText>
         </w:r>
       </w:del>
-      <w:r>
-        <w:t>he elliptic Fourier coefficients</w:t>
-      </w:r>
-      <w:ins w:id="351" w:author="Ben Marwick" w:date="2020-04-06T18:50:00Z">
-        <w:r>
-          <w:t xml:space="preserve"> </w:t>
-        </w:r>
-      </w:ins>
-      <w:del w:id="352" w:author="Ben Marwick" w:date="2020-04-06T18:50:00Z">
+      <w:del w:id="370" w:author="Ben Marwick" w:date="2020-04-09T22:52:00Z">
+        <w:r>
+          <w:delText>he elliptic Fourier coefficients</w:delText>
+        </w:r>
+      </w:del>
+      <w:del w:id="371" w:author="Ben Marwick" w:date="2020-04-06T18:50:00Z">
         <w:r>
           <w:delText xml:space="preserve"> were examined by Principal Components Analysis </w:delText>
         </w:r>
       </w:del>
-      <w:r>
-        <w:t xml:space="preserve">to explore </w:t>
-      </w:r>
-      <w:del w:id="353" w:author="Ben Marwick" w:date="2020-04-06T18:50:00Z">
+      <w:del w:id="372" w:author="Ben Marwick" w:date="2020-04-09T22:52:00Z">
+        <w:r>
+          <w:delText xml:space="preserve">to explore </w:delText>
+        </w:r>
+      </w:del>
+      <w:del w:id="373" w:author="Ben Marwick" w:date="2020-04-06T18:50:00Z">
         <w:r>
           <w:delText xml:space="preserve">the </w:delText>
         </w:r>
       </w:del>
-      <w:r>
-        <w:t xml:space="preserve">shape variations across </w:t>
-      </w:r>
-      <w:ins w:id="354" w:author="Ben Marwick" w:date="2020-04-06T18:50:00Z">
-        <w:r>
-          <w:t xml:space="preserve">the </w:t>
-        </w:r>
-      </w:ins>
-      <w:r>
-        <w:t>three phases. The first two principal components (PCs) explain 74.85% of the total variance</w:t>
-      </w:r>
-      <w:del w:id="355" w:author="Ben Marwick" w:date="2020-04-06T18:50:00Z">
+      <w:del w:id="374" w:author="Ben Marwick" w:date="2020-04-09T22:52:00Z">
+        <w:r>
+          <w:delText xml:space="preserve">shape variations across three phases. </w:delText>
+        </w:r>
+      </w:del>
+      <w:r>
+        <w:t xml:space="preserve">The first two principal components (PCs) </w:t>
+      </w:r>
+      <w:ins w:id="375" w:author="Ben Marwick" w:date="2020-04-09T22:52:00Z">
+        <w:r>
+          <w:t xml:space="preserve">of the PCA on the elliptic Fourier </w:t>
+        </w:r>
+        <w:proofErr w:type="gramStart"/>
+        <w:r>
+          <w:t xml:space="preserve">coefficients  </w:t>
+        </w:r>
+      </w:ins>
+      <w:r>
+        <w:t>explain</w:t>
+      </w:r>
+      <w:proofErr w:type="gramEnd"/>
+      <w:r>
+        <w:t xml:space="preserve"> 74.85% of the total variance</w:t>
+      </w:r>
+      <w:del w:id="376" w:author="Ben Marwick" w:date="2020-04-06T18:50:00Z">
         <w:r>
           <w:delText>s</w:delText>
         </w:r>
@@ -2726,12 +2834,12 @@
       <w:r>
         <w:t xml:space="preserve">, of which 48.32% is explained by the first principle component. With the third component, the first three principal components explain 86.08% of the total variance. </w:t>
       </w:r>
-      <w:del w:id="356" w:author="Ben Marwick" w:date="2020-04-06T18:51:00Z">
+      <w:del w:id="377" w:author="Ben Marwick" w:date="2020-04-06T18:51:00Z">
         <w:r>
           <w:delText>Acco</w:delText>
         </w:r>
       </w:del>
-      <w:del w:id="357" w:author="Ben Marwick" w:date="2020-04-06T18:50:00Z">
+      <w:del w:id="378" w:author="Ben Marwick" w:date="2020-04-06T18:50:00Z">
         <w:r>
           <w:delText xml:space="preserve">rding to Figure 5, </w:delText>
         </w:r>
@@ -2739,7 +2847,7 @@
       <w:r>
         <w:t>PC1 captures the height of the vessels, from tall to short, and the roundness of the body from round to oval-shaped</w:t>
       </w:r>
-      <w:ins w:id="358" w:author="Ben Marwick" w:date="2020-04-06T18:50:00Z">
+      <w:ins w:id="379" w:author="Ben Marwick" w:date="2020-04-06T18:50:00Z">
         <w:r>
           <w:t xml:space="preserve"> (Figure 5)</w:t>
         </w:r>
@@ -2747,7 +2855,7 @@
       <w:r>
         <w:t xml:space="preserve">. PC2 relates to the neck and mouth constriction, from narrow to wide. PC3 explains a smaller portion of the variance (11.23%), which relates to the degree of the flare of the neck, from </w:t>
       </w:r>
-      <w:ins w:id="359" w:author="Ben Marwick" w:date="2020-04-06T18:51:00Z">
+      <w:ins w:id="380" w:author="Ben Marwick" w:date="2020-04-06T18:51:00Z">
         <w:r>
           <w:t xml:space="preserve">a </w:t>
         </w:r>
@@ -2755,7 +2863,7 @@
       <w:r>
         <w:t xml:space="preserve">curved to straight shape. </w:t>
       </w:r>
-      <w:del w:id="360" w:author="Ben Marwick" w:date="2020-04-06T18:51:00Z">
+      <w:del w:id="381" w:author="Ben Marwick" w:date="2020-04-06T18:51:00Z">
         <w:r>
           <w:delText xml:space="preserve">The first two components account for most of the variance in relation to three phases. </w:delText>
         </w:r>
@@ -3106,16 +3214,16 @@
       <w:r>
         <w:t xml:space="preserve">To test for differences in the distributions of shape variables indicated by the PC scores shown in Figure 5, we used a multivariate analysis of variance (MANOVA) test to compare pairwise combinations across our three occupation phases. </w:t>
       </w:r>
-      <w:commentRangeStart w:id="361"/>
+      <w:commentRangeStart w:id="382"/>
       <w:r>
         <w:t>Table 1</w:t>
       </w:r>
-      <w:commentRangeEnd w:id="361"/>
+      <w:commentRangeEnd w:id="382"/>
       <w:r>
         <w:rPr>
           <w:rStyle w:val="CommentReference"/>
         </w:rPr>
-        <w:commentReference w:id="361"/>
+        <w:commentReference w:id="382"/>
       </w:r>
       <w:r>
         <w:t xml:space="preserve"> shows significant differences in shape between Pre-European and Post-European phases (p = </w:t>
@@ -3147,14 +3255,14 @@
       <w:pPr>
         <w:pStyle w:val="BodyText"/>
         <w:rPr>
-          <w:ins w:id="362" w:author="Ben Marwick" w:date="2020-04-06T19:07:00Z"/>
+          <w:ins w:id="383" w:author="Ben Marwick" w:date="2020-04-06T19:07:00Z"/>
         </w:rPr>
       </w:pPr>
       <w:r>
         <w:lastRenderedPageBreak/>
         <w:t xml:space="preserve">To compare pottery shape standardization across the three phases we investigate the distributions of the first three PC scores, taking the PC scores as proxy variables for vessel shape (Figure 6). The first PC, </w:t>
       </w:r>
-      <w:ins w:id="363" w:author="Ben Marwick" w:date="2020-04-06T19:07:00Z">
+      <w:ins w:id="384" w:author="Ben Marwick" w:date="2020-04-06T19:07:00Z">
         <w:r>
           <w:t xml:space="preserve">capturing </w:t>
         </w:r>
@@ -3162,7 +3270,7 @@
       <w:r>
         <w:t>vessel height</w:t>
       </w:r>
-      <w:ins w:id="364" w:author="Ben Marwick" w:date="2020-04-06T18:54:00Z">
+      <w:ins w:id="385" w:author="Ben Marwick" w:date="2020-04-06T18:54:00Z">
         <w:r>
           <w:t xml:space="preserve"> and roundness</w:t>
         </w:r>
@@ -3178,7 +3286,7 @@
       <w:r>
         <w:t>To see whether the differences in the distribution of PCs between any two phases are substantive or due to chance, we used a modified signed-likelihood ratio test to assess the equality of CVs</w:t>
       </w:r>
-      <w:ins w:id="365" w:author="Ben Marwick" w:date="2020-04-06T19:08:00Z">
+      <w:ins w:id="386" w:author="Ben Marwick" w:date="2020-04-06T19:08:00Z">
         <w:r>
           <w:t xml:space="preserve"> [citation needed: article and pkg]</w:t>
         </w:r>
@@ -3186,12 +3294,12 @@
       <w:r>
         <w:t xml:space="preserve">. P-values for this significance test of CVs for PC1 and PC2 show significant differences in the standardization of vessel shapes across periods, especially between Chinese contact with either pre-European or post-European (Figure ??, Table 2). A significant difference </w:t>
       </w:r>
-      <w:del w:id="366" w:author="Ben Marwick" w:date="2020-04-06T19:08:00Z">
+      <w:del w:id="387" w:author="Ben Marwick" w:date="2020-04-06T19:08:00Z">
         <w:r>
           <w:delText xml:space="preserve">is </w:delText>
         </w:r>
       </w:del>
-      <w:ins w:id="367" w:author="Ben Marwick" w:date="2020-04-06T19:08:00Z">
+      <w:ins w:id="388" w:author="Ben Marwick" w:date="2020-04-06T19:08:00Z">
         <w:r>
           <w:t xml:space="preserve">was </w:t>
         </w:r>
@@ -3690,11 +3798,11 @@
       <w:pPr>
         <w:pStyle w:val="Heading1"/>
       </w:pPr>
-      <w:bookmarkStart w:id="368" w:name="discussion"/>
+      <w:bookmarkStart w:id="389" w:name="discussion"/>
       <w:r>
         <w:t>Discussion</w:t>
       </w:r>
-      <w:bookmarkEnd w:id="368"/>
+      <w:bookmarkEnd w:id="389"/>
     </w:p>
     <w:p>
       <w:pPr>
@@ -3703,25 +3811,38 @@
       <w:r>
         <w:t xml:space="preserve">Previous investigations at Kiwulan have suggested an unequal distribution of prestige goods, trade ornaments specifically, following the appearance of Europeans (Cheng, 2008; Wang, 2011), hinting at </w:t>
       </w:r>
-      <w:del w:id="369" w:author="Ben Marwick" w:date="2020-04-06T19:08:00Z">
+      <w:del w:id="390" w:author="Ben Marwick" w:date="2020-04-06T19:08:00Z">
         <w:r>
           <w:delText xml:space="preserve">the </w:delText>
         </w:r>
       </w:del>
-      <w:ins w:id="370" w:author="Ben Marwick" w:date="2020-04-06T19:08:00Z">
+      <w:ins w:id="391" w:author="Ben Marwick" w:date="2020-04-06T19:08:00Z">
         <w:r>
           <w:t xml:space="preserve">an </w:t>
         </w:r>
       </w:ins>
       <w:r>
-        <w:t>emergence of social inequality in the Indigenous community. Here we have examined ceramic vessel shape standardization to measure craft specialization as a proxy for social differentiation</w:t>
-      </w:r>
-      <w:ins w:id="371" w:author="Ben Marwick" w:date="2020-04-06T19:09:00Z">
+        <w:t xml:space="preserve">emergence of social inequality in the Indigenous community. </w:t>
+      </w:r>
+      <w:del w:id="392" w:author="Ben Marwick" w:date="2020-04-09T23:03:00Z">
+        <w:r>
+          <w:delText>Here we</w:delText>
+        </w:r>
+      </w:del>
+      <w:ins w:id="393" w:author="Ben Marwick" w:date="2020-04-09T23:04:00Z">
+        <w:r>
+          <w:t>We</w:t>
+        </w:r>
+      </w:ins>
+      <w:r>
+        <w:t xml:space="preserve"> have examined ceramic vessel shape standardization to measure craft specialization as a proxy for social differentiation</w:t>
+      </w:r>
+      <w:ins w:id="394" w:author="Ben Marwick" w:date="2020-04-06T19:09:00Z">
         <w:r>
           <w:t xml:space="preserve"> </w:t>
         </w:r>
       </w:ins>
-      <w:del w:id="372" w:author="Ben Marwick" w:date="2020-04-06T19:09:00Z">
+      <w:del w:id="395" w:author="Ben Marwick" w:date="2020-04-06T19:09:00Z">
         <w:r>
           <w:delText xml:space="preserve">, such as elite control </w:delText>
         </w:r>
@@ -3729,7 +3850,7 @@
       <w:r>
         <w:t xml:space="preserve">(Costin, 2001; Junker, 1999). </w:t>
       </w:r>
-      <w:del w:id="373" w:author="Ben Marwick" w:date="2020-04-06T19:09:00Z">
+      <w:del w:id="396" w:author="Ben Marwick" w:date="2020-04-06T19:09:00Z">
         <w:r>
           <w:delText xml:space="preserve">Our results indicate that differences in pottery shape can be detected using EFA. </w:delText>
         </w:r>
@@ -3745,12 +3866,12 @@
       <w:r>
         <w:t xml:space="preserve">Our CV tests indicate that there are significant differences in shape standardization between the pre-European period and post-European period, and between the Chinese contact and either pre-European or post-European periods. </w:t>
       </w:r>
-      <w:ins w:id="374" w:author="Ben Marwick" w:date="2020-04-06T19:09:00Z">
+      <w:ins w:id="397" w:author="Ben Marwick" w:date="2020-04-06T19:09:00Z">
         <w:r>
           <w:t>P</w:t>
         </w:r>
       </w:ins>
-      <w:del w:id="375" w:author="Ben Marwick" w:date="2020-04-06T19:09:00Z">
+      <w:del w:id="398" w:author="Ben Marwick" w:date="2020-04-06T19:09:00Z">
         <w:r>
           <w:delText>This suggests p</w:delText>
         </w:r>
@@ -3758,7 +3879,7 @@
       <w:r>
         <w:t xml:space="preserve">ottery shape became more homogeneous and standardized after </w:t>
       </w:r>
-      <w:del w:id="376" w:author="Ben Marwick" w:date="2020-04-06T19:09:00Z">
+      <w:del w:id="399" w:author="Ben Marwick" w:date="2020-04-06T19:09:00Z">
         <w:r>
           <w:delText xml:space="preserve">foreign </w:delText>
         </w:r>
@@ -3766,7 +3887,7 @@
       <w:r>
         <w:t>contact</w:t>
       </w:r>
-      <w:del w:id="377" w:author="Ben Marwick" w:date="2020-04-06T19:09:00Z">
+      <w:del w:id="400" w:author="Ben Marwick" w:date="2020-04-06T19:09:00Z">
         <w:r>
           <w:delText>s</w:delText>
         </w:r>
@@ -3774,12 +3895,12 @@
       <w:r>
         <w:t xml:space="preserve"> with European</w:t>
       </w:r>
-      <w:ins w:id="378" w:author="Ben Marwick" w:date="2020-04-06T19:09:00Z">
+      <w:ins w:id="401" w:author="Ben Marwick" w:date="2020-04-06T19:09:00Z">
         <w:r>
           <w:t xml:space="preserve">s </w:t>
         </w:r>
       </w:ins>
-      <w:del w:id="379" w:author="Ben Marwick" w:date="2020-04-06T19:09:00Z">
+      <w:del w:id="402" w:author="Ben Marwick" w:date="2020-04-06T19:09:00Z">
         <w:r>
           <w:delText xml:space="preserve"> colonizers </w:delText>
         </w:r>
@@ -3787,7 +3908,7 @@
       <w:r>
         <w:t xml:space="preserve">and even more so after contact with </w:t>
       </w:r>
-      <w:ins w:id="380" w:author="Ben Marwick" w:date="2020-04-06T19:10:00Z">
+      <w:ins w:id="403" w:author="Ben Marwick" w:date="2020-04-06T19:10:00Z">
         <w:r>
           <w:t xml:space="preserve">the </w:t>
         </w:r>
@@ -3795,7 +3916,7 @@
       <w:r>
         <w:t>Chinese</w:t>
       </w:r>
-      <w:del w:id="381" w:author="Ben Marwick" w:date="2020-04-06T19:09:00Z">
+      <w:del w:id="404" w:author="Ben Marwick" w:date="2020-04-06T19:09:00Z">
         <w:r>
           <w:delText xml:space="preserve"> immigrants</w:delText>
         </w:r>
@@ -3808,41 +3929,82 @@
       <w:pPr>
         <w:pStyle w:val="BodyText"/>
         <w:rPr>
-          <w:ins w:id="382" w:author="Ben Marwick" w:date="2020-04-06T18:41:00Z"/>
-        </w:rPr>
-      </w:pPr>
-      <w:r>
-        <w:t xml:space="preserve">We compare the result of shape variable with the result of metric data for six measurements and two ratio values using CV test (Table 3). Metric measurements show there is a significant difference (p-value less than 0.01) between CV values for two metric </w:t>
-      </w:r>
-      <w:r>
-        <w:lastRenderedPageBreak/>
-        <w:t xml:space="preserve">measurements across phases, the rim diameter and the neck diameter before and after the European presence. After the arrival of the Chinese, there is only one metric attribute, the rim diameter, showing significant difference compared with post-European period (p-value less than 0.05). Although these results show the differences between different contact phases that corresponds to part of the results of shape variable, elliptic Fourier analysis captures more subtle differences in a substantial way reflected by overall shapes of pottery, not only limited to diameter variables. </w:t>
-      </w:r>
-    </w:p>
-    <w:p>
-      <w:pPr>
-        <w:pStyle w:val="BodyText"/>
-        <w:rPr>
-          <w:moveTo w:id="383" w:author="Ben Marwick" w:date="2020-04-06T18:42:00Z"/>
-        </w:rPr>
-        <w:pPrChange w:id="384" w:author="Ben Marwick" w:date="2020-04-06T18:44:00Z">
+          <w:moveTo w:id="405" w:author="Ben Marwick" w:date="2020-04-06T18:42:00Z"/>
+        </w:rPr>
+        <w:pPrChange w:id="406" w:author="Ben Marwick" w:date="2020-04-06T18:44:00Z">
           <w:pPr>
             <w:pStyle w:val="FirstParagraph"/>
           </w:pPr>
         </w:pPrChange>
       </w:pPr>
-      <w:r>
-        <w:t xml:space="preserve">In addition, the result of spatial analysis (Figure 7) for pottery shape samples presents multiple clusters with high density of pottery during the European presence. However, the hypothesis testing on spatial randomness indicates a non-randomly dispersed distribution before European contact and more extreme dispersed </w:t>
-      </w:r>
-      <w:ins w:id="385" w:author="Ben Marwick" w:date="2020-04-06T18:43:00Z">
+      <w:del w:id="407" w:author="Ben Marwick" w:date="2020-04-09T23:05:00Z">
+        <w:r>
+          <w:delText xml:space="preserve">We compare the result of shape variable with the result of metric data for six measurements and two ratio values using CV test (Table 3). Metric measurements show there is a significant difference (p-value less than 0.01) between CV values for two metric measurements across phases, the rim diameter and the neck diameter before and after the European presence. After the arrival of the Chinese, there is only one metric attribute, the rim diameter, showing significant difference compared with post-European period (p-value less than 0.05). Although these results show the differences between different contact phases that corresponds to part of the results of shape variable, elliptic Fourier analysis captures more subtle differences in a substantial way reflected by overall shapes of pottery, not only limited to diameter variables. </w:delText>
+        </w:r>
+      </w:del>
+      <w:del w:id="408" w:author="Ben Marwick" w:date="2020-04-09T23:06:00Z">
+        <w:r>
+          <w:delText>In addition, the result of</w:delText>
+        </w:r>
+      </w:del>
+      <w:ins w:id="409" w:author="Ben Marwick" w:date="2020-04-09T23:06:00Z">
+        <w:r>
+          <w:t>The</w:t>
+        </w:r>
+      </w:ins>
+      <w:r>
+        <w:t xml:space="preserve"> spatial analysis (Figure 7) for pottery </w:t>
+      </w:r>
+      <w:del w:id="410" w:author="Ben Marwick" w:date="2020-04-09T23:06:00Z">
+        <w:r>
+          <w:delText xml:space="preserve">shape </w:delText>
+        </w:r>
+      </w:del>
+      <w:r>
+        <w:t>samples presents multiple clusters with high densit</w:t>
+      </w:r>
+      <w:ins w:id="411" w:author="Ben Marwick" w:date="2020-04-09T23:06:00Z">
+        <w:r>
+          <w:t>ies</w:t>
+        </w:r>
+      </w:ins>
+      <w:del w:id="412" w:author="Ben Marwick" w:date="2020-04-09T23:06:00Z">
+        <w:r>
+          <w:delText>y</w:delText>
+        </w:r>
+      </w:del>
+      <w:r>
+        <w:t xml:space="preserve"> of pottery during </w:t>
+      </w:r>
+      <w:del w:id="413" w:author="Ben Marwick" w:date="2020-04-09T23:06:00Z">
+        <w:r>
+          <w:delText xml:space="preserve">the </w:delText>
+        </w:r>
+      </w:del>
+      <w:r>
+        <w:t>European presence. H</w:t>
+      </w:r>
+      <w:del w:id="414" w:author="Ben Marwick" w:date="2020-04-09T23:06:00Z">
+        <w:r>
+          <w:delText>owever, the h</w:delText>
+        </w:r>
+      </w:del>
+      <w:r>
+        <w:t xml:space="preserve">ypothesis testing on spatial randomness indicates a non-randomly dispersed distribution before European contact and more extreme dispersed </w:t>
+      </w:r>
+      <w:ins w:id="415" w:author="Ben Marwick" w:date="2020-04-06T18:43:00Z">
         <w:r>
           <w:t xml:space="preserve">distribution </w:t>
         </w:r>
       </w:ins>
       <w:r>
-        <w:t xml:space="preserve">after European presence. In contrast, the distribution of pottery is more similar to </w:t>
-      </w:r>
-      <w:del w:id="386" w:author="Ben Marwick" w:date="2020-04-06T18:42:00Z">
+        <w:t xml:space="preserve">after European presence. In contrast, the distribution of </w:t>
+      </w:r>
+      <w:r>
+        <w:lastRenderedPageBreak/>
+        <w:t xml:space="preserve">pottery is more similar to </w:t>
+      </w:r>
+      <w:del w:id="416" w:author="Ben Marwick" w:date="2020-04-06T18:42:00Z">
         <w:r>
           <w:delText xml:space="preserve">the </w:delText>
         </w:r>
@@ -3850,24 +4012,24 @@
       <w:r>
         <w:t xml:space="preserve">random distributions during the Chinese period. This contradicts our expectation that clustered pattern will be observed with an increase in pottery standardization since the emergence of specialized groups. </w:t>
       </w:r>
-      <w:del w:id="387" w:author="Ben Marwick" w:date="2020-04-06T18:43:00Z">
+      <w:del w:id="417" w:author="Ben Marwick" w:date="2020-04-06T18:43:00Z">
         <w:r>
           <w:delText>Or, this may indicate that there are other factors lead to pottery shape standardization instead of a small number of artisans.</w:delText>
         </w:r>
       </w:del>
-      <w:ins w:id="388" w:author="Ben Marwick" w:date="2020-04-06T18:43:00Z">
+      <w:ins w:id="418" w:author="Ben Marwick" w:date="2020-04-06T18:43:00Z">
         <w:r>
           <w:t>The absence of clu</w:t>
         </w:r>
       </w:ins>
-      <w:ins w:id="389" w:author="Ben Marwick" w:date="2020-04-06T18:44:00Z">
+      <w:ins w:id="419" w:author="Ben Marwick" w:date="2020-04-06T18:44:00Z">
         <w:r>
           <w:t xml:space="preserve">sters in the Chinese period is notable because this was a time of a </w:t>
         </w:r>
       </w:ins>
-      <w:moveToRangeStart w:id="390" w:author="Ben Marwick" w:date="2020-04-06T18:42:00Z" w:name="move37090954"/>
-      <w:moveTo w:id="391" w:author="Ben Marwick" w:date="2020-04-06T18:42:00Z">
-        <w:del w:id="392" w:author="Ben Marwick" w:date="2020-04-06T18:44:00Z">
+      <w:moveToRangeStart w:id="420" w:author="Ben Marwick" w:date="2020-04-06T18:42:00Z" w:name="move37090954"/>
+      <w:moveTo w:id="421" w:author="Ben Marwick" w:date="2020-04-06T18:42:00Z">
+        <w:del w:id="422" w:author="Ben Marwick" w:date="2020-04-06T18:44:00Z">
           <w:r>
             <w:delText xml:space="preserve">To investigate the effect of the </w:delText>
           </w:r>
@@ -3875,7 +4037,7 @@
         <w:r>
           <w:t xml:space="preserve">historically-documented decline of Indigenous population </w:t>
         </w:r>
-        <w:del w:id="393" w:author="Ben Marwick" w:date="2020-04-06T18:44:00Z">
+        <w:del w:id="423" w:author="Ben Marwick" w:date="2020-04-06T18:44:00Z">
           <w:r>
             <w:delText xml:space="preserve">in the Chinese period </w:delText>
           </w:r>
@@ -3883,19 +4045,19 @@
         <w:r>
           <w:t>(Chen, 2007; Hsieh, 2009)</w:t>
         </w:r>
-        <w:del w:id="394" w:author="Ben Marwick" w:date="2020-04-06T18:44:00Z">
+        <w:del w:id="424" w:author="Ben Marwick" w:date="2020-04-06T18:44:00Z">
           <w:r>
             <w:delText xml:space="preserve"> on pottery production we examined the spatial distribution of pots in our sample in each period. Our concern is that </w:delText>
           </w:r>
         </w:del>
       </w:moveTo>
-      <w:ins w:id="395" w:author="Ben Marwick" w:date="2020-04-06T18:44:00Z">
+      <w:ins w:id="425" w:author="Ben Marwick" w:date="2020-04-06T18:44:00Z">
         <w:r>
           <w:t xml:space="preserve">. </w:t>
         </w:r>
       </w:ins>
-      <w:moveTo w:id="396" w:author="Ben Marwick" w:date="2020-04-06T18:42:00Z">
-        <w:del w:id="397" w:author="Ben Marwick" w:date="2020-04-06T18:44:00Z">
+      <w:moveTo w:id="426" w:author="Ben Marwick" w:date="2020-04-06T18:42:00Z">
+        <w:del w:id="427" w:author="Ben Marwick" w:date="2020-04-06T18:44:00Z">
           <w:r>
             <w:delText>the</w:delText>
           </w:r>
@@ -3903,54 +4065,54 @@
         <w:r>
           <w:t xml:space="preserve"> </w:t>
         </w:r>
-        <w:del w:id="398" w:author="Ben Marwick" w:date="2020-04-06T18:44:00Z">
+        <w:del w:id="428" w:author="Ben Marwick" w:date="2020-04-06T18:44:00Z">
           <w:r>
             <w:delText>smaller population size during the Chinese period could confound our investigations into craft specialization because of</w:delText>
           </w:r>
         </w:del>
       </w:moveTo>
-      <w:ins w:id="399" w:author="Ben Marwick" w:date="2020-04-06T18:44:00Z">
+      <w:ins w:id="429" w:author="Ben Marwick" w:date="2020-04-06T18:44:00Z">
         <w:r>
           <w:t>We might expect</w:t>
         </w:r>
       </w:ins>
-      <w:moveTo w:id="400" w:author="Ben Marwick" w:date="2020-04-06T18:42:00Z">
+      <w:moveTo w:id="430" w:author="Ben Marwick" w:date="2020-04-06T18:42:00Z">
         <w:r>
           <w:t xml:space="preserve"> reduced numbers of potters </w:t>
         </w:r>
-        <w:del w:id="401" w:author="Ben Marwick" w:date="2020-04-06T18:44:00Z">
+        <w:del w:id="431" w:author="Ben Marwick" w:date="2020-04-06T18:44:00Z">
           <w:r>
             <w:delText>and</w:delText>
           </w:r>
         </w:del>
       </w:moveTo>
-      <w:ins w:id="402" w:author="Ben Marwick" w:date="2020-04-06T18:44:00Z">
+      <w:ins w:id="432" w:author="Ben Marwick" w:date="2020-04-06T18:44:00Z">
         <w:r>
           <w:t>to result in</w:t>
         </w:r>
       </w:ins>
-      <w:moveTo w:id="403" w:author="Ben Marwick" w:date="2020-04-06T18:42:00Z">
+      <w:moveTo w:id="433" w:author="Ben Marwick" w:date="2020-04-06T18:42:00Z">
         <w:r>
           <w:t xml:space="preserve"> pottery production shrinking </w:t>
         </w:r>
       </w:moveTo>
-      <w:ins w:id="404" w:author="Ben Marwick" w:date="2020-04-06T18:45:00Z">
+      <w:ins w:id="434" w:author="Ben Marwick" w:date="2020-04-06T18:45:00Z">
         <w:r>
           <w:t xml:space="preserve">to </w:t>
         </w:r>
       </w:ins>
-      <w:moveTo w:id="405" w:author="Ben Marwick" w:date="2020-04-06T18:42:00Z">
+      <w:moveTo w:id="435" w:author="Ben Marwick" w:date="2020-04-06T18:42:00Z">
         <w:r>
           <w:t xml:space="preserve">a few locations in the settlement during this time. Although the overall number of vessels is smaller during the Chinese contact period, Figure </w:t>
         </w:r>
       </w:moveTo>
-      <w:ins w:id="406" w:author="Ben Marwick" w:date="2020-04-06T18:45:00Z">
+      <w:ins w:id="436" w:author="Ben Marwick" w:date="2020-04-06T18:45:00Z">
         <w:r>
           <w:t>7</w:t>
         </w:r>
       </w:ins>
-      <w:moveTo w:id="407" w:author="Ben Marwick" w:date="2020-04-06T18:42:00Z">
-        <w:del w:id="408" w:author="Ben Marwick" w:date="2020-04-06T18:45:00Z">
+      <w:moveTo w:id="437" w:author="Ben Marwick" w:date="2020-04-06T18:42:00Z">
+        <w:del w:id="438" w:author="Ben Marwick" w:date="2020-04-06T18:45:00Z">
           <w:r>
             <w:delText>3</w:delText>
           </w:r>
@@ -3959,18 +4121,18 @@
           <w:t xml:space="preserve"> shows that pottery is distributed randomly across the sampling area without any distinctive clusters</w:t>
         </w:r>
       </w:moveTo>
-      <w:ins w:id="409" w:author="Ben Marwick" w:date="2020-04-06T18:45:00Z">
+      <w:ins w:id="439" w:author="Ben Marwick" w:date="2020-04-06T18:45:00Z">
         <w:r>
           <w:t xml:space="preserve"> during this time</w:t>
         </w:r>
       </w:ins>
-      <w:moveTo w:id="410" w:author="Ben Marwick" w:date="2020-04-06T18:42:00Z">
+      <w:moveTo w:id="440" w:author="Ben Marwick" w:date="2020-04-06T18:42:00Z">
         <w:r>
           <w:t>. This suggests that differences in population across our three occupation phases are probably not driving variation in craft specialization.</w:t>
         </w:r>
       </w:moveTo>
     </w:p>
-    <w:moveToRangeEnd w:id="390"/>
+    <w:moveToRangeEnd w:id="420"/>
     <w:p>
       <w:pPr>
         <w:pStyle w:val="BodyText"/>
@@ -4720,7 +4882,6 @@
               <w:pStyle w:val="Compact"/>
             </w:pPr>
             <w:r>
-              <w:lastRenderedPageBreak/>
               <w:t>Neck diameter (mm)</w:t>
             </w:r>
           </w:p>
@@ -5056,6 +5217,7 @@
         <w:rPr>
           <w:noProof/>
         </w:rPr>
+        <w:lastRenderedPageBreak/>
         <w:drawing>
           <wp:inline distT="0" distB="0" distL="0" distR="0" wp14:anchorId="06F29990" wp14:editId="23F9EC4D">
             <wp:extent cx="5943600" cy="1759961"/>
@@ -5106,7 +5268,7 @@
       <w:r>
         <w:t>Figure 7: Kernel density map visulizes the probability of the density of pottery across space. The map shows major core area</w:t>
       </w:r>
-      <w:ins w:id="411" w:author="Ben Marwick" w:date="2020-04-06T18:40:00Z">
+      <w:ins w:id="441" w:author="Ben Marwick" w:date="2020-04-06T18:40:00Z">
         <w:r>
           <w:t>s</w:t>
         </w:r>
@@ -5176,50 +5338,280 @@
     <w:p>
       <w:pPr>
         <w:pStyle w:val="BodyText"/>
-      </w:pPr>
-      <w:r>
-        <w:t>Our results offer tentative support for the hypothesis that foreign influences at Kiwulan influenced emergence of social inequality in the local Indigenous society. If increased shape standardization is a reliable indicator of craft specialization, then we may be seeing evidence of a shift from corporate to network organization (Feinman, 2000). However, strong claims for an emergence of social complexity resulting from foreign contact at Kiwulan will need support from multiple and diverse sources of evidence. This should include the other two main datasets at Kiwulan, the ornaments assemblages, and the burial goods. We find vessel shapes were more standardized in the Chinese period than the European period, contrary to previous work that has downplayed the effect of Chinese settlement in Yilan (Wang, 2011). Compared to other regions in Taiwan, European colonial influence was weak in Yilan due to the isolated of the surrounding mountains and the economic focus of the Spanish and Dutch who preferred northern Taiwan as their trading base. Indigenous communities Yilan experienced indirect influence from European trade networks and their colonial activities in a pericolonial context (cf. Acabado, 2017). In contrast to the Indigenous-European interactions at Kiwulan, the interaction between Indigenous people and Chinese in the 19th century appears to have been more intense and direct. Historical records indicate that Chinese immigrants settled in Yilan and lived closely with Kiwulan Indigenous societies (Chen, 1963; Ke, 1993). This direct influence is reflected by the archaeological evidence of large amounts of Chinese porcelains and distinctive architectural bricks and tiles used by Chinese (Hsieh, 2009). Similarly, burials at Kiwulan in this later phase show the adoption of coffins in mortuary practices, which Chen (2007) interprets as the adoption of a symbol of ethnic Chinese.</w:t>
+        <w:rPr>
+          <w:ins w:id="442" w:author="Ben Marwick" w:date="2020-04-10T02:36:00Z"/>
+        </w:rPr>
+      </w:pPr>
+      <w:r>
+        <w:t xml:space="preserve">Our results offer tentative support for the hypothesis that foreign influences at Kiwulan influenced emergence of social inequality in the local Indigenous society. If increased shape standardization is a reliable indicator of craft specialization, then we may be seeing evidence of a shift from corporate </w:t>
+      </w:r>
+      <w:ins w:id="443" w:author="Ben Marwick" w:date="2020-04-09T23:10:00Z">
+        <w:r>
+          <w:t>(</w:t>
+        </w:r>
+      </w:ins>
+      <w:ins w:id="444" w:author="Ben Marwick" w:date="2020-04-09T23:13:00Z">
+        <w:r>
+          <w:t xml:space="preserve">group-based, </w:t>
+        </w:r>
+      </w:ins>
+      <w:ins w:id="445" w:author="Ben Marwick" w:date="2020-04-09T23:10:00Z">
+        <w:r>
+          <w:t xml:space="preserve">distributed, </w:t>
+        </w:r>
+      </w:ins>
+      <w:ins w:id="446" w:author="Ben Marwick" w:date="2020-04-09T23:11:00Z">
+        <w:r>
+          <w:t>collective, cooperative</w:t>
+        </w:r>
+      </w:ins>
+      <w:ins w:id="447" w:author="Ben Marwick" w:date="2020-04-09T23:10:00Z">
+        <w:r>
+          <w:t xml:space="preserve">) </w:t>
+        </w:r>
+      </w:ins>
+      <w:r>
+        <w:t xml:space="preserve">to network </w:t>
+      </w:r>
+      <w:ins w:id="448" w:author="Ben Marwick" w:date="2020-04-09T23:10:00Z">
+        <w:r>
+          <w:t>(individual</w:t>
+        </w:r>
+      </w:ins>
+      <w:ins w:id="449" w:author="Ben Marwick" w:date="2020-04-09T23:13:00Z">
+        <w:r>
+          <w:t>-based</w:t>
+        </w:r>
+      </w:ins>
+      <w:ins w:id="450" w:author="Ben Marwick" w:date="2020-04-09T23:11:00Z">
+        <w:r>
+          <w:t xml:space="preserve">, </w:t>
+        </w:r>
+        <w:r>
+          <w:t>competitive</w:t>
+        </w:r>
+      </w:ins>
+      <w:ins w:id="451" w:author="Ben Marwick" w:date="2020-04-09T23:10:00Z">
+        <w:r>
+          <w:t xml:space="preserve">) </w:t>
+        </w:r>
+      </w:ins>
+      <w:r>
+        <w:t>organization (</w:t>
+      </w:r>
+      <w:commentRangeStart w:id="452"/>
+      <w:proofErr w:type="spellStart"/>
+      <w:r>
+        <w:t>Feinman</w:t>
+      </w:r>
+      <w:proofErr w:type="spellEnd"/>
+      <w:r>
+        <w:t>, 2000</w:t>
+      </w:r>
+      <w:commentRangeEnd w:id="452"/>
+      <w:r>
+        <w:rPr>
+          <w:rStyle w:val="CommentReference"/>
+        </w:rPr>
+        <w:commentReference w:id="452"/>
+      </w:r>
+      <w:r>
+        <w:t>). However, strong claims for an emergence of social complexity resulting from foreign contact at Kiwulan will need support from multiple and diverse sources of evidence</w:t>
+      </w:r>
+      <w:del w:id="453" w:author="Ben Marwick" w:date="2020-04-10T02:36:00Z">
+        <w:r>
+          <w:delText>. This should include the other two main datasets at Kiwulan, the ornaments assemblages, and the burial goods</w:delText>
+        </w:r>
+      </w:del>
+      <w:ins w:id="454" w:author="Ben Marwick" w:date="2020-04-10T02:36:00Z">
+        <w:r>
+          <w:t xml:space="preserve"> that are beyond the scope of this paper</w:t>
+        </w:r>
+      </w:ins>
+      <w:r>
+        <w:t xml:space="preserve">. We find vessel shapes were more standardized in the Chinese period than the European period, contrary to previous work that has downplayed the effect of Chinese settlement in </w:t>
+      </w:r>
+      <w:proofErr w:type="spellStart"/>
+      <w:r>
+        <w:t>Yilan</w:t>
+      </w:r>
+      <w:proofErr w:type="spellEnd"/>
+      <w:r>
+        <w:t xml:space="preserve"> (Wang, 2011).</w:t>
       </w:r>
     </w:p>
     <w:p>
       <w:pPr>
         <w:pStyle w:val="BodyText"/>
       </w:pPr>
-      <w:r>
-        <w:t xml:space="preserve">We recognize that the shape variation reported here is subtle, and this invites consideration of the possibility that the absence of major changes in vessel shape at Kiwulan may have been an act of resistance to foreign influence. Continuities in vessel shape over time draws our attention to the endurance of traditional pottery production practices amid intrusions from Europeans and Chinese. In a culture contact situation, social identity may be expressed through material practices to show cultural homogeneity and distinction from other groups (Voss, 2005). It is also important to recognize that social identity might be more complicated in a colonial context, and may be more than a colonized–colonizer or local/foreign dichotomy (Voss, 2008, 2005). Shamaoshan cemetery (3BC- 4AD) in Southwest China shows that the process of the incorporation of Southwest China into the Han Empire involved a century of conflicts, resistance, and acceptance among social groups with different identities, especially in the historical context of Han immigrants (Wu et al., 2019). A similar dynamic may have occurred at Kiwulan, with vessel shape indicating both acceptance of foreign influence through increased shape standardization, and resistance through the overall continuity in vessel shape. Vessel shape can be viewed as a symbol as an expression the Indigenous identity and social boundaries because shape is a highly visible trait compared with other features of pottery (cf. Roux, 2015). Although there is an increase in number of imported ceramics over time at Kiwulan, </w:t>
+      <w:del w:id="455" w:author="Ben Marwick" w:date="2020-04-10T02:36:00Z">
+        <w:r>
+          <w:delText xml:space="preserve"> </w:delText>
+        </w:r>
+      </w:del>
+      <w:r>
+        <w:t xml:space="preserve">Compared to other regions in Taiwan, European colonial influence was weak in </w:t>
+      </w:r>
+      <w:proofErr w:type="spellStart"/>
+      <w:r>
+        <w:t>Yilan</w:t>
+      </w:r>
+      <w:proofErr w:type="spellEnd"/>
+      <w:r>
+        <w:t xml:space="preserve"> due to </w:t>
+      </w:r>
+      <w:del w:id="456" w:author="Ben Marwick" w:date="2020-04-10T02:36:00Z">
+        <w:r>
+          <w:delText xml:space="preserve">the </w:delText>
+        </w:r>
+      </w:del>
+      <w:r>
+        <w:t>isolat</w:t>
+      </w:r>
+      <w:ins w:id="457" w:author="Ben Marwick" w:date="2020-04-10T02:36:00Z">
+        <w:r>
+          <w:t>ion</w:t>
+        </w:r>
+      </w:ins>
+      <w:del w:id="458" w:author="Ben Marwick" w:date="2020-04-10T02:36:00Z">
+        <w:r>
+          <w:delText>ed</w:delText>
+        </w:r>
+      </w:del>
+      <w:r>
+        <w:t xml:space="preserve"> </w:t>
+      </w:r>
+      <w:del w:id="459" w:author="Ben Marwick" w:date="2020-04-10T02:36:00Z">
+        <w:r>
+          <w:delText xml:space="preserve">of </w:delText>
+        </w:r>
+      </w:del>
+      <w:ins w:id="460" w:author="Ben Marwick" w:date="2020-04-10T02:36:00Z">
+        <w:r>
+          <w:t xml:space="preserve">by </w:t>
+        </w:r>
+      </w:ins>
+      <w:r>
+        <w:t>the surrounding mountains</w:t>
+      </w:r>
+      <w:ins w:id="461" w:author="Ben Marwick" w:date="2020-04-10T02:36:00Z">
+        <w:r>
+          <w:t>,</w:t>
+        </w:r>
+      </w:ins>
+      <w:r>
+        <w:t xml:space="preserve"> and the economic focus of the Spanish and Dutch who preferred northern Taiwan as their trading base. Indigenous communities </w:t>
+      </w:r>
+      <w:ins w:id="462" w:author="Ben Marwick" w:date="2020-04-10T02:37:00Z">
+        <w:r>
+          <w:t xml:space="preserve">in </w:t>
+        </w:r>
+      </w:ins>
+      <w:proofErr w:type="spellStart"/>
+      <w:r>
+        <w:t>Yilan</w:t>
+      </w:r>
+      <w:proofErr w:type="spellEnd"/>
+      <w:r>
+        <w:t xml:space="preserve"> experienced indirect influence from European trade networks and their colonial activities in a pericolonial context (cf. Acabado, 2017). In contrast to the Indigenous-European interactions at Kiwulan, the interaction between Indigenous people and Chinese in the 19th century appears to have been more intense and direct. Historical records indicate that Chinese immigrants settled in Yilan and lived closely with Kiwulan Indigenous societies (Chen, 1963; Ke, 1993). This direct influence is reflected by the archaeological evidence of large amounts of Chinese porcelains and distinctive architectural bricks and tiles used by Chinese (Hsieh, 2009). Similarly, burials at Kiwulan in this later phase show the adoption of coffins in mortuary practices, which Chen (2007) interprets as the adoption of a symbol of ethnic Chinese.</w:t>
+      </w:r>
+    </w:p>
+    <w:p>
+      <w:pPr>
+        <w:pStyle w:val="BodyText"/>
+      </w:pPr>
+      <w:r>
+        <w:t xml:space="preserve">We recognize that the shape variation reported here is subtle, and this invites consideration of the possibility that the absence of major changes in vessel shape at Kiwulan may have been an act of resistance to foreign influence. Continuities in vessel shape over time draws our attention to the endurance of traditional pottery production practices amid intrusions from Europeans and Chinese. In a culture contact situation, social identity may be expressed through material practices to show cultural homogeneity and distinction from other groups (Voss, 2005). It is also important to recognize that social identity might be more complicated in a colonial context, and may be more than a colonized–colonizer or local/foreign dichotomy (Voss, 2008, 2005). Shamaoshan cemetery (3BC- 4AD) in Southwest China shows that the process of the incorporation of Southwest China into the Han Empire involved a century of conflicts, resistance, and acceptance among social groups with different identities, especially in the historical context of Han immigrants (Wu et al., 2019). A similar dynamic may have occurred at Kiwulan, with vessel shape indicating both acceptance of foreign influence through increased shape standardization, and resistance through the overall continuity in vessel shape. Vessel shape can be viewed as a symbol as an expression the Indigenous identity and social boundaries because shape is a highly visible trait compared with other features of pottery (cf. Roux, </w:t>
       </w:r>
       <w:r>
         <w:lastRenderedPageBreak/>
-        <w:t>the production of the local pottery continued and became more standardized. This might imply not only a utilitarian function of the local vessels, but a deliberate action to emphasize the local pottery tradition as their cultural custom as foreign contact intensified.</w:t>
+        <w:t>2015). Although there is an increase in number of imported ceramics over time at Kiwulan, the production of the local pottery continued and became more standardized. This might imply not only a utilitarian function of the local vessels, but a deliberate action to emphasize the local pottery tradition as their cultural custom as foreign contact intensified.</w:t>
       </w:r>
     </w:p>
     <w:p>
       <w:pPr>
         <w:pStyle w:val="Heading1"/>
       </w:pPr>
-      <w:bookmarkStart w:id="412" w:name="conclusion"/>
+      <w:bookmarkStart w:id="463" w:name="conclusion"/>
       <w:r>
         <w:t>Conclusion</w:t>
       </w:r>
-      <w:bookmarkEnd w:id="412"/>
+      <w:bookmarkEnd w:id="463"/>
     </w:p>
     <w:p>
       <w:pPr>
         <w:pStyle w:val="FirstParagraph"/>
       </w:pPr>
       <w:r>
-        <w:t>This study demonstrates an application of elliptic Fourier analysis on ceramic shapes to explore the emergence of ceramic specialization as indicative of foreign influences. Here, EFA is combined with a significance test for the equality of CVs of shape variables to provide a robust way to identify and statistically assess differences in shape standardization. The direct relationship between foreign influences and standardization of ceramic shape was tested on pottery from Kiwulan, and large Iron Age Indigenous settlement in northeastern Taiwan. Lower variation in ceramic shape was identified after European presence began, and even lower variation during the period of Chinese presence. Our findings help to understand the factors that may lead to standardization of pottery production in a cross-cultural interaction context. More homogeneous shapes during the contact periods, without any changes in clay paste composition or production technique, suggests that shape standardization was intentional. The results here further suggest that expressions of social identity or cultural boundaries in Indigenous societies through highly visible vessel qualities, such as shape, may be heightened during periods of foreign intrusion in pericolonial contexts. Our analysis, with its openly available methods and data, is readily extensible to other pottery assemblages in the region to further explore related questions about craft specialization and standardization in Iron Age ceramic technologies.</w:t>
+        <w:t xml:space="preserve">This study demonstrates an application of elliptic Fourier analysis on ceramic shapes to explore the emergence of ceramic specialization as indicative of foreign influences. Here, EFA is combined with a significance test for the equality of CVs of shape variables to provide a robust way to identify and statistically assess differences in shape standardization. The direct relationship between foreign influences and standardization of ceramic shape was tested on pottery from </w:t>
+      </w:r>
+      <w:proofErr w:type="spellStart"/>
+      <w:r>
+        <w:t>Kiwulan</w:t>
+      </w:r>
+      <w:proofErr w:type="spellEnd"/>
+      <w:r>
+        <w:t xml:space="preserve">, </w:t>
+      </w:r>
+      <w:del w:id="464" w:author="Ben Marwick" w:date="2020-04-10T02:38:00Z">
+        <w:r>
+          <w:delText xml:space="preserve">and </w:delText>
+        </w:r>
+      </w:del>
+      <w:ins w:id="465" w:author="Ben Marwick" w:date="2020-04-10T02:38:00Z">
+        <w:r>
+          <w:t xml:space="preserve">a </w:t>
+        </w:r>
+      </w:ins>
+      <w:r>
+        <w:t xml:space="preserve">large Iron Age Indigenous settlement in northeastern Taiwan. Lower variation in ceramic shape was identified after European presence began, and even lower variation during the period of Chinese presence. Our findings help to understand the factors that may lead to standardization of pottery production in a </w:t>
+      </w:r>
+      <w:del w:id="466" w:author="Ben Marwick" w:date="2020-04-10T02:38:00Z">
+        <w:r>
+          <w:delText>cross-cultural</w:delText>
+        </w:r>
+      </w:del>
+      <w:proofErr w:type="spellStart"/>
+      <w:ins w:id="467" w:author="Ben Marwick" w:date="2020-04-10T02:38:00Z">
+        <w:r>
+          <w:t>pericolonial</w:t>
+        </w:r>
+      </w:ins>
+      <w:proofErr w:type="spellEnd"/>
+      <w:r>
+        <w:t xml:space="preserve"> interaction context. More homogeneous shapes during the contact periods, without any changes in clay paste composition or production technique, suggests that shape standardization was intentional. The results here further suggest that expressions of social identity or cultural boundaries in Indigenous societies through highly visible vessel qualities, such as shape, may be heightened during periods of foreign </w:t>
+      </w:r>
+      <w:del w:id="468" w:author="Ben Marwick" w:date="2020-04-10T02:39:00Z">
+        <w:r>
+          <w:delText xml:space="preserve">intrusion </w:delText>
+        </w:r>
+      </w:del>
+      <w:ins w:id="469" w:author="Ben Marwick" w:date="2020-04-10T02:39:00Z">
+        <w:r>
+          <w:t xml:space="preserve">contact </w:t>
+        </w:r>
+      </w:ins>
+      <w:r>
+        <w:t xml:space="preserve">in </w:t>
+      </w:r>
+      <w:proofErr w:type="spellStart"/>
+      <w:r>
+        <w:t>pericolonial</w:t>
+      </w:r>
+      <w:proofErr w:type="spellEnd"/>
+      <w:r>
+        <w:t xml:space="preserve"> contexts. Our analysis, with its openly available methods and data, is readily extensible to other pottery assemblages in the region to further explore related questions about craft specialization and standardization in Iron Age ceramic technologies.</w:t>
       </w:r>
     </w:p>
     <w:p>
       <w:pPr>
         <w:pStyle w:val="Heading1"/>
       </w:pPr>
-      <w:bookmarkStart w:id="413" w:name="acknowledgements"/>
+      <w:bookmarkStart w:id="470" w:name="acknowledgements"/>
       <w:r>
         <w:t>Acknowledgements</w:t>
       </w:r>
-      <w:bookmarkEnd w:id="413"/>
+      <w:bookmarkEnd w:id="470"/>
     </w:p>
     <w:p>
       <w:pPr>
@@ -5233,29 +5625,29 @@
       <w:pPr>
         <w:pStyle w:val="Heading5"/>
       </w:pPr>
-      <w:bookmarkStart w:id="414" w:name="pagebreak"/>
+      <w:bookmarkStart w:id="471" w:name="pagebreak"/>
       <w:r>
         <w:lastRenderedPageBreak/>
         <w:t>pagebreak</w:t>
       </w:r>
-      <w:bookmarkEnd w:id="414"/>
+      <w:bookmarkEnd w:id="471"/>
     </w:p>
     <w:p>
       <w:pPr>
         <w:pStyle w:val="Heading1"/>
       </w:pPr>
-      <w:bookmarkStart w:id="415" w:name="references"/>
+      <w:bookmarkStart w:id="472" w:name="references"/>
       <w:r>
         <w:t>References</w:t>
       </w:r>
-      <w:bookmarkEnd w:id="415"/>
+      <w:bookmarkEnd w:id="472"/>
     </w:p>
     <w:p>
       <w:pPr>
         <w:pStyle w:val="Bibliography"/>
       </w:pPr>
-      <w:bookmarkStart w:id="416" w:name="ref-Acabado2017"/>
-      <w:bookmarkStart w:id="417" w:name="refs"/>
+      <w:bookmarkStart w:id="473" w:name="ref-Acabado2017"/>
+      <w:bookmarkStart w:id="474" w:name="refs"/>
       <w:r>
         <w:t>Acabado, S., 2017. The archaeology of pericolonialism: Responses of the “unconquered” to spanish conquest and colonialism in ifugao, philippines. International Journal of Historical Archaeology 21, 1–26.</w:t>
       </w:r>
@@ -5264,8 +5656,8 @@
       <w:pPr>
         <w:pStyle w:val="Bibliography"/>
       </w:pPr>
-      <w:bookmarkStart w:id="418" w:name="ref-Acabado2018"/>
-      <w:bookmarkEnd w:id="416"/>
+      <w:bookmarkStart w:id="475" w:name="ref-Acabado2018"/>
+      <w:bookmarkEnd w:id="473"/>
       <w:r>
         <w:t>Acabado, S., Barretto-Tesoro, G., Amano, N., 2018. Status differentiation, agricultural intensification, and pottery production in precapitalist kiyyangan, ifugao, philippines. Archaeological Research in Asia 15, 55–69.</w:t>
       </w:r>
@@ -5274,8 +5666,8 @@
       <w:pPr>
         <w:pStyle w:val="Bibliography"/>
       </w:pPr>
-      <w:bookmarkStart w:id="419" w:name="ref-Adams2004"/>
-      <w:bookmarkEnd w:id="418"/>
+      <w:bookmarkStart w:id="476" w:name="ref-Adams2004"/>
+      <w:bookmarkEnd w:id="475"/>
       <w:r>
         <w:t>Adams, D.C., Rohlf, F.J., Slice, D.E., 2004. Geometric morphometrics: Ten years of progress following the “revolution”. Italian Journal of Zoology 71, 5–16.</w:t>
       </w:r>
@@ -5284,8 +5676,8 @@
       <w:pPr>
         <w:pStyle w:val="Bibliography"/>
       </w:pPr>
-      <w:bookmarkStart w:id="420" w:name="ref-Alizadeh2018"/>
-      <w:bookmarkEnd w:id="419"/>
+      <w:bookmarkStart w:id="477" w:name="ref-Alizadeh2018"/>
+      <w:bookmarkEnd w:id="476"/>
       <w:r>
         <w:t>Alizadeh, K., Samei, S., Mohammadkhani, K., Heidari, R., Tykot, R.H., 2018. Craft production at köhne shahar, a kura-araxes settlement in iranian azerbaijan. Journal of Anthropological Archaeology 51, 127–143.</w:t>
       </w:r>
@@ -5294,8 +5686,8 @@
       <w:pPr>
         <w:pStyle w:val="Bibliography"/>
       </w:pPr>
-      <w:bookmarkStart w:id="421" w:name="ref-Andrade2007"/>
-      <w:bookmarkEnd w:id="420"/>
+      <w:bookmarkStart w:id="478" w:name="ref-Andrade2007"/>
+      <w:bookmarkEnd w:id="477"/>
       <w:r>
         <w:t>Andrade, T., 2007. How Taiwan became chinese : Dutch, spanish, and han colonization in the seventeenth century. Columbia University Press, New York.</w:t>
       </w:r>
@@ -5304,8 +5696,8 @@
       <w:pPr>
         <w:pStyle w:val="Bibliography"/>
       </w:pPr>
-      <w:bookmarkStart w:id="422" w:name="ref-Arnold2000"/>
-      <w:bookmarkEnd w:id="421"/>
+      <w:bookmarkStart w:id="479" w:name="ref-Arnold2000"/>
+      <w:bookmarkEnd w:id="478"/>
       <w:r>
         <w:t>Arnold, D.E., 2000. Does the standardization of ceramic pastes really mean specialization? Journal of Archaeological Method and Theory 7, 333–375.</w:t>
       </w:r>
@@ -5314,8 +5706,8 @@
       <w:pPr>
         <w:pStyle w:val="Bibliography"/>
       </w:pPr>
-      <w:bookmarkStart w:id="423" w:name="ref-Arnold1994"/>
-      <w:bookmarkEnd w:id="422"/>
+      <w:bookmarkStart w:id="480" w:name="ref-Arnold1994"/>
+      <w:bookmarkEnd w:id="479"/>
       <w:r>
         <w:t>Arnold, J.E., Munns, A., 1994. Independent or attached specialization: The organization of shell bead production in california. Journal of Field Archaeology 21, 473–489.</w:t>
       </w:r>
@@ -5324,8 +5716,8 @@
       <w:pPr>
         <w:pStyle w:val="Bibliography"/>
       </w:pPr>
-      <w:bookmarkStart w:id="424" w:name="ref-Birch2019"/>
-      <w:bookmarkEnd w:id="423"/>
+      <w:bookmarkStart w:id="481" w:name="ref-Birch2019"/>
+      <w:bookmarkEnd w:id="480"/>
       <w:r>
         <w:t>Birch, T., Martinón-Torres, M., 2019. Shape as a measure of weapon standardisation: From metric to geometric morphometric analysis of the iron age ‘havor’lance from southern scandinavia. Journal of Archaeological Science 101, 34–51.</w:t>
       </w:r>
@@ -5334,8 +5726,8 @@
       <w:pPr>
         <w:pStyle w:val="Bibliography"/>
       </w:pPr>
-      <w:bookmarkStart w:id="425" w:name="ref-Blackman1993"/>
-      <w:bookmarkEnd w:id="424"/>
+      <w:bookmarkStart w:id="482" w:name="ref-Blackman1993"/>
+      <w:bookmarkEnd w:id="481"/>
       <w:r>
         <w:t>Blackman, M.J., Stein, G.J., Vandiver, P.B., 1993. The standardization hypothesis and ceramic mass production: Technological, compositional, and metric indices of craft specialization at tell leilan, Syria. American Antiquity 58, 60–80.</w:t>
       </w:r>
@@ -5344,8 +5736,8 @@
       <w:pPr>
         <w:pStyle w:val="Bibliography"/>
       </w:pPr>
-      <w:bookmarkStart w:id="426" w:name="ref-Boness2015"/>
-      <w:bookmarkEnd w:id="425"/>
+      <w:bookmarkStart w:id="483" w:name="ref-Boness2015"/>
+      <w:bookmarkEnd w:id="482"/>
       <w:r>
         <w:t>Boness, D., Clarke, J., Goren, Y., 2015. Ceramic neolithic pottery in cyprus—origin, technology and possible implications for social structure and identity. Levant 47, 233–254.</w:t>
       </w:r>
@@ -5354,8 +5746,8 @@
       <w:pPr>
         <w:pStyle w:val="Bibliography"/>
       </w:pPr>
-      <w:bookmarkStart w:id="427" w:name="ref-Bonhomme2014"/>
-      <w:bookmarkEnd w:id="426"/>
+      <w:bookmarkStart w:id="484" w:name="ref-Bonhomme2014"/>
+      <w:bookmarkEnd w:id="483"/>
       <w:r>
         <w:t>Bonhomme, V., Picq, S., Gaucherel, C., Claude, J., others, 2014. Momocs: Outline analysis using r. Journal of Statistical Software 56, 1–24.</w:t>
       </w:r>
@@ -5364,8 +5756,8 @@
       <w:pPr>
         <w:pStyle w:val="Bibliography"/>
       </w:pPr>
-      <w:bookmarkStart w:id="428" w:name="ref-Bookstein1997"/>
-      <w:bookmarkEnd w:id="427"/>
+      <w:bookmarkStart w:id="485" w:name="ref-Bookstein1997"/>
+      <w:bookmarkEnd w:id="484"/>
       <w:r>
         <w:t>Bookstein, F.L., 1997. Landmark methods for forms without landmarks: Morphometrics of group differences in outline shape. Medical image analysis 1, 225–243.</w:t>
       </w:r>
@@ -5374,8 +5766,8 @@
       <w:pPr>
         <w:pStyle w:val="Bibliography"/>
       </w:pPr>
-      <w:bookmarkStart w:id="429" w:name="ref-Bookstein1991"/>
-      <w:bookmarkEnd w:id="428"/>
+      <w:bookmarkStart w:id="486" w:name="ref-Bookstein1991"/>
+      <w:bookmarkEnd w:id="485"/>
       <w:r>
         <w:t>Bookstein, F.L., 1991. Morphometric tools for landmark data: Geometry and biology. Cambridge University Press.</w:t>
       </w:r>
@@ -5384,8 +5776,8 @@
       <w:pPr>
         <w:pStyle w:val="Bibliography"/>
       </w:pPr>
-      <w:bookmarkStart w:id="430" w:name="ref-Buchanan2019"/>
-      <w:bookmarkEnd w:id="429"/>
+      <w:bookmarkStart w:id="487" w:name="ref-Buchanan2019"/>
+      <w:bookmarkEnd w:id="486"/>
       <w:r>
         <w:t>Buchanan, B., Collard, M., O’Brien, M.J., 2019. Geometric morphometric analyses support incorporating the goshen point type into plainview. American Antiquity 1–11.</w:t>
       </w:r>
@@ -5394,8 +5786,8 @@
       <w:pPr>
         <w:pStyle w:val="Bibliography"/>
       </w:pPr>
-      <w:bookmarkStart w:id="431" w:name="ref-Cardillo2010"/>
-      <w:bookmarkEnd w:id="430"/>
+      <w:bookmarkStart w:id="488" w:name="ref-Cardillo2010"/>
+      <w:bookmarkEnd w:id="487"/>
       <w:r>
         <w:lastRenderedPageBreak/>
         <w:t>Cardillo, M., 2010. Some applications of geometric morphometrics to archaeology, in: Elewa, A.M.T. (Ed.), Morphometrics for Nonmorphometricians. Springer, pp. 325–341.</w:t>
@@ -5405,8 +5797,8 @@
       <w:pPr>
         <w:pStyle w:val="Bibliography"/>
       </w:pPr>
-      <w:bookmarkStart w:id="432" w:name="ref-Chen1963"/>
-      <w:bookmarkEnd w:id="431"/>
+      <w:bookmarkStart w:id="489" w:name="ref-Chen1963"/>
+      <w:bookmarkEnd w:id="488"/>
       <w:r>
         <w:t>Chen, S., 1963. Kavalan ting zhi [kavalen culture history], taiwan wen xian cong kan di 106 zhong [taiwan literature series: 106]. Economic Research Office, Bank ofTaiwan, Taipei.</w:t>
       </w:r>
@@ -5415,8 +5807,8 @@
       <w:pPr>
         <w:pStyle w:val="Bibliography"/>
       </w:pPr>
-      <w:bookmarkStart w:id="433" w:name="ref-Chen2016"/>
-      <w:bookmarkEnd w:id="432"/>
+      <w:bookmarkStart w:id="490" w:name="ref-Chen2016"/>
+      <w:bookmarkEnd w:id="489"/>
       <w:r>
         <w:t>Chen, W.-S., 2016. Tai wan di zhi gai lun [an introduction to the geology of taiwan]. Geological Society Located in Taipei.</w:t>
       </w:r>
@@ -5425,8 +5817,8 @@
       <w:pPr>
         <w:pStyle w:val="Bibliography"/>
       </w:pPr>
-      <w:bookmarkStart w:id="434" w:name="ref-Chen2007"/>
-      <w:bookmarkEnd w:id="433"/>
+      <w:bookmarkStart w:id="491" w:name="ref-Chen2007"/>
+      <w:bookmarkEnd w:id="490"/>
       <w:r>
         <w:t>Chen, Y.-p., 2007. Qi wu lan yi zhi qiang jiu fa jue bao gao [report on the archaeological excavations at ki-wu-lan site]. Lanyang museum, Yilan, Taiwan.</w:t>
       </w:r>
@@ -5435,8 +5827,8 @@
       <w:pPr>
         <w:pStyle w:val="Bibliography"/>
       </w:pPr>
-      <w:bookmarkStart w:id="435" w:name="ref-Cheng2008"/>
-      <w:bookmarkEnd w:id="434"/>
+      <w:bookmarkStart w:id="492" w:name="ref-Cheng2008"/>
+      <w:bookmarkEnd w:id="491"/>
       <w:r>
         <w:t>Cheng, C.-f., 2008. Qi wu lan yi zhi yu she nei yi zhi chu tu bo li zhu de xiang guan yan jiu [studies of glass beads excavated from kivulan and shenei site, Taiwan] (Master’s thesis).</w:t>
       </w:r>
@@ -5445,8 +5837,8 @@
       <w:pPr>
         <w:pStyle w:val="Bibliography"/>
       </w:pPr>
-      <w:bookmarkStart w:id="436" w:name="ref-Claude2008"/>
-      <w:bookmarkEnd w:id="435"/>
+      <w:bookmarkStart w:id="493" w:name="ref-Claude2008"/>
+      <w:bookmarkEnd w:id="492"/>
       <w:r>
         <w:t>Claude, J., 2008. Morphometrics with r. Springer Science &amp; Business Media.</w:t>
       </w:r>
@@ -5455,8 +5847,8 @@
       <w:pPr>
         <w:pStyle w:val="Bibliography"/>
       </w:pPr>
-      <w:bookmarkStart w:id="437" w:name="ref-Costin2001"/>
-      <w:bookmarkEnd w:id="436"/>
+      <w:bookmarkStart w:id="494" w:name="ref-Costin2001"/>
+      <w:bookmarkEnd w:id="493"/>
       <w:r>
         <w:t>Costin, C.L., 2001. Craft production systems, in: Archaeology at the Millennium. Springer, pp. 273–327.</w:t>
       </w:r>
@@ -5465,8 +5857,8 @@
       <w:pPr>
         <w:pStyle w:val="Bibliography"/>
       </w:pPr>
-      <w:bookmarkStart w:id="438" w:name="ref-Costin1991"/>
-      <w:bookmarkEnd w:id="437"/>
+      <w:bookmarkStart w:id="495" w:name="ref-Costin1991"/>
+      <w:bookmarkEnd w:id="494"/>
       <w:r>
         <w:t>Costin, C.L., 1991. Craft specialization: Issues in defining, documenting, and explaining the organization of production. Archaeological method and theory 1–56.</w:t>
       </w:r>
@@ -5475,8 +5867,8 @@
       <w:pPr>
         <w:pStyle w:val="Bibliography"/>
       </w:pPr>
-      <w:bookmarkStart w:id="439" w:name="ref-Dietler2015"/>
-      <w:bookmarkEnd w:id="438"/>
+      <w:bookmarkStart w:id="496" w:name="ref-Dietler2015"/>
+      <w:bookmarkEnd w:id="495"/>
       <w:r>
         <w:t>Dietler, M., 2015. Archaeologies of colonialism: Consumption, entanglement, and violence in ancient mediterranean france. Univ of California Press.</w:t>
       </w:r>
@@ -5485,8 +5877,8 @@
       <w:pPr>
         <w:pStyle w:val="Bibliography"/>
       </w:pPr>
-      <w:bookmarkStart w:id="440" w:name="ref-Dietler2005"/>
-      <w:bookmarkEnd w:id="439"/>
+      <w:bookmarkStart w:id="497" w:name="ref-Dietler2005"/>
+      <w:bookmarkEnd w:id="496"/>
       <w:r>
         <w:t>Dietler, M., 2005. The archaeology of colonization and the colonization of archaeology: Theoretical challenges from an ancient mediterranean colonial encounter, in: Stein, G. (Ed.), The Archaeology of Colonial Encounters: Comparative Perspectives. NM: Sch. Am. Res. Press, Santa Fe, pp. 33–68.</w:t>
       </w:r>
@@ -5495,8 +5887,8 @@
       <w:pPr>
         <w:pStyle w:val="Bibliography"/>
       </w:pPr>
-      <w:bookmarkStart w:id="441" w:name="ref-Dietler1997"/>
-      <w:bookmarkEnd w:id="440"/>
+      <w:bookmarkStart w:id="498" w:name="ref-Dietler1997"/>
+      <w:bookmarkEnd w:id="497"/>
       <w:r>
         <w:t>Dietler, M., 1997. The iron age in mediterranean france: Colonial encounters, entanglements, and transformations. Journal of World Prehistory 11, 269–358.</w:t>
       </w:r>
@@ -5505,8 +5897,8 @@
       <w:pPr>
         <w:pStyle w:val="Bibliography"/>
       </w:pPr>
-      <w:bookmarkStart w:id="442" w:name="ref-Eerkens2000"/>
-      <w:bookmarkEnd w:id="441"/>
+      <w:bookmarkStart w:id="499" w:name="ref-Eerkens2000"/>
+      <w:bookmarkEnd w:id="498"/>
       <w:r>
         <w:t>Eerkens, J.W., 2000. Practice makes within 5% of perfect: Visual perception, motor skills, and memory in artifact variation. Current Anthropology 41, 663–668.</w:t>
       </w:r>
@@ -5515,8 +5907,8 @@
       <w:pPr>
         <w:pStyle w:val="Bibliography"/>
       </w:pPr>
-      <w:bookmarkStart w:id="443" w:name="ref-Eerkens2001"/>
-      <w:bookmarkEnd w:id="442"/>
+      <w:bookmarkStart w:id="500" w:name="ref-Eerkens2001"/>
+      <w:bookmarkEnd w:id="499"/>
       <w:r>
         <w:t>Eerkens, J.W., Bettinger, R.L., 2001. Techniques for assessing standardization in artifact assemblages: Can we scale material variability? American Antiquity 66, 493–504.</w:t>
       </w:r>
@@ -5525,8 +5917,8 @@
       <w:pPr>
         <w:pStyle w:val="Bibliography"/>
       </w:pPr>
-      <w:bookmarkStart w:id="444" w:name="ref-Evershed2008"/>
-      <w:bookmarkEnd w:id="443"/>
+      <w:bookmarkStart w:id="501" w:name="ref-Evershed2008"/>
+      <w:bookmarkEnd w:id="500"/>
       <w:r>
         <w:t>Evershed, R.P., 2008. Organic residue analysis in archaeology: The archaeological biomarker revolution. Archaeometry 50, 895–924.</w:t>
       </w:r>
@@ -5535,8 +5927,8 @@
       <w:pPr>
         <w:pStyle w:val="Bibliography"/>
       </w:pPr>
-      <w:bookmarkStart w:id="445" w:name="ref-Feinman2000"/>
-      <w:bookmarkEnd w:id="444"/>
+      <w:bookmarkStart w:id="502" w:name="ref-Feinman2000"/>
+      <w:bookmarkEnd w:id="501"/>
       <w:r>
         <w:t>Feinman, G.M., 2000. Corporate/network: New perspectives on models of political action and the puebloan southwest. Social Theory in Archaeology, University of Utah Press, Salt Lake City 31–51.</w:t>
       </w:r>
@@ -5545,8 +5937,8 @@
       <w:pPr>
         <w:pStyle w:val="Bibliography"/>
       </w:pPr>
-      <w:bookmarkStart w:id="446" w:name="ref-Feltz1996"/>
-      <w:bookmarkEnd w:id="445"/>
+      <w:bookmarkStart w:id="503" w:name="ref-Feltz1996"/>
+      <w:bookmarkEnd w:id="502"/>
       <w:r>
         <w:t>Feltz, C.J., Miller, G.E., 1996. An asymptotic test for the equality of coefficients of variation from k populations. Statistics in medicine 15, 647–658.</w:t>
       </w:r>
@@ -5555,8 +5947,8 @@
       <w:pPr>
         <w:pStyle w:val="Bibliography"/>
       </w:pPr>
-      <w:bookmarkStart w:id="447" w:name="ref-Fox2015"/>
-      <w:bookmarkEnd w:id="446"/>
+      <w:bookmarkStart w:id="504" w:name="ref-Fox2015"/>
+      <w:bookmarkEnd w:id="503"/>
       <w:r>
         <w:lastRenderedPageBreak/>
         <w:t>Fox, A.N., 2015. A study of late woodland projectile point typology in new york using elliptical fourier outline analysis. Journal of Archaeological Science: Reports 4, 501–509.</w:t>
@@ -5566,8 +5958,8 @@
       <w:pPr>
         <w:pStyle w:val="Bibliography"/>
       </w:pPr>
-      <w:bookmarkStart w:id="448" w:name="ref-Given2004"/>
-      <w:bookmarkEnd w:id="447"/>
+      <w:bookmarkStart w:id="505" w:name="ref-Given2004"/>
+      <w:bookmarkEnd w:id="504"/>
       <w:r>
         <w:t>Given, M., 2004. The archaeology of the colonized. Routledge, London; New York.</w:t>
       </w:r>
@@ -5576,8 +5968,8 @@
       <w:pPr>
         <w:pStyle w:val="Bibliography"/>
       </w:pPr>
-      <w:bookmarkStart w:id="449" w:name="ref-Gunz2013"/>
-      <w:bookmarkEnd w:id="448"/>
+      <w:bookmarkStart w:id="506" w:name="ref-Gunz2013"/>
+      <w:bookmarkEnd w:id="505"/>
       <w:r>
         <w:t>Gunz, P., Mitteroecker, P., 2013. Semilandmarks: A method for quantifying curves and surfaces. Hystrix, the Italian Journal of Mammalogy 24, 103–109.</w:t>
       </w:r>
@@ -5586,8 +5978,8 @@
       <w:pPr>
         <w:pStyle w:val="Bibliography"/>
       </w:pPr>
-      <w:bookmarkStart w:id="450" w:name="ref-Haruda2019"/>
-      <w:bookmarkEnd w:id="449"/>
+      <w:bookmarkStart w:id="507" w:name="ref-Haruda2019"/>
+      <w:bookmarkEnd w:id="506"/>
       <w:r>
         <w:t>Haruda, A., Varfolomeev, V., Goriachev, A., Yermolayeva, A., Outram, A., 2019. A new zooarchaeological application for geometric morphometric methods: Distinguishing ovis aries morphotypes to address connectivity and mobility of prehistoric central asian pastoralists. Journal of Archaeological Science 107, 50–57.</w:t>
       </w:r>
@@ -5596,8 +5988,8 @@
       <w:pPr>
         <w:pStyle w:val="Bibliography"/>
       </w:pPr>
-      <w:bookmarkStart w:id="451" w:name="ref-Hirshman2010"/>
-      <w:bookmarkEnd w:id="450"/>
+      <w:bookmarkStart w:id="508" w:name="ref-Hirshman2010"/>
+      <w:bookmarkEnd w:id="507"/>
       <w:r>
         <w:t>Hirshman, A.J., Lovis, W.A., Pollard, H.P., 2010. Specialization of ceramic production: A sherd assemblage based analytic perspective. Journal of Anthropological Archaeology 29, 265–277.</w:t>
       </w:r>
@@ -5606,8 +5998,8 @@
       <w:pPr>
         <w:pStyle w:val="Bibliography"/>
       </w:pPr>
-      <w:bookmarkStart w:id="452" w:name="ref-Hoggard2017"/>
-      <w:bookmarkEnd w:id="451"/>
+      <w:bookmarkStart w:id="509" w:name="ref-Hoggard2017"/>
+      <w:bookmarkEnd w:id="508"/>
       <w:r>
         <w:t>Hoggard, C.S., 2017. Considering the function of middle palaeolithic blade technologies through an examination of experimental blade edge angles. Journal of Archaeological Science: Reports 16, 233–239.</w:t>
       </w:r>
@@ -5616,8 +6008,8 @@
       <w:pPr>
         <w:pStyle w:val="Bibliography"/>
       </w:pPr>
-      <w:bookmarkStart w:id="453" w:name="ref-Hoggard2019"/>
-      <w:bookmarkEnd w:id="452"/>
+      <w:bookmarkStart w:id="510" w:name="ref-Hoggard2019"/>
+      <w:bookmarkEnd w:id="509"/>
       <w:r>
         <w:t>Hoggard, C.S., McNabb, J., Cole, J.N., 2019. The application of elliptic fourier analysis in understanding biface shape and symmetry through the british acheulean. Journal of Paleolithic Archaeology 2, 115–133.</w:t>
       </w:r>
@@ -5626,8 +6018,8 @@
       <w:pPr>
         <w:pStyle w:val="Bibliography"/>
       </w:pPr>
-      <w:bookmarkStart w:id="454" w:name="ref-Hsieh2009"/>
-      <w:bookmarkEnd w:id="453"/>
+      <w:bookmarkStart w:id="511" w:name="ref-Hsieh2009"/>
+      <w:bookmarkEnd w:id="510"/>
       <w:r>
         <w:t>Hsieh, E., 2009. Yi lan qi wu lan yi zhi chu tu wai lai tao ci qi zhi xiang guan yan jiu [the study of imported ceramics excavated at the ki-wu-lan site, i-lan] (Master’s thesis).</w:t>
       </w:r>
@@ -5636,8 +6028,8 @@
       <w:pPr>
         <w:pStyle w:val="Bibliography"/>
       </w:pPr>
-      <w:bookmarkStart w:id="455" w:name="ref-Iovictua2010"/>
-      <w:bookmarkEnd w:id="454"/>
+      <w:bookmarkStart w:id="512" w:name="ref-Iovictua2010"/>
+      <w:bookmarkEnd w:id="511"/>
       <w:r>
         <w:t>Ioviţă, R., 2010. Comparing stone tool resharpening trajectories with the aid of elliptical fourier analysis, in: New Perspectives on Old Stones. Springer, pp. 235–253.</w:t>
       </w:r>
@@ -5646,8 +6038,8 @@
       <w:pPr>
         <w:pStyle w:val="Bibliography"/>
       </w:pPr>
-      <w:bookmarkStart w:id="456" w:name="ref-Junker1999"/>
-      <w:bookmarkEnd w:id="455"/>
+      <w:bookmarkStart w:id="513" w:name="ref-Junker1999"/>
+      <w:bookmarkEnd w:id="512"/>
       <w:r>
         <w:t>Junker, L.L., 1999. Raiding, trading, and feasting: The political economy of philippine chiefdoms. University of Hawaii Press.</w:t>
       </w:r>
@@ -5656,8 +6048,8 @@
       <w:pPr>
         <w:pStyle w:val="Bibliography"/>
       </w:pPr>
-      <w:bookmarkStart w:id="457" w:name="ref-Junker1993"/>
-      <w:bookmarkEnd w:id="456"/>
+      <w:bookmarkStart w:id="514" w:name="ref-Junker1993"/>
+      <w:bookmarkEnd w:id="513"/>
       <w:r>
         <w:t>Junker, L.L., 1993. Craft goods specialization and prestige goods exchange in philippine chiefdoms of the fifteenth and sixteenth centuries. Asian Perspectives 1–35.</w:t>
       </w:r>
@@ -5666,8 +6058,8 @@
       <w:pPr>
         <w:pStyle w:val="Bibliography"/>
       </w:pPr>
-      <w:bookmarkStart w:id="458" w:name="ref-Ke1993"/>
-      <w:bookmarkEnd w:id="457"/>
+      <w:bookmarkStart w:id="515" w:name="ref-Ke1993"/>
+      <w:bookmarkEnd w:id="514"/>
       <w:r>
         <w:t>Ke, P., 1993. Kavalan zhi lue [record of kavalen]. Historical Records Committee of Taiwan Provincial Government, Nantou.</w:t>
       </w:r>
@@ -5676,8 +6068,8 @@
       <w:pPr>
         <w:pStyle w:val="Bibliography"/>
       </w:pPr>
-      <w:bookmarkStart w:id="459" w:name="ref-Krishnamoorthy2014"/>
-      <w:bookmarkEnd w:id="458"/>
+      <w:bookmarkStart w:id="516" w:name="ref-Krishnamoorthy2014"/>
+      <w:bookmarkEnd w:id="515"/>
       <w:r>
         <w:t>Krishnamoorthy, K., Lee, M., 2014. Improved tests for the equality of normal coefficients of variation. Computational Statistics 29, 215–232.</w:t>
       </w:r>
@@ -5686,8 +6078,8 @@
       <w:pPr>
         <w:pStyle w:val="Bibliography"/>
       </w:pPr>
-      <w:bookmarkStart w:id="460" w:name="ref-Kuhl1982"/>
-      <w:bookmarkEnd w:id="459"/>
+      <w:bookmarkStart w:id="517" w:name="ref-Kuhl1982"/>
+      <w:bookmarkEnd w:id="516"/>
       <w:r>
         <w:t>Kuhl, F.P., Giardina, C.R., 1982. Elliptic fourier features of a closed contour. Computer graphics and image processing 18, 236–258.</w:t>
       </w:r>
@@ -5696,8 +6088,8 @@
       <w:pPr>
         <w:pStyle w:val="Bibliography"/>
       </w:pPr>
-      <w:bookmarkStart w:id="461" w:name="ref-Kwak2015"/>
-      <w:bookmarkEnd w:id="460"/>
+      <w:bookmarkStart w:id="518" w:name="ref-Kwak2015"/>
+      <w:bookmarkEnd w:id="517"/>
       <w:r>
         <w:t>Kwak, S., Marwick, B., 2015. What did they cook? A preliminary investigation into culinary practices and pottery use in the central part of the korean peninsula during the mid to late holocene. Journal of Indo-Pacific Archaeology 37, 25–32.</w:t>
       </w:r>
@@ -5706,8 +6098,8 @@
       <w:pPr>
         <w:pStyle w:val="Bibliography"/>
       </w:pPr>
-      <w:bookmarkStart w:id="462" w:name="ref-Lawing2010"/>
-      <w:bookmarkEnd w:id="461"/>
+      <w:bookmarkStart w:id="519" w:name="ref-Lawing2010"/>
+      <w:bookmarkEnd w:id="518"/>
       <w:r>
         <w:lastRenderedPageBreak/>
         <w:t>Lawing, A.M., Polly, P.D., 2010. Geometric morphometrics: Recent applications to the study of evolution and development. Journal of Zoology 280, 1–7.</w:t>
@@ -5717,8 +6109,8 @@
       <w:pPr>
         <w:pStyle w:val="Bibliography"/>
       </w:pPr>
-      <w:bookmarkStart w:id="463" w:name="ref-Lycett2013"/>
-      <w:bookmarkEnd w:id="462"/>
+      <w:bookmarkStart w:id="520" w:name="ref-Lycett2013"/>
+      <w:bookmarkEnd w:id="519"/>
       <w:r>
         <w:t>Lycett, S.J., Cramon-Taubadel, N. von, 2013. A 3D morphometric analysis of surface geometry in levallois cores: Patterns of stability and variability across regions and their implications. Journal of Archaeological Science 40, 1508–1517.</w:t>
       </w:r>
@@ -5727,8 +6119,8 @@
       <w:pPr>
         <w:pStyle w:val="Bibliography"/>
       </w:pPr>
-      <w:bookmarkStart w:id="464" w:name="ref-Lycett2008"/>
-      <w:bookmarkEnd w:id="463"/>
+      <w:bookmarkStart w:id="521" w:name="ref-Lycett2008"/>
+      <w:bookmarkEnd w:id="520"/>
       <w:r>
         <w:t>Lycett, S.J., Gowlett, J.A., 2008. On questions surrounding the acheulean “tradition”. World Archaeology 40, 295–315.</w:t>
       </w:r>
@@ -5737,8 +6129,8 @@
       <w:pPr>
         <w:pStyle w:val="Bibliography"/>
       </w:pPr>
-      <w:bookmarkStart w:id="465" w:name="ref-Marwick2017"/>
-      <w:bookmarkEnd w:id="464"/>
+      <w:bookmarkStart w:id="522" w:name="ref-Marwick2017"/>
+      <w:bookmarkEnd w:id="521"/>
       <w:r>
         <w:t xml:space="preserve">Marwick, B., 2017. Computational reproducibility in archaeological research: Basic principles and a case study of their implementation. Journal of Archaeological Method and Theory 24, 424–450. </w:t>
       </w:r>
@@ -5755,8 +6147,8 @@
       <w:pPr>
         <w:pStyle w:val="Bibliography"/>
       </w:pPr>
-      <w:bookmarkStart w:id="466" w:name="ref-Marwick2018"/>
-      <w:bookmarkEnd w:id="465"/>
+      <w:bookmarkStart w:id="523" w:name="ref-Marwick2018"/>
+      <w:bookmarkEnd w:id="522"/>
       <w:r>
         <w:t>Marwick, B., Boettiger, C., Mullen, L., 2018. Packaging data analytical work reproducibly using r (and friends). The American Statistician 72, 80–88.</w:t>
       </w:r>
@@ -5765,8 +6157,8 @@
       <w:pPr>
         <w:pStyle w:val="Bibliography"/>
       </w:pPr>
-      <w:bookmarkStart w:id="467" w:name="ref-Meloro2015"/>
-      <w:bookmarkEnd w:id="466"/>
+      <w:bookmarkStart w:id="524" w:name="ref-Meloro2015"/>
+      <w:bookmarkEnd w:id="523"/>
       <w:r>
         <w:t>Meloro, C., Hudson, A., Rook, L., 2015. Feeding habits of extant and fossil canids as determined by their skull geometry. Journal of Zoology 295, 178–188.</w:t>
       </w:r>
@@ -5775,8 +6167,8 @@
       <w:pPr>
         <w:pStyle w:val="Bibliography"/>
       </w:pPr>
-      <w:bookmarkStart w:id="468" w:name="ref-Mullins2011"/>
-      <w:bookmarkEnd w:id="467"/>
+      <w:bookmarkStart w:id="525" w:name="ref-Mullins2011"/>
+      <w:bookmarkEnd w:id="524"/>
       <w:r>
         <w:t>Mullins, P.R., 2011. The archaeology of consumption. Annual Review of Anthropology 40, 133–144.</w:t>
       </w:r>
@@ -5785,8 +6177,8 @@
       <w:pPr>
         <w:pStyle w:val="Bibliography"/>
       </w:pPr>
-      <w:bookmarkStart w:id="469" w:name="ref-Okumura2014"/>
-      <w:bookmarkEnd w:id="468"/>
+      <w:bookmarkStart w:id="526" w:name="ref-Okumura2014"/>
+      <w:bookmarkEnd w:id="525"/>
       <w:r>
         <w:t>Okumura, M., Araujo, A.G., 2014. Long-term cultural stability in hunter–gatherers: A case study using traditional and geometric morphometric analysis of lithic stemmed bifacial points from southern brazil. Journal of Archaeological Science 45, 59–71.</w:t>
       </w:r>
@@ -5795,8 +6187,8 @@
       <w:pPr>
         <w:pStyle w:val="Bibliography"/>
       </w:pPr>
-      <w:bookmarkStart w:id="470" w:name="ref-Rlanguage2019"/>
-      <w:bookmarkEnd w:id="469"/>
+      <w:bookmarkStart w:id="527" w:name="ref-Rlanguage2019"/>
+      <w:bookmarkEnd w:id="526"/>
       <w:r>
         <w:t>R Core Team, 2019. R: A language and environment for statistical computing. R Foundation for Statistical Computing, Vienna, Austria.</w:t>
       </w:r>
@@ -5805,8 +6197,8 @@
       <w:pPr>
         <w:pStyle w:val="Bibliography"/>
       </w:pPr>
-      <w:bookmarkStart w:id="471" w:name="ref-Rice1991"/>
-      <w:bookmarkEnd w:id="470"/>
+      <w:bookmarkStart w:id="528" w:name="ref-Rice1991"/>
+      <w:bookmarkEnd w:id="527"/>
       <w:r>
         <w:t>Rice, P.M., 1991. Specialization, standardization, and diversity: A retrospective, in: Bishop, R.L., Lange, F.W. (Eds.), The Ceramic Legacy of Anna O. Shepard. University Press of Colorado Boulder, pp. 257–279.</w:t>
       </w:r>
@@ -5815,8 +6207,8 @@
       <w:pPr>
         <w:pStyle w:val="Bibliography"/>
       </w:pPr>
-      <w:bookmarkStart w:id="472" w:name="ref-Roux2015"/>
-      <w:bookmarkEnd w:id="471"/>
+      <w:bookmarkStart w:id="529" w:name="ref-Roux2015"/>
+      <w:bookmarkEnd w:id="528"/>
       <w:r>
         <w:t>Roux, V., 2015. Standardization of ceramic assemblages: Transmission mechanisms and diffusion of morpho-functional traits across social boundaries. Journal of anthropological archaeology 40, 1–9.</w:t>
       </w:r>
@@ -5825,8 +6217,8 @@
       <w:pPr>
         <w:pStyle w:val="Bibliography"/>
       </w:pPr>
-      <w:bookmarkStart w:id="473" w:name="ref-Roux2003"/>
-      <w:bookmarkEnd w:id="472"/>
+      <w:bookmarkStart w:id="530" w:name="ref-Roux2003"/>
+      <w:bookmarkEnd w:id="529"/>
       <w:r>
         <w:t>Roux, V., 2003. Ceramic standardization and intensity of production: Quantifying degrees of specialization. American Antiquity 68, 768–782.</w:t>
       </w:r>
@@ -5835,8 +6227,8 @@
       <w:pPr>
         <w:pStyle w:val="Bibliography"/>
       </w:pPr>
-      <w:bookmarkStart w:id="474" w:name="ref-Roux2018"/>
-      <w:bookmarkEnd w:id="473"/>
+      <w:bookmarkStart w:id="531" w:name="ref-Roux2018"/>
+      <w:bookmarkEnd w:id="530"/>
       <w:r>
         <w:t>Roux, V., Karasik, A., 2018. Standardized vessels and number of potters: Looking for individual production, in: Ina Miloglav, J.V. (Ed.), Artisans Rule: Product Standardization and Craft Specialization in Prehistoric Society. Cambridge Scholars Publishing, pp. 20–39.</w:t>
       </w:r>
@@ -5845,8 +6237,8 @@
       <w:pPr>
         <w:pStyle w:val="Bibliography"/>
       </w:pPr>
-      <w:bookmarkStart w:id="475" w:name="ref-Scaramelli2005"/>
-      <w:bookmarkEnd w:id="474"/>
+      <w:bookmarkStart w:id="532" w:name="ref-Scaramelli2005"/>
+      <w:bookmarkEnd w:id="531"/>
       <w:r>
         <w:t>Scaramelli, F., Scaramelli, K.T. de, 2005. The roles of material culture in the colonization of the orinoco, venezuela. Journal of Social Archaeology 5, 135–168.</w:t>
       </w:r>
@@ -5855,8 +6247,8 @@
       <w:pPr>
         <w:pStyle w:val="Bibliography"/>
       </w:pPr>
-      <w:bookmarkStart w:id="476" w:name="ref-Selden2019"/>
-      <w:bookmarkEnd w:id="475"/>
+      <w:bookmarkStart w:id="533" w:name="ref-Selden2019"/>
+      <w:bookmarkEnd w:id="532"/>
       <w:r>
         <w:t>Selden Jr, R.Z., 2019. Ceramic morphological organisation in the southern caddo area: The clarence h. Webb collections. Journal of Cultural Heritage 35, 41–55.</w:t>
       </w:r>
@@ -5865,8 +6257,8 @@
       <w:pPr>
         <w:pStyle w:val="Bibliography"/>
       </w:pPr>
-      <w:bookmarkStart w:id="477" w:name="ref-Silliman2001"/>
-      <w:bookmarkEnd w:id="476"/>
+      <w:bookmarkStart w:id="534" w:name="ref-Silliman2001"/>
+      <w:bookmarkEnd w:id="533"/>
       <w:r>
         <w:lastRenderedPageBreak/>
         <w:t>Silliman, S., 2001. Agency, practical politics and the archaeology of culture contact. Journal of social archaeology 1, 190–209.</w:t>
@@ -5876,8 +6268,8 @@
       <w:pPr>
         <w:pStyle w:val="Bibliography"/>
       </w:pPr>
-      <w:bookmarkStart w:id="478" w:name="ref-Silliman2005"/>
-      <w:bookmarkEnd w:id="477"/>
+      <w:bookmarkStart w:id="535" w:name="ref-Silliman2005"/>
+      <w:bookmarkEnd w:id="534"/>
       <w:r>
         <w:t>Silliman, S.W., 2005. Culture contact or colonialism? Challenges in the archaeology of native North America. American Antiquity 55–74.</w:t>
       </w:r>
@@ -5886,8 +6278,8 @@
       <w:pPr>
         <w:pStyle w:val="Bibliography"/>
       </w:pPr>
-      <w:bookmarkStart w:id="479" w:name="ref-Slice2007"/>
-      <w:bookmarkEnd w:id="478"/>
+      <w:bookmarkStart w:id="536" w:name="ref-Slice2007"/>
+      <w:bookmarkEnd w:id="535"/>
       <w:r>
         <w:t>Slice, D.E., 2007. Geometric morphometrics. Annu. Rev. Anthropol. 36, 261–281.</w:t>
       </w:r>
@@ -5896,8 +6288,8 @@
       <w:pPr>
         <w:pStyle w:val="Bibliography"/>
       </w:pPr>
-      <w:bookmarkStart w:id="480" w:name="ref-Stark1995economic"/>
-      <w:bookmarkEnd w:id="479"/>
+      <w:bookmarkStart w:id="537" w:name="ref-Stark1995economic"/>
+      <w:bookmarkEnd w:id="536"/>
       <w:r>
         <w:t>Stark, B.L., 1995a. Economic intensification and ceramic specialization in the philippines: A view from kalinga. Research in Economic Anthropology 16, 179–226.</w:t>
       </w:r>
@@ -5906,8 +6298,8 @@
       <w:pPr>
         <w:pStyle w:val="Bibliography"/>
       </w:pPr>
-      <w:bookmarkStart w:id="481" w:name="ref-Stark1995"/>
-      <w:bookmarkEnd w:id="480"/>
+      <w:bookmarkStart w:id="538" w:name="ref-Stark1995"/>
+      <w:bookmarkEnd w:id="537"/>
       <w:r>
         <w:t>Stark, B.L., 1995b. Problems in analysis of standardization and specialization in pottery, in: Mills, B.J., Crown, P.L. (Eds.), Ceramic Production in the American Southwest. The University of Arizona Press, Tucson, pp. 231–267.</w:t>
       </w:r>
@@ -5916,8 +6308,8 @@
       <w:pPr>
         <w:pStyle w:val="Bibliography"/>
       </w:pPr>
-      <w:bookmarkStart w:id="482" w:name="ref-Tite1999"/>
-      <w:bookmarkEnd w:id="481"/>
+      <w:bookmarkStart w:id="539" w:name="ref-Tite1999"/>
+      <w:bookmarkEnd w:id="538"/>
       <w:r>
         <w:t>Tite, M.S., 1999. Pottery production, distribution, and consumption—the contribution of the physical sciences. Journal of archaeological method and theory 6, 181–233.</w:t>
       </w:r>
@@ -5926,8 +6318,8 @@
       <w:pPr>
         <w:pStyle w:val="Bibliography"/>
       </w:pPr>
-      <w:bookmarkStart w:id="483" w:name="ref-Topi2018"/>
-      <w:bookmarkEnd w:id="482"/>
+      <w:bookmarkStart w:id="540" w:name="ref-Topi2018"/>
+      <w:bookmarkEnd w:id="539"/>
       <w:r>
         <w:t>Topi, J.R., VanPool, C.S., Waller, K.D., VanPool, T.L., 2018. The economy of specialized ceramic craft production in the casas grandes region. Latin American Antiquity 29, 122–142.</w:t>
       </w:r>
@@ -5936,8 +6328,8 @@
       <w:pPr>
         <w:pStyle w:val="Bibliography"/>
       </w:pPr>
-      <w:bookmarkStart w:id="484" w:name="ref-TorrenceandClarke2000"/>
-      <w:bookmarkEnd w:id="483"/>
+      <w:bookmarkStart w:id="541" w:name="ref-TorrenceandClarke2000"/>
+      <w:bookmarkEnd w:id="540"/>
       <w:r>
         <w:t>Torrence, R., Clarke, A., 2000. Negotiating difference: Practice makes theory for contemporary archaeology in Oceania, in: Torrence, R., Clarke, A. (Eds.), The Archaeology of Difference : Negotiating Cross-Cultural Engagements in Oceania. Routledge, London; New York, pp. 1–31.</w:t>
       </w:r>
@@ -5946,8 +6338,8 @@
       <w:pPr>
         <w:pStyle w:val="Bibliography"/>
       </w:pPr>
-      <w:bookmarkStart w:id="485" w:name="ref-Trabert2017"/>
-      <w:bookmarkEnd w:id="484"/>
+      <w:bookmarkStart w:id="542" w:name="ref-Trabert2017"/>
+      <w:bookmarkEnd w:id="541"/>
       <w:r>
         <w:t>Trabert, S., 2017. Considering the indirect effects of colonialism: Example from a great plains middle ground. Journal of Anthropological Archaeology 48, 17–27.</w:t>
       </w:r>
@@ -5956,8 +6348,8 @@
       <w:pPr>
         <w:pStyle w:val="Bibliography"/>
       </w:pPr>
-      <w:bookmarkStart w:id="486" w:name="ref-Voss2008"/>
-      <w:bookmarkEnd w:id="485"/>
+      <w:bookmarkStart w:id="543" w:name="ref-Voss2008"/>
+      <w:bookmarkEnd w:id="542"/>
       <w:r>
         <w:t>Voss, B.L., 2008. Between the household and the world system: Social collectivity and community agency in overseas chinese archaeology. Historical Archaeology 37–52.</w:t>
       </w:r>
@@ -5966,8 +6358,8 @@
       <w:pPr>
         <w:pStyle w:val="Bibliography"/>
       </w:pPr>
-      <w:bookmarkStart w:id="487" w:name="ref-Voss2005"/>
-      <w:bookmarkEnd w:id="486"/>
+      <w:bookmarkStart w:id="544" w:name="ref-Voss2005"/>
+      <w:bookmarkEnd w:id="543"/>
       <w:r>
         <w:t>Voss, B.L., 2005. From casta to californio: Social identity and the archaeology of culture contact. American Anthropologist 107, 461–474.</w:t>
       </w:r>
@@ -5976,8 +6368,8 @@
       <w:pPr>
         <w:pStyle w:val="Bibliography"/>
       </w:pPr>
-      <w:bookmarkStart w:id="488" w:name="ref-Wang2011"/>
-      <w:bookmarkEnd w:id="487"/>
+      <w:bookmarkStart w:id="545" w:name="ref-Wang2011"/>
+      <w:bookmarkEnd w:id="544"/>
       <w:r>
         <w:t>Wang, L.-Y., 2011. Yi lan qi wu lan yi zhi chu tu zhuang shi pin zhi xiang guan yan jiu [a research of ornaments excavated at ki-wu-lan site, i-lan] (Master’s thesis).</w:t>
       </w:r>
@@ -5986,8 +6378,8 @@
       <w:pPr>
         <w:pStyle w:val="Bibliography"/>
       </w:pPr>
-      <w:bookmarkStart w:id="489" w:name="ref-Wilczek2014"/>
-      <w:bookmarkEnd w:id="488"/>
+      <w:bookmarkStart w:id="546" w:name="ref-Wilczek2014"/>
+      <w:bookmarkEnd w:id="545"/>
       <w:r>
         <w:t>Wilczek, J., Monna, F., Barral, P., Burlet, L., Chateau, C., Navarro, N., 2014. Morphometrics of second iron age ceramics–strengths, weaknesses, and comparison with traditional typology. Journal of archaeological science 50, 39–50.</w:t>
       </w:r>
@@ -5996,8 +6388,8 @@
       <w:pPr>
         <w:pStyle w:val="Bibliography"/>
       </w:pPr>
-      <w:bookmarkStart w:id="490" w:name="ref-Wu2019"/>
-      <w:bookmarkEnd w:id="489"/>
+      <w:bookmarkStart w:id="547" w:name="ref-Wu2019"/>
+      <w:bookmarkEnd w:id="546"/>
       <w:r>
         <w:t>Wu, X., Hein, A., Zhang, X., Jin, Z., Wei, D., Huang, F., Yin, X., 2019. Resettlement strategies and han imperial expansion into southwest china: A multimethod approach to colonialism and migration. Archaeological and Anthropological Sciences 11, 6751–6781.</w:t>
       </w:r>
@@ -6006,24 +6398,24 @@
       <w:pPr>
         <w:pStyle w:val="Heading5"/>
       </w:pPr>
-      <w:bookmarkStart w:id="491" w:name="pagebreak-1"/>
-      <w:bookmarkEnd w:id="417"/>
-      <w:bookmarkEnd w:id="490"/>
+      <w:bookmarkStart w:id="548" w:name="pagebreak-1"/>
+      <w:bookmarkEnd w:id="474"/>
+      <w:bookmarkEnd w:id="547"/>
       <w:r>
         <w:lastRenderedPageBreak/>
         <w:t>pagebreak</w:t>
       </w:r>
-      <w:bookmarkEnd w:id="491"/>
+      <w:bookmarkEnd w:id="548"/>
     </w:p>
     <w:p>
       <w:pPr>
         <w:pStyle w:val="Heading3"/>
       </w:pPr>
-      <w:bookmarkStart w:id="492" w:name="colophon"/>
+      <w:bookmarkStart w:id="549" w:name="colophon"/>
       <w:r>
         <w:t>Colophon</w:t>
       </w:r>
-      <w:bookmarkEnd w:id="492"/>
+      <w:bookmarkEnd w:id="549"/>
     </w:p>
     <w:p>
       <w:pPr>
@@ -7130,7 +7522,7 @@
 
 <file path=word/comments.xml><?xml version="1.0" encoding="utf-8"?>
 <w:comments xmlns:wpc="http://schemas.microsoft.com/office/word/2010/wordprocessingCanvas" xmlns:cx="http://schemas.microsoft.com/office/drawing/2014/chartex" xmlns:cx1="http://schemas.microsoft.com/office/drawing/2015/9/8/chartex" xmlns:cx2="http://schemas.microsoft.com/office/drawing/2015/10/21/chartex" xmlns:cx3="http://schemas.microsoft.com/office/drawing/2016/5/9/chartex" xmlns:cx4="http://schemas.microsoft.com/office/drawing/2016/5/10/chartex" xmlns:cx5="http://schemas.microsoft.com/office/drawing/2016/5/11/chartex" xmlns:cx6="http://schemas.microsoft.com/office/drawing/2016/5/12/chartex" xmlns:cx7="http://schemas.microsoft.com/office/drawing/2016/5/13/chartex" xmlns:cx8="http://schemas.microsoft.com/office/drawing/2016/5/14/chartex" xmlns:mc="http://schemas.openxmlformats.org/markup-compatibility/2006" xmlns:aink="http://schemas.microsoft.com/office/drawing/2016/ink" xmlns:am3d="http://schemas.microsoft.com/office/drawing/2017/model3d" xmlns:o="urn:schemas-microsoft-com:office:office" xmlns:r="http://schemas.openxmlformats.org/officeDocument/2006/relationships" xmlns:m="http://schemas.openxmlformats.org/officeDocument/2006/math" xmlns:v="urn:schemas-microsoft-com:vml" xmlns:wp14="http://schemas.microsoft.com/office/word/2010/wordprocessingDrawing" xmlns:wp="http://schemas.openxmlformats.org/drawingml/2006/wordprocessingDrawing" xmlns:w10="urn:schemas-microsoft-com:office:word" xmlns:w="http://schemas.openxmlformats.org/wordprocessingml/2006/main" xmlns:w14="http://schemas.microsoft.com/office/word/2010/wordml" xmlns:w15="http://schemas.microsoft.com/office/word/2012/wordml" xmlns:w16cid="http://schemas.microsoft.com/office/word/2016/wordml/cid" xmlns:w16se="http://schemas.microsoft.com/office/word/2015/wordml/symex" xmlns:wpg="http://schemas.microsoft.com/office/word/2010/wordprocessingGroup" xmlns:wpi="http://schemas.microsoft.com/office/word/2010/wordprocessingInk" xmlns:wne="http://schemas.microsoft.com/office/word/2006/wordml" xmlns:wps="http://schemas.microsoft.com/office/word/2010/wordprocessingShape" mc:Ignorable="w14 w15 w16se w16cid wp14">
-  <w:comment w:id="5" w:author="Ben Marwick" w:date="2020-04-06T12:08:00Z" w:initials="BM">
+  <w:comment w:id="7" w:author="Ben Marwick" w:date="2020-04-06T12:08:00Z" w:initials="BM">
     <w:p>
       <w:pPr>
         <w:pStyle w:val="CommentText"/>
@@ -7146,7 +7538,7 @@
       </w:r>
     </w:p>
   </w:comment>
-  <w:comment w:id="9" w:author="Ben Marwick" w:date="2020-04-06T12:08:00Z" w:initials="BM">
+  <w:comment w:id="11" w:author="Ben Marwick" w:date="2020-04-06T12:08:00Z" w:initials="BM">
     <w:p>
       <w:pPr>
         <w:pStyle w:val="CommentText"/>
@@ -7162,7 +7554,7 @@
       </w:r>
     </w:p>
   </w:comment>
-  <w:comment w:id="159" w:author="Ben Marwick" w:date="2020-04-06T12:34:00Z" w:initials="BM">
+  <w:comment w:id="161" w:author="Ben Marwick" w:date="2020-04-06T12:34:00Z" w:initials="BM">
     <w:p>
       <w:pPr>
         <w:pStyle w:val="CommentText"/>
@@ -7178,7 +7570,7 @@
       </w:r>
     </w:p>
   </w:comment>
-  <w:comment w:id="254" w:author="Ben Marwick" w:date="2020-04-06T17:46:00Z" w:initials="BM">
+  <w:comment w:id="256" w:author="Ben Marwick" w:date="2020-04-06T17:46:00Z" w:initials="BM">
     <w:p>
       <w:pPr>
         <w:pStyle w:val="CommentText"/>
@@ -7194,7 +7586,7 @@
       </w:r>
     </w:p>
   </w:comment>
-  <w:comment w:id="361" w:author="Ben Marwick" w:date="2020-04-06T18:52:00Z" w:initials="BM">
+  <w:comment w:id="382" w:author="Ben Marwick" w:date="2020-04-06T18:52:00Z" w:initials="BM">
     <w:p>
       <w:pPr>
         <w:pStyle w:val="CommentText"/>
@@ -7207,6 +7599,63 @@
       </w:r>
       <w:r>
         <w:t>Needs phase labels</w:t>
+      </w:r>
+    </w:p>
+    <w:p>
+      <w:pPr>
+        <w:pStyle w:val="CommentText"/>
+      </w:pPr>
+    </w:p>
+  </w:comment>
+  <w:comment w:id="452" w:author="Ben Marwick" w:date="2020-04-09T23:12:00Z" w:initials="BM">
+    <w:p>
+      <w:pPr>
+        <w:rPr>
+          <w:rFonts w:ascii="Times New Roman" w:eastAsia="Times New Roman" w:hAnsi="Times New Roman" w:cs="Times New Roman"/>
+        </w:rPr>
+      </w:pPr>
+      <w:r>
+        <w:rPr>
+          <w:rStyle w:val="CommentReference"/>
+        </w:rPr>
+        <w:annotationRef/>
+      </w:r>
+      <w:r>
+        <w:t xml:space="preserve">Add citations: </w:t>
+      </w:r>
+      <w:r>
+        <w:rPr>
+          <w:rFonts w:ascii="Times New Roman" w:eastAsia="Times New Roman" w:hAnsi="Times New Roman" w:cs="Times New Roman"/>
+        </w:rPr>
+        <w:t xml:space="preserve">Blanton et al. 1996; </w:t>
+      </w:r>
+      <w:proofErr w:type="spellStart"/>
+      <w:r>
+        <w:rPr>
+          <w:rFonts w:ascii="Times New Roman" w:eastAsia="Times New Roman" w:hAnsi="Times New Roman" w:cs="Times New Roman"/>
+        </w:rPr>
+        <w:t>Feinman</w:t>
+      </w:r>
+      <w:proofErr w:type="spellEnd"/>
+      <w:r>
+        <w:rPr>
+          <w:rFonts w:ascii="Times New Roman" w:eastAsia="Times New Roman" w:hAnsi="Times New Roman" w:cs="Times New Roman"/>
+        </w:rPr>
+        <w:t xml:space="preserve"> 1995, 2010; </w:t>
+      </w:r>
+      <w:proofErr w:type="spellStart"/>
+      <w:r>
+        <w:rPr>
+          <w:rFonts w:ascii="Times New Roman" w:eastAsia="Times New Roman" w:hAnsi="Times New Roman" w:cs="Times New Roman"/>
+        </w:rPr>
+        <w:t>Feinman</w:t>
+      </w:r>
+      <w:proofErr w:type="spellEnd"/>
+      <w:r>
+        <w:rPr>
+          <w:rFonts w:ascii="Times New Roman" w:eastAsia="Times New Roman" w:hAnsi="Times New Roman" w:cs="Times New Roman"/>
+        </w:rPr>
+        <w:t>, Lightfoot, and Upham 2000;</w:t>
       </w:r>
     </w:p>
     <w:p>
@@ -7225,6 +7674,7 @@
   <w15:commentEx w15:paraId="3B6DB709" w15:done="0"/>
   <w15:commentEx w15:paraId="3D475686" w15:done="0"/>
   <w15:commentEx w15:paraId="1543E856" w15:done="0"/>
+  <w15:commentEx w15:paraId="6FE4917F" w15:done="0"/>
 </w15:commentsEx>
 </file>
 
@@ -7235,6 +7685,7 @@
   <w16cid:commentId w16cid:paraId="3B6DB709" w16cid:durableId="2235A04E"/>
   <w16cid:commentId w16cid:paraId="3D475686" w16cid:durableId="2235E982"/>
   <w16cid:commentId w16cid:paraId="1543E856" w16cid:durableId="2235F8FE"/>
+  <w16cid:commentId w16cid:paraId="6FE4917F" w16cid:durableId="223A2A73"/>
 </w16cid:commentsIds>
 </file>
 
@@ -7843,6 +8294,9 @@
     <w:lsdException w:name="Table Subtle 1" w:semiHidden="1" w:unhideWhenUsed="1"/>
     <w:lsdException w:name="Table Subtle 2" w:semiHidden="1" w:unhideWhenUsed="1"/>
     <w:lsdException w:name="Table Web 1" w:semiHidden="1" w:unhideWhenUsed="1"/>
+    <w:lsdException w:name="Table Web 2" w:semiHidden="1" w:unhideWhenUsed="1"/>
+    <w:lsdException w:name="Table Web 3" w:semiHidden="1" w:unhideWhenUsed="1"/>
+    <w:lsdException w:name="Table Theme" w:semiHidden="1" w:unhideWhenUsed="1"/>
     <w:lsdException w:name="Light Shading"/>
     <w:lsdException w:name="Light List"/>
     <w:lsdException w:name="Light Grid"/>

</xml_diff>